<commit_message>
READY (or at least half-ready)
</commit_message>
<xml_diff>
--- a/hqc99f_luczsoma_onlab_beszamolo.docx
+++ b/hqc99f_luczsoma_onlab_beszamolo.docx
@@ -261,7 +261,7 @@
           <w:r>
             <w:fldChar w:fldCharType="separate"/>
           </w:r>
-          <w:hyperlink w:anchor="_Toc452054294" w:history="1">
+          <w:hyperlink w:anchor="_Toc452056030" w:history="1">
             <w:r>
               <w:rPr>
                 <w:rStyle w:val="Hyperlink"/>
@@ -288,7 +288,7 @@
                 <w:noProof/>
                 <w:webHidden/>
               </w:rPr>
-              <w:instrText xml:space="preserve"> PAGEREF _Toc452054294 \h </w:instrText>
+              <w:instrText xml:space="preserve"> PAGEREF _Toc452056030 \h </w:instrText>
             </w:r>
             <w:r>
               <w:rPr>
@@ -333,7 +333,7 @@
               <w:lang w:val="en-US"/>
             </w:rPr>
           </w:pPr>
-          <w:hyperlink w:anchor="_Toc452054295" w:history="1">
+          <w:hyperlink w:anchor="_Toc452056031" w:history="1">
             <w:r>
               <w:rPr>
                 <w:rStyle w:val="Hyperlink"/>
@@ -376,7 +376,7 @@
                 <w:noProof/>
                 <w:webHidden/>
               </w:rPr>
-              <w:instrText xml:space="preserve"> PAGEREF _Toc452054295 \h </w:instrText>
+              <w:instrText xml:space="preserve"> PAGEREF _Toc452056031 \h </w:instrText>
             </w:r>
             <w:r>
               <w:rPr>
@@ -421,7 +421,7 @@
               <w:lang w:val="en-US"/>
             </w:rPr>
           </w:pPr>
-          <w:hyperlink w:anchor="_Toc452054296" w:history="1">
+          <w:hyperlink w:anchor="_Toc452056032" w:history="1">
             <w:r>
               <w:rPr>
                 <w:rStyle w:val="Hyperlink"/>
@@ -464,7 +464,7 @@
                 <w:noProof/>
                 <w:webHidden/>
               </w:rPr>
-              <w:instrText xml:space="preserve"> PAGEREF _Toc452054296 \h </w:instrText>
+              <w:instrText xml:space="preserve"> PAGEREF _Toc452056032 \h </w:instrText>
             </w:r>
             <w:r>
               <w:rPr>
@@ -509,7 +509,7 @@
               <w:lang w:val="en-US"/>
             </w:rPr>
           </w:pPr>
-          <w:hyperlink w:anchor="_Toc452054297" w:history="1">
+          <w:hyperlink w:anchor="_Toc452056033" w:history="1">
             <w:r>
               <w:rPr>
                 <w:rStyle w:val="Hyperlink"/>
@@ -552,7 +552,7 @@
                 <w:noProof/>
                 <w:webHidden/>
               </w:rPr>
-              <w:instrText xml:space="preserve"> PAGEREF _Toc452054297 \h </w:instrText>
+              <w:instrText xml:space="preserve"> PAGEREF _Toc452056033 \h </w:instrText>
             </w:r>
             <w:r>
               <w:rPr>
@@ -597,7 +597,7 @@
               <w:lang w:val="en-US"/>
             </w:rPr>
           </w:pPr>
-          <w:hyperlink w:anchor="_Toc452054298" w:history="1">
+          <w:hyperlink w:anchor="_Toc452056034" w:history="1">
             <w:r>
               <w:rPr>
                 <w:rStyle w:val="Hyperlink"/>
@@ -640,7 +640,7 @@
                 <w:noProof/>
                 <w:webHidden/>
               </w:rPr>
-              <w:instrText xml:space="preserve"> PAGEREF _Toc452054298 \h </w:instrText>
+              <w:instrText xml:space="preserve"> PAGEREF _Toc452056034 \h </w:instrText>
             </w:r>
             <w:r>
               <w:rPr>
@@ -685,7 +685,7 @@
               <w:lang w:val="en-US"/>
             </w:rPr>
           </w:pPr>
-          <w:hyperlink w:anchor="_Toc452054299" w:history="1">
+          <w:hyperlink w:anchor="_Toc452056035" w:history="1">
             <w:r>
               <w:rPr>
                 <w:rStyle w:val="Hyperlink"/>
@@ -728,7 +728,7 @@
                 <w:noProof/>
                 <w:webHidden/>
               </w:rPr>
-              <w:instrText xml:space="preserve"> PAGEREF _Toc452054299 \h </w:instrText>
+              <w:instrText xml:space="preserve"> PAGEREF _Toc452056035 \h </w:instrText>
             </w:r>
             <w:r>
               <w:rPr>
@@ -773,7 +773,7 @@
               <w:lang w:val="en-US"/>
             </w:rPr>
           </w:pPr>
-          <w:hyperlink w:anchor="_Toc452054300" w:history="1">
+          <w:hyperlink w:anchor="_Toc452056036" w:history="1">
             <w:r>
               <w:rPr>
                 <w:rStyle w:val="Hyperlink"/>
@@ -816,7 +816,7 @@
                 <w:noProof/>
                 <w:webHidden/>
               </w:rPr>
-              <w:instrText xml:space="preserve"> PAGEREF _Toc452054300 \h </w:instrText>
+              <w:instrText xml:space="preserve"> PAGEREF _Toc452056036 \h </w:instrText>
             </w:r>
             <w:r>
               <w:rPr>
@@ -861,7 +861,7 @@
               <w:lang w:val="en-US"/>
             </w:rPr>
           </w:pPr>
-          <w:hyperlink w:anchor="_Toc452054301" w:history="1">
+          <w:hyperlink w:anchor="_Toc452056037" w:history="1">
             <w:r>
               <w:rPr>
                 <w:rStyle w:val="Hyperlink"/>
@@ -904,7 +904,7 @@
                 <w:noProof/>
                 <w:webHidden/>
               </w:rPr>
-              <w:instrText xml:space="preserve"> PAGEREF _Toc452054301 \h </w:instrText>
+              <w:instrText xml:space="preserve"> PAGEREF _Toc452056037 \h </w:instrText>
             </w:r>
             <w:r>
               <w:rPr>
@@ -949,7 +949,7 @@
               <w:lang w:val="en-US"/>
             </w:rPr>
           </w:pPr>
-          <w:hyperlink w:anchor="_Toc452054302" w:history="1">
+          <w:hyperlink w:anchor="_Toc452056038" w:history="1">
             <w:r>
               <w:rPr>
                 <w:rStyle w:val="Hyperlink"/>
@@ -992,7 +992,7 @@
                 <w:noProof/>
                 <w:webHidden/>
               </w:rPr>
-              <w:instrText xml:space="preserve"> PAGEREF _Toc452054302 \h </w:instrText>
+              <w:instrText xml:space="preserve"> PAGEREF _Toc452056038 \h </w:instrText>
             </w:r>
             <w:r>
               <w:rPr>
@@ -1037,7 +1037,7 @@
               <w:lang w:val="en-US"/>
             </w:rPr>
           </w:pPr>
-          <w:hyperlink w:anchor="_Toc452054303" w:history="1">
+          <w:hyperlink w:anchor="_Toc452056039" w:history="1">
             <w:r>
               <w:rPr>
                 <w:rStyle w:val="Hyperlink"/>
@@ -1080,7 +1080,7 @@
                 <w:noProof/>
                 <w:webHidden/>
               </w:rPr>
-              <w:instrText xml:space="preserve"> PAGEREF _Toc452054303 \h </w:instrText>
+              <w:instrText xml:space="preserve"> PAGEREF _Toc452056039 \h </w:instrText>
             </w:r>
             <w:r>
               <w:rPr>
@@ -1125,7 +1125,7 @@
               <w:lang w:val="en-US"/>
             </w:rPr>
           </w:pPr>
-          <w:hyperlink w:anchor="_Toc452054304" w:history="1">
+          <w:hyperlink w:anchor="_Toc452056040" w:history="1">
             <w:r>
               <w:rPr>
                 <w:rStyle w:val="Hyperlink"/>
@@ -1168,7 +1168,7 @@
                 <w:noProof/>
                 <w:webHidden/>
               </w:rPr>
-              <w:instrText xml:space="preserve"> PAGEREF _Toc452054304 \h </w:instrText>
+              <w:instrText xml:space="preserve"> PAGEREF _Toc452056040 \h </w:instrText>
             </w:r>
             <w:r>
               <w:rPr>
@@ -1213,7 +1213,7 @@
               <w:lang w:val="en-US"/>
             </w:rPr>
           </w:pPr>
-          <w:hyperlink w:anchor="_Toc452054305" w:history="1">
+          <w:hyperlink w:anchor="_Toc452056041" w:history="1">
             <w:r>
               <w:rPr>
                 <w:rStyle w:val="Hyperlink"/>
@@ -1256,7 +1256,7 @@
                 <w:noProof/>
                 <w:webHidden/>
               </w:rPr>
-              <w:instrText xml:space="preserve"> PAGEREF _Toc452054305 \h </w:instrText>
+              <w:instrText xml:space="preserve"> PAGEREF _Toc452056041 \h </w:instrText>
             </w:r>
             <w:r>
               <w:rPr>
@@ -1301,7 +1301,7 @@
               <w:lang w:val="en-US"/>
             </w:rPr>
           </w:pPr>
-          <w:hyperlink w:anchor="_Toc452054306" w:history="1">
+          <w:hyperlink w:anchor="_Toc452056042" w:history="1">
             <w:r>
               <w:rPr>
                 <w:rStyle w:val="Hyperlink"/>
@@ -1344,7 +1344,7 @@
                 <w:noProof/>
                 <w:webHidden/>
               </w:rPr>
-              <w:instrText xml:space="preserve"> PAGEREF _Toc452054306 \h </w:instrText>
+              <w:instrText xml:space="preserve"> PAGEREF _Toc452056042 \h </w:instrText>
             </w:r>
             <w:r>
               <w:rPr>
@@ -1389,7 +1389,7 @@
               <w:lang w:val="en-US"/>
             </w:rPr>
           </w:pPr>
-          <w:hyperlink w:anchor="_Toc452054307" w:history="1">
+          <w:hyperlink w:anchor="_Toc452056043" w:history="1">
             <w:r>
               <w:rPr>
                 <w:rStyle w:val="Hyperlink"/>
@@ -1432,7 +1432,7 @@
                 <w:noProof/>
                 <w:webHidden/>
               </w:rPr>
-              <w:instrText xml:space="preserve"> PAGEREF _Toc452054307 \h </w:instrText>
+              <w:instrText xml:space="preserve"> PAGEREF _Toc452056043 \h </w:instrText>
             </w:r>
             <w:r>
               <w:rPr>
@@ -1477,7 +1477,7 @@
               <w:lang w:val="en-US"/>
             </w:rPr>
           </w:pPr>
-          <w:hyperlink w:anchor="_Toc452054308" w:history="1">
+          <w:hyperlink w:anchor="_Toc452056044" w:history="1">
             <w:r>
               <w:rPr>
                 <w:rStyle w:val="Hyperlink"/>
@@ -1520,7 +1520,7 @@
                 <w:noProof/>
                 <w:webHidden/>
               </w:rPr>
-              <w:instrText xml:space="preserve"> PAGEREF _Toc452054308 \h </w:instrText>
+              <w:instrText xml:space="preserve"> PAGEREF _Toc452056044 \h </w:instrText>
             </w:r>
             <w:r>
               <w:rPr>
@@ -1565,7 +1565,7 @@
               <w:lang w:val="en-US"/>
             </w:rPr>
           </w:pPr>
-          <w:hyperlink w:anchor="_Toc452054309" w:history="1">
+          <w:hyperlink w:anchor="_Toc452056045" w:history="1">
             <w:r>
               <w:rPr>
                 <w:rStyle w:val="Hyperlink"/>
@@ -1608,7 +1608,7 @@
                 <w:noProof/>
                 <w:webHidden/>
               </w:rPr>
-              <w:instrText xml:space="preserve"> PAGEREF _Toc452054309 \h </w:instrText>
+              <w:instrText xml:space="preserve"> PAGEREF _Toc452056045 \h </w:instrText>
             </w:r>
             <w:r>
               <w:rPr>
@@ -1653,7 +1653,7 @@
               <w:lang w:val="en-US"/>
             </w:rPr>
           </w:pPr>
-          <w:hyperlink w:anchor="_Toc452054310" w:history="1">
+          <w:hyperlink w:anchor="_Toc452056046" w:history="1">
             <w:r>
               <w:rPr>
                 <w:rStyle w:val="Hyperlink"/>
@@ -1696,7 +1696,7 @@
                 <w:noProof/>
                 <w:webHidden/>
               </w:rPr>
-              <w:instrText xml:space="preserve"> PAGEREF _Toc452054310 \h </w:instrText>
+              <w:instrText xml:space="preserve"> PAGEREF _Toc452056046 \h </w:instrText>
             </w:r>
             <w:r>
               <w:rPr>
@@ -1741,7 +1741,7 @@
               <w:lang w:val="en-US"/>
             </w:rPr>
           </w:pPr>
-          <w:hyperlink w:anchor="_Toc452054311" w:history="1">
+          <w:hyperlink w:anchor="_Toc452056047" w:history="1">
             <w:r>
               <w:rPr>
                 <w:rStyle w:val="Hyperlink"/>
@@ -1784,7 +1784,7 @@
                 <w:noProof/>
                 <w:webHidden/>
               </w:rPr>
-              <w:instrText xml:space="preserve"> PAGEREF _Toc452054311 \h </w:instrText>
+              <w:instrText xml:space="preserve"> PAGEREF _Toc452056047 \h </w:instrText>
             </w:r>
             <w:r>
               <w:rPr>
@@ -1829,7 +1829,7 @@
               <w:lang w:val="en-US"/>
             </w:rPr>
           </w:pPr>
-          <w:hyperlink w:anchor="_Toc452054312" w:history="1">
+          <w:hyperlink w:anchor="_Toc452056048" w:history="1">
             <w:r>
               <w:rPr>
                 <w:rStyle w:val="Hyperlink"/>
@@ -1872,7 +1872,7 @@
                 <w:noProof/>
                 <w:webHidden/>
               </w:rPr>
-              <w:instrText xml:space="preserve"> PAGEREF _Toc452054312 \h </w:instrText>
+              <w:instrText xml:space="preserve"> PAGEREF _Toc452056048 \h </w:instrText>
             </w:r>
             <w:r>
               <w:rPr>
@@ -1917,7 +1917,7 @@
               <w:lang w:val="en-US"/>
             </w:rPr>
           </w:pPr>
-          <w:hyperlink w:anchor="_Toc452054313" w:history="1">
+          <w:hyperlink w:anchor="_Toc452056049" w:history="1">
             <w:r>
               <w:rPr>
                 <w:rStyle w:val="Hyperlink"/>
@@ -1960,7 +1960,7 @@
                 <w:noProof/>
                 <w:webHidden/>
               </w:rPr>
-              <w:instrText xml:space="preserve"> PAGEREF _Toc452054313 \h </w:instrText>
+              <w:instrText xml:space="preserve"> PAGEREF _Toc452056049 \h </w:instrText>
             </w:r>
             <w:r>
               <w:rPr>
@@ -2005,7 +2005,7 @@
               <w:lang w:val="en-US"/>
             </w:rPr>
           </w:pPr>
-          <w:hyperlink w:anchor="_Toc452054314" w:history="1">
+          <w:hyperlink w:anchor="_Toc452056050" w:history="1">
             <w:r>
               <w:rPr>
                 <w:rStyle w:val="Hyperlink"/>
@@ -2048,7 +2048,7 @@
                 <w:noProof/>
                 <w:webHidden/>
               </w:rPr>
-              <w:instrText xml:space="preserve"> PAGEREF _Toc452054314 \h </w:instrText>
+              <w:instrText xml:space="preserve"> PAGEREF _Toc452056050 \h </w:instrText>
             </w:r>
             <w:r>
               <w:rPr>
@@ -2093,7 +2093,7 @@
               <w:lang w:val="en-US"/>
             </w:rPr>
           </w:pPr>
-          <w:hyperlink w:anchor="_Toc452054315" w:history="1">
+          <w:hyperlink w:anchor="_Toc452056051" w:history="1">
             <w:r>
               <w:rPr>
                 <w:rStyle w:val="Hyperlink"/>
@@ -2136,7 +2136,7 @@
                 <w:noProof/>
                 <w:webHidden/>
               </w:rPr>
-              <w:instrText xml:space="preserve"> PAGEREF _Toc452054315 \h </w:instrText>
+              <w:instrText xml:space="preserve"> PAGEREF _Toc452056051 \h </w:instrText>
             </w:r>
             <w:r>
               <w:rPr>
@@ -2181,7 +2181,7 @@
               <w:lang w:val="en-US"/>
             </w:rPr>
           </w:pPr>
-          <w:hyperlink w:anchor="_Toc452054316" w:history="1">
+          <w:hyperlink w:anchor="_Toc452056052" w:history="1">
             <w:r>
               <w:rPr>
                 <w:rStyle w:val="Hyperlink"/>
@@ -2224,7 +2224,7 @@
                 <w:noProof/>
                 <w:webHidden/>
               </w:rPr>
-              <w:instrText xml:space="preserve"> PAGEREF _Toc452054316 \h </w:instrText>
+              <w:instrText xml:space="preserve"> PAGEREF _Toc452056052 \h </w:instrText>
             </w:r>
             <w:r>
               <w:rPr>
@@ -2269,7 +2269,7 @@
               <w:lang w:val="en-US"/>
             </w:rPr>
           </w:pPr>
-          <w:hyperlink w:anchor="_Toc452054317" w:history="1">
+          <w:hyperlink w:anchor="_Toc452056053" w:history="1">
             <w:r>
               <w:rPr>
                 <w:rStyle w:val="Hyperlink"/>
@@ -2312,7 +2312,7 @@
                 <w:noProof/>
                 <w:webHidden/>
               </w:rPr>
-              <w:instrText xml:space="preserve"> PAGEREF _Toc452054317 \h </w:instrText>
+              <w:instrText xml:space="preserve"> PAGEREF _Toc452056053 \h </w:instrText>
             </w:r>
             <w:r>
               <w:rPr>
@@ -2357,7 +2357,7 @@
               <w:lang w:val="en-US"/>
             </w:rPr>
           </w:pPr>
-          <w:hyperlink w:anchor="_Toc452054318" w:history="1">
+          <w:hyperlink w:anchor="_Toc452056054" w:history="1">
             <w:r>
               <w:rPr>
                 <w:rStyle w:val="Hyperlink"/>
@@ -2400,7 +2400,7 @@
                 <w:noProof/>
                 <w:webHidden/>
               </w:rPr>
-              <w:instrText xml:space="preserve"> PAGEREF _Toc452054318 \h </w:instrText>
+              <w:instrText xml:space="preserve"> PAGEREF _Toc452056054 \h </w:instrText>
             </w:r>
             <w:r>
               <w:rPr>
@@ -2445,7 +2445,7 @@
               <w:lang w:val="en-US"/>
             </w:rPr>
           </w:pPr>
-          <w:hyperlink w:anchor="_Toc452054319" w:history="1">
+          <w:hyperlink w:anchor="_Toc452056055" w:history="1">
             <w:r>
               <w:rPr>
                 <w:rStyle w:val="Hyperlink"/>
@@ -2488,7 +2488,7 @@
                 <w:noProof/>
                 <w:webHidden/>
               </w:rPr>
-              <w:instrText xml:space="preserve"> PAGEREF _Toc452054319 \h </w:instrText>
+              <w:instrText xml:space="preserve"> PAGEREF _Toc452056055 \h </w:instrText>
             </w:r>
             <w:r>
               <w:rPr>
@@ -2533,7 +2533,7 @@
               <w:lang w:val="en-US"/>
             </w:rPr>
           </w:pPr>
-          <w:hyperlink w:anchor="_Toc452054320" w:history="1">
+          <w:hyperlink w:anchor="_Toc452056056" w:history="1">
             <w:r>
               <w:rPr>
                 <w:rStyle w:val="Hyperlink"/>
@@ -2576,7 +2576,7 @@
                 <w:noProof/>
                 <w:webHidden/>
               </w:rPr>
-              <w:instrText xml:space="preserve"> PAGEREF _Toc452054320 \h </w:instrText>
+              <w:instrText xml:space="preserve"> PAGEREF _Toc452056056 \h </w:instrText>
             </w:r>
             <w:r>
               <w:rPr>
@@ -2621,7 +2621,7 @@
               <w:lang w:val="en-US"/>
             </w:rPr>
           </w:pPr>
-          <w:hyperlink w:anchor="_Toc452054321" w:history="1">
+          <w:hyperlink w:anchor="_Toc452056057" w:history="1">
             <w:r>
               <w:rPr>
                 <w:rStyle w:val="Hyperlink"/>
@@ -2664,7 +2664,7 @@
                 <w:noProof/>
                 <w:webHidden/>
               </w:rPr>
-              <w:instrText xml:space="preserve"> PAGEREF _Toc452054321 \h </w:instrText>
+              <w:instrText xml:space="preserve"> PAGEREF _Toc452056057 \h </w:instrText>
             </w:r>
             <w:r>
               <w:rPr>
@@ -2709,7 +2709,7 @@
               <w:lang w:val="en-US"/>
             </w:rPr>
           </w:pPr>
-          <w:hyperlink w:anchor="_Toc452054322" w:history="1">
+          <w:hyperlink w:anchor="_Toc452056058" w:history="1">
             <w:r>
               <w:rPr>
                 <w:rStyle w:val="Hyperlink"/>
@@ -2752,7 +2752,7 @@
                 <w:noProof/>
                 <w:webHidden/>
               </w:rPr>
-              <w:instrText xml:space="preserve"> PAGEREF _Toc452054322 \h </w:instrText>
+              <w:instrText xml:space="preserve"> PAGEREF _Toc452056058 \h </w:instrText>
             </w:r>
             <w:r>
               <w:rPr>
@@ -2797,7 +2797,7 @@
               <w:lang w:val="en-US"/>
             </w:rPr>
           </w:pPr>
-          <w:hyperlink w:anchor="_Toc452054323" w:history="1">
+          <w:hyperlink w:anchor="_Toc452056059" w:history="1">
             <w:r>
               <w:rPr>
                 <w:rStyle w:val="Hyperlink"/>
@@ -2840,7 +2840,7 @@
                 <w:noProof/>
                 <w:webHidden/>
               </w:rPr>
-              <w:instrText xml:space="preserve"> PAGEREF _Toc452054323 \h </w:instrText>
+              <w:instrText xml:space="preserve"> PAGEREF _Toc452056059 \h </w:instrText>
             </w:r>
             <w:r>
               <w:rPr>
@@ -2885,7 +2885,7 @@
               <w:lang w:val="en-US"/>
             </w:rPr>
           </w:pPr>
-          <w:hyperlink w:anchor="_Toc452054324" w:history="1">
+          <w:hyperlink w:anchor="_Toc452056060" w:history="1">
             <w:r>
               <w:rPr>
                 <w:rStyle w:val="Hyperlink"/>
@@ -2928,7 +2928,7 @@
                 <w:noProof/>
                 <w:webHidden/>
               </w:rPr>
-              <w:instrText xml:space="preserve"> PAGEREF _Toc452054324 \h </w:instrText>
+              <w:instrText xml:space="preserve"> PAGEREF _Toc452056060 \h </w:instrText>
             </w:r>
             <w:r>
               <w:rPr>
@@ -2973,7 +2973,7 @@
               <w:lang w:val="en-US"/>
             </w:rPr>
           </w:pPr>
-          <w:hyperlink w:anchor="_Toc452054325" w:history="1">
+          <w:hyperlink w:anchor="_Toc452056061" w:history="1">
             <w:r>
               <w:rPr>
                 <w:rStyle w:val="Hyperlink"/>
@@ -3016,7 +3016,7 @@
                 <w:noProof/>
                 <w:webHidden/>
               </w:rPr>
-              <w:instrText xml:space="preserve"> PAGEREF _Toc452054325 \h </w:instrText>
+              <w:instrText xml:space="preserve"> PAGEREF _Toc452056061 \h </w:instrText>
             </w:r>
             <w:r>
               <w:rPr>
@@ -3061,7 +3061,7 @@
               <w:lang w:val="en-US"/>
             </w:rPr>
           </w:pPr>
-          <w:hyperlink w:anchor="_Toc452054326" w:history="1">
+          <w:hyperlink w:anchor="_Toc452056062" w:history="1">
             <w:r>
               <w:rPr>
                 <w:rStyle w:val="Hyperlink"/>
@@ -3104,7 +3104,7 @@
                 <w:noProof/>
                 <w:webHidden/>
               </w:rPr>
-              <w:instrText xml:space="preserve"> PAGEREF _Toc452054326 \h </w:instrText>
+              <w:instrText xml:space="preserve"> PAGEREF _Toc452056062 \h </w:instrText>
             </w:r>
             <w:r>
               <w:rPr>
@@ -3149,7 +3149,7 @@
               <w:lang w:val="en-US"/>
             </w:rPr>
           </w:pPr>
-          <w:hyperlink w:anchor="_Toc452054327" w:history="1">
+          <w:hyperlink w:anchor="_Toc452056063" w:history="1">
             <w:r>
               <w:rPr>
                 <w:rStyle w:val="Hyperlink"/>
@@ -3192,7 +3192,7 @@
                 <w:noProof/>
                 <w:webHidden/>
               </w:rPr>
-              <w:instrText xml:space="preserve"> PAGEREF _Toc452054327 \h </w:instrText>
+              <w:instrText xml:space="preserve"> PAGEREF _Toc452056063 \h </w:instrText>
             </w:r>
             <w:r>
               <w:rPr>
@@ -3237,7 +3237,7 @@
               <w:lang w:val="en-US"/>
             </w:rPr>
           </w:pPr>
-          <w:hyperlink w:anchor="_Toc452054328" w:history="1">
+          <w:hyperlink w:anchor="_Toc452056064" w:history="1">
             <w:r>
               <w:rPr>
                 <w:rStyle w:val="Hyperlink"/>
@@ -3280,7 +3280,7 @@
                 <w:noProof/>
                 <w:webHidden/>
               </w:rPr>
-              <w:instrText xml:space="preserve"> PAGEREF _Toc452054328 \h </w:instrText>
+              <w:instrText xml:space="preserve"> PAGEREF _Toc452056064 \h </w:instrText>
             </w:r>
             <w:r>
               <w:rPr>
@@ -3325,7 +3325,7 @@
               <w:lang w:val="en-US"/>
             </w:rPr>
           </w:pPr>
-          <w:hyperlink w:anchor="_Toc452054329" w:history="1">
+          <w:hyperlink w:anchor="_Toc452056065" w:history="1">
             <w:r>
               <w:rPr>
                 <w:rStyle w:val="Hyperlink"/>
@@ -3368,7 +3368,7 @@
                 <w:noProof/>
                 <w:webHidden/>
               </w:rPr>
-              <w:instrText xml:space="preserve"> PAGEREF _Toc452054329 \h </w:instrText>
+              <w:instrText xml:space="preserve"> PAGEREF _Toc452056065 \h </w:instrText>
             </w:r>
             <w:r>
               <w:rPr>
@@ -3413,7 +3413,7 @@
               <w:lang w:val="en-US"/>
             </w:rPr>
           </w:pPr>
-          <w:hyperlink w:anchor="_Toc452054330" w:history="1">
+          <w:hyperlink w:anchor="_Toc452056066" w:history="1">
             <w:r>
               <w:rPr>
                 <w:rStyle w:val="Hyperlink"/>
@@ -3456,7 +3456,7 @@
                 <w:noProof/>
                 <w:webHidden/>
               </w:rPr>
-              <w:instrText xml:space="preserve"> PAGEREF _Toc452054330 \h </w:instrText>
+              <w:instrText xml:space="preserve"> PAGEREF _Toc452056066 \h </w:instrText>
             </w:r>
             <w:r>
               <w:rPr>
@@ -3501,7 +3501,7 @@
               <w:lang w:val="en-US"/>
             </w:rPr>
           </w:pPr>
-          <w:hyperlink w:anchor="_Toc452054331" w:history="1">
+          <w:hyperlink w:anchor="_Toc452056067" w:history="1">
             <w:r>
               <w:rPr>
                 <w:rStyle w:val="Hyperlink"/>
@@ -3544,7 +3544,7 @@
                 <w:noProof/>
                 <w:webHidden/>
               </w:rPr>
-              <w:instrText xml:space="preserve"> PAGEREF _Toc452054331 \h </w:instrText>
+              <w:instrText xml:space="preserve"> PAGEREF _Toc452056067 \h </w:instrText>
             </w:r>
             <w:r>
               <w:rPr>
@@ -3589,7 +3589,7 @@
               <w:lang w:val="en-US"/>
             </w:rPr>
           </w:pPr>
-          <w:hyperlink w:anchor="_Toc452054332" w:history="1">
+          <w:hyperlink w:anchor="_Toc452056068" w:history="1">
             <w:r>
               <w:rPr>
                 <w:rStyle w:val="Hyperlink"/>
@@ -3632,7 +3632,7 @@
                 <w:noProof/>
                 <w:webHidden/>
               </w:rPr>
-              <w:instrText xml:space="preserve"> PAGEREF _Toc452054332 \h </w:instrText>
+              <w:instrText xml:space="preserve"> PAGEREF _Toc452056068 \h </w:instrText>
             </w:r>
             <w:r>
               <w:rPr>
@@ -3677,7 +3677,7 @@
               <w:lang w:val="en-US"/>
             </w:rPr>
           </w:pPr>
-          <w:hyperlink w:anchor="_Toc452054333" w:history="1">
+          <w:hyperlink w:anchor="_Toc452056069" w:history="1">
             <w:r>
               <w:rPr>
                 <w:rStyle w:val="Hyperlink"/>
@@ -3720,7 +3720,7 @@
                 <w:noProof/>
                 <w:webHidden/>
               </w:rPr>
-              <w:instrText xml:space="preserve"> PAGEREF _Toc452054333 \h </w:instrText>
+              <w:instrText xml:space="preserve"> PAGEREF _Toc452056069 \h </w:instrText>
             </w:r>
             <w:r>
               <w:rPr>
@@ -3765,7 +3765,7 @@
               <w:lang w:val="en-US"/>
             </w:rPr>
           </w:pPr>
-          <w:hyperlink w:anchor="_Toc452054334" w:history="1">
+          <w:hyperlink w:anchor="_Toc452056070" w:history="1">
             <w:r>
               <w:rPr>
                 <w:rStyle w:val="Hyperlink"/>
@@ -3808,7 +3808,7 @@
                 <w:noProof/>
                 <w:webHidden/>
               </w:rPr>
-              <w:instrText xml:space="preserve"> PAGEREF _Toc452054334 \h </w:instrText>
+              <w:instrText xml:space="preserve"> PAGEREF _Toc452056070 \h </w:instrText>
             </w:r>
             <w:r>
               <w:rPr>
@@ -3853,7 +3853,7 @@
               <w:lang w:val="en-US"/>
             </w:rPr>
           </w:pPr>
-          <w:hyperlink w:anchor="_Toc452054335" w:history="1">
+          <w:hyperlink w:anchor="_Toc452056071" w:history="1">
             <w:r>
               <w:rPr>
                 <w:rStyle w:val="Hyperlink"/>
@@ -3896,7 +3896,7 @@
                 <w:noProof/>
                 <w:webHidden/>
               </w:rPr>
-              <w:instrText xml:space="preserve"> PAGEREF _Toc452054335 \h </w:instrText>
+              <w:instrText xml:space="preserve"> PAGEREF _Toc452056071 \h </w:instrText>
             </w:r>
             <w:r>
               <w:rPr>
@@ -3941,7 +3941,7 @@
               <w:lang w:val="en-US"/>
             </w:rPr>
           </w:pPr>
-          <w:hyperlink w:anchor="_Toc452054336" w:history="1">
+          <w:hyperlink w:anchor="_Toc452056072" w:history="1">
             <w:r>
               <w:rPr>
                 <w:rStyle w:val="Hyperlink"/>
@@ -3984,7 +3984,7 @@
                 <w:noProof/>
                 <w:webHidden/>
               </w:rPr>
-              <w:instrText xml:space="preserve"> PAGEREF _Toc452054336 \h </w:instrText>
+              <w:instrText xml:space="preserve"> PAGEREF _Toc452056072 \h </w:instrText>
             </w:r>
             <w:r>
               <w:rPr>
@@ -4005,886 +4005,6 @@
                 <w:webHidden/>
               </w:rPr>
               <w:t>17</w:t>
-            </w:r>
-            <w:r>
-              <w:rPr>
-                <w:noProof/>
-                <w:webHidden/>
-              </w:rPr>
-              <w:fldChar w:fldCharType="end"/>
-            </w:r>
-          </w:hyperlink>
-        </w:p>
-        <w:p>
-          <w:pPr>
-            <w:pStyle w:val="TOC1"/>
-            <w:tabs>
-              <w:tab w:val="left" w:pos="480"/>
-              <w:tab w:val="right" w:leader="dot" w:pos="8493"/>
-            </w:tabs>
-            <w:rPr>
-              <w:rFonts w:asciiTheme="minorHAnsi" w:eastAsiaTheme="minorEastAsia" w:hAnsiTheme="minorHAnsi" w:cstheme="minorBidi"/>
-              <w:noProof/>
-              <w:szCs w:val="24"/>
-              <w:lang w:val="en-US"/>
-            </w:rPr>
-          </w:pPr>
-          <w:hyperlink w:anchor="_Toc452054337" w:history="1">
-            <w:r>
-              <w:rPr>
-                <w:rStyle w:val="Hyperlink"/>
-                <w:noProof/>
-              </w:rPr>
-              <w:t>5.</w:t>
-            </w:r>
-            <w:r>
-              <w:rPr>
-                <w:rFonts w:asciiTheme="minorHAnsi" w:eastAsiaTheme="minorEastAsia" w:hAnsiTheme="minorHAnsi" w:cstheme="minorBidi"/>
-                <w:noProof/>
-                <w:szCs w:val="24"/>
-                <w:lang w:val="en-US"/>
-              </w:rPr>
-              <w:tab/>
-            </w:r>
-            <w:r>
-              <w:rPr>
-                <w:rStyle w:val="Hyperlink"/>
-                <w:noProof/>
-              </w:rPr>
-              <w:t>Bevezetés</w:t>
-            </w:r>
-            <w:r>
-              <w:rPr>
-                <w:noProof/>
-                <w:webHidden/>
-              </w:rPr>
-              <w:tab/>
-            </w:r>
-            <w:r>
-              <w:rPr>
-                <w:noProof/>
-                <w:webHidden/>
-              </w:rPr>
-              <w:fldChar w:fldCharType="begin"/>
-            </w:r>
-            <w:r>
-              <w:rPr>
-                <w:noProof/>
-                <w:webHidden/>
-              </w:rPr>
-              <w:instrText xml:space="preserve"> PAGEREF _Toc452054337 \h </w:instrText>
-            </w:r>
-            <w:r>
-              <w:rPr>
-                <w:noProof/>
-                <w:webHidden/>
-              </w:rPr>
-            </w:r>
-            <w:r>
-              <w:rPr>
-                <w:noProof/>
-                <w:webHidden/>
-              </w:rPr>
-              <w:fldChar w:fldCharType="separate"/>
-            </w:r>
-            <w:r>
-              <w:rPr>
-                <w:noProof/>
-                <w:webHidden/>
-              </w:rPr>
-              <w:t>18</w:t>
-            </w:r>
-            <w:r>
-              <w:rPr>
-                <w:noProof/>
-                <w:webHidden/>
-              </w:rPr>
-              <w:fldChar w:fldCharType="end"/>
-            </w:r>
-          </w:hyperlink>
-        </w:p>
-        <w:p>
-          <w:pPr>
-            <w:pStyle w:val="TOC2"/>
-            <w:tabs>
-              <w:tab w:val="left" w:pos="960"/>
-              <w:tab w:val="right" w:leader="dot" w:pos="8493"/>
-            </w:tabs>
-            <w:rPr>
-              <w:rFonts w:asciiTheme="minorHAnsi" w:eastAsiaTheme="minorEastAsia" w:hAnsiTheme="minorHAnsi" w:cstheme="minorBidi"/>
-              <w:noProof/>
-              <w:szCs w:val="24"/>
-              <w:lang w:val="en-US"/>
-            </w:rPr>
-          </w:pPr>
-          <w:hyperlink w:anchor="_Toc452054338" w:history="1">
-            <w:r>
-              <w:rPr>
-                <w:rStyle w:val="Hyperlink"/>
-                <w:noProof/>
-              </w:rPr>
-              <w:t>5.1.</w:t>
-            </w:r>
-            <w:r>
-              <w:rPr>
-                <w:rFonts w:asciiTheme="minorHAnsi" w:eastAsiaTheme="minorEastAsia" w:hAnsiTheme="minorHAnsi" w:cstheme="minorBidi"/>
-                <w:noProof/>
-                <w:szCs w:val="24"/>
-                <w:lang w:val="en-US"/>
-              </w:rPr>
-              <w:tab/>
-            </w:r>
-            <w:r>
-              <w:rPr>
-                <w:rStyle w:val="Hyperlink"/>
-                <w:noProof/>
-              </w:rPr>
-              <w:t>Formázási tudnivalók</w:t>
-            </w:r>
-            <w:r>
-              <w:rPr>
-                <w:noProof/>
-                <w:webHidden/>
-              </w:rPr>
-              <w:tab/>
-            </w:r>
-            <w:r>
-              <w:rPr>
-                <w:noProof/>
-                <w:webHidden/>
-              </w:rPr>
-              <w:fldChar w:fldCharType="begin"/>
-            </w:r>
-            <w:r>
-              <w:rPr>
-                <w:noProof/>
-                <w:webHidden/>
-              </w:rPr>
-              <w:instrText xml:space="preserve"> PAGEREF _Toc452054338 \h </w:instrText>
-            </w:r>
-            <w:r>
-              <w:rPr>
-                <w:noProof/>
-                <w:webHidden/>
-              </w:rPr>
-            </w:r>
-            <w:r>
-              <w:rPr>
-                <w:noProof/>
-                <w:webHidden/>
-              </w:rPr>
-              <w:fldChar w:fldCharType="separate"/>
-            </w:r>
-            <w:r>
-              <w:rPr>
-                <w:noProof/>
-                <w:webHidden/>
-              </w:rPr>
-              <w:t>18</w:t>
-            </w:r>
-            <w:r>
-              <w:rPr>
-                <w:noProof/>
-                <w:webHidden/>
-              </w:rPr>
-              <w:fldChar w:fldCharType="end"/>
-            </w:r>
-          </w:hyperlink>
-        </w:p>
-        <w:p>
-          <w:pPr>
-            <w:pStyle w:val="TOC3"/>
-            <w:tabs>
-              <w:tab w:val="left" w:pos="1440"/>
-              <w:tab w:val="right" w:leader="dot" w:pos="8493"/>
-            </w:tabs>
-            <w:rPr>
-              <w:rFonts w:asciiTheme="minorHAnsi" w:eastAsiaTheme="minorEastAsia" w:hAnsiTheme="minorHAnsi" w:cstheme="minorBidi"/>
-              <w:noProof/>
-              <w:szCs w:val="24"/>
-              <w:lang w:val="en-US"/>
-            </w:rPr>
-          </w:pPr>
-          <w:hyperlink w:anchor="_Toc452054339" w:history="1">
-            <w:r>
-              <w:rPr>
-                <w:rStyle w:val="Hyperlink"/>
-                <w:noProof/>
-              </w:rPr>
-              <w:t>5.1.1.</w:t>
-            </w:r>
-            <w:r>
-              <w:rPr>
-                <w:rFonts w:asciiTheme="minorHAnsi" w:eastAsiaTheme="minorEastAsia" w:hAnsiTheme="minorHAnsi" w:cstheme="minorBidi"/>
-                <w:noProof/>
-                <w:szCs w:val="24"/>
-                <w:lang w:val="en-US"/>
-              </w:rPr>
-              <w:tab/>
-            </w:r>
-            <w:r>
-              <w:rPr>
-                <w:rStyle w:val="Hyperlink"/>
-                <w:noProof/>
-              </w:rPr>
-              <w:t>Címsorok</w:t>
-            </w:r>
-            <w:r>
-              <w:rPr>
-                <w:noProof/>
-                <w:webHidden/>
-              </w:rPr>
-              <w:tab/>
-            </w:r>
-            <w:r>
-              <w:rPr>
-                <w:noProof/>
-                <w:webHidden/>
-              </w:rPr>
-              <w:fldChar w:fldCharType="begin"/>
-            </w:r>
-            <w:r>
-              <w:rPr>
-                <w:noProof/>
-                <w:webHidden/>
-              </w:rPr>
-              <w:instrText xml:space="preserve"> PAGEREF _Toc452054339 \h </w:instrText>
-            </w:r>
-            <w:r>
-              <w:rPr>
-                <w:noProof/>
-                <w:webHidden/>
-              </w:rPr>
-            </w:r>
-            <w:r>
-              <w:rPr>
-                <w:noProof/>
-                <w:webHidden/>
-              </w:rPr>
-              <w:fldChar w:fldCharType="separate"/>
-            </w:r>
-            <w:r>
-              <w:rPr>
-                <w:noProof/>
-                <w:webHidden/>
-              </w:rPr>
-              <w:t>18</w:t>
-            </w:r>
-            <w:r>
-              <w:rPr>
-                <w:noProof/>
-                <w:webHidden/>
-              </w:rPr>
-              <w:fldChar w:fldCharType="end"/>
-            </w:r>
-          </w:hyperlink>
-        </w:p>
-        <w:p>
-          <w:pPr>
-            <w:pStyle w:val="TOC3"/>
-            <w:tabs>
-              <w:tab w:val="left" w:pos="1440"/>
-              <w:tab w:val="right" w:leader="dot" w:pos="8493"/>
-            </w:tabs>
-            <w:rPr>
-              <w:rFonts w:asciiTheme="minorHAnsi" w:eastAsiaTheme="minorEastAsia" w:hAnsiTheme="minorHAnsi" w:cstheme="minorBidi"/>
-              <w:noProof/>
-              <w:szCs w:val="24"/>
-              <w:lang w:val="en-US"/>
-            </w:rPr>
-          </w:pPr>
-          <w:hyperlink w:anchor="_Toc452054340" w:history="1">
-            <w:r>
-              <w:rPr>
-                <w:rStyle w:val="Hyperlink"/>
-                <w:noProof/>
-              </w:rPr>
-              <w:t>5.1.2.</w:t>
-            </w:r>
-            <w:r>
-              <w:rPr>
-                <w:rFonts w:asciiTheme="minorHAnsi" w:eastAsiaTheme="minorEastAsia" w:hAnsiTheme="minorHAnsi" w:cstheme="minorBidi"/>
-                <w:noProof/>
-                <w:szCs w:val="24"/>
-                <w:lang w:val="en-US"/>
-              </w:rPr>
-              <w:tab/>
-            </w:r>
-            <w:r>
-              <w:rPr>
-                <w:rStyle w:val="Hyperlink"/>
-                <w:noProof/>
-              </w:rPr>
-              <w:t>Képek</w:t>
-            </w:r>
-            <w:r>
-              <w:rPr>
-                <w:noProof/>
-                <w:webHidden/>
-              </w:rPr>
-              <w:tab/>
-            </w:r>
-            <w:r>
-              <w:rPr>
-                <w:noProof/>
-                <w:webHidden/>
-              </w:rPr>
-              <w:fldChar w:fldCharType="begin"/>
-            </w:r>
-            <w:r>
-              <w:rPr>
-                <w:noProof/>
-                <w:webHidden/>
-              </w:rPr>
-              <w:instrText xml:space="preserve"> PAGEREF _Toc452054340 \h </w:instrText>
-            </w:r>
-            <w:r>
-              <w:rPr>
-                <w:noProof/>
-                <w:webHidden/>
-              </w:rPr>
-            </w:r>
-            <w:r>
-              <w:rPr>
-                <w:noProof/>
-                <w:webHidden/>
-              </w:rPr>
-              <w:fldChar w:fldCharType="separate"/>
-            </w:r>
-            <w:r>
-              <w:rPr>
-                <w:noProof/>
-                <w:webHidden/>
-              </w:rPr>
-              <w:t>18</w:t>
-            </w:r>
-            <w:r>
-              <w:rPr>
-                <w:noProof/>
-                <w:webHidden/>
-              </w:rPr>
-              <w:fldChar w:fldCharType="end"/>
-            </w:r>
-          </w:hyperlink>
-        </w:p>
-        <w:p>
-          <w:pPr>
-            <w:pStyle w:val="TOC3"/>
-            <w:tabs>
-              <w:tab w:val="left" w:pos="1440"/>
-              <w:tab w:val="right" w:leader="dot" w:pos="8493"/>
-            </w:tabs>
-            <w:rPr>
-              <w:rFonts w:asciiTheme="minorHAnsi" w:eastAsiaTheme="minorEastAsia" w:hAnsiTheme="minorHAnsi" w:cstheme="minorBidi"/>
-              <w:noProof/>
-              <w:szCs w:val="24"/>
-              <w:lang w:val="en-US"/>
-            </w:rPr>
-          </w:pPr>
-          <w:hyperlink w:anchor="_Toc452054341" w:history="1">
-            <w:r>
-              <w:rPr>
-                <w:rStyle w:val="Hyperlink"/>
-                <w:noProof/>
-              </w:rPr>
-              <w:t>5.1.3.</w:t>
-            </w:r>
-            <w:r>
-              <w:rPr>
-                <w:rFonts w:asciiTheme="minorHAnsi" w:eastAsiaTheme="minorEastAsia" w:hAnsiTheme="minorHAnsi" w:cstheme="minorBidi"/>
-                <w:noProof/>
-                <w:szCs w:val="24"/>
-                <w:lang w:val="en-US"/>
-              </w:rPr>
-              <w:tab/>
-            </w:r>
-            <w:r>
-              <w:rPr>
-                <w:rStyle w:val="Hyperlink"/>
-                <w:noProof/>
-              </w:rPr>
-              <w:t>Táblázatok</w:t>
-            </w:r>
-            <w:r>
-              <w:rPr>
-                <w:noProof/>
-                <w:webHidden/>
-              </w:rPr>
-              <w:tab/>
-            </w:r>
-            <w:r>
-              <w:rPr>
-                <w:noProof/>
-                <w:webHidden/>
-              </w:rPr>
-              <w:fldChar w:fldCharType="begin"/>
-            </w:r>
-            <w:r>
-              <w:rPr>
-                <w:noProof/>
-                <w:webHidden/>
-              </w:rPr>
-              <w:instrText xml:space="preserve"> PAGEREF _Toc452054341 \h </w:instrText>
-            </w:r>
-            <w:r>
-              <w:rPr>
-                <w:noProof/>
-                <w:webHidden/>
-              </w:rPr>
-            </w:r>
-            <w:r>
-              <w:rPr>
-                <w:noProof/>
-                <w:webHidden/>
-              </w:rPr>
-              <w:fldChar w:fldCharType="separate"/>
-            </w:r>
-            <w:r>
-              <w:rPr>
-                <w:noProof/>
-                <w:webHidden/>
-              </w:rPr>
-              <w:t>18</w:t>
-            </w:r>
-            <w:r>
-              <w:rPr>
-                <w:noProof/>
-                <w:webHidden/>
-              </w:rPr>
-              <w:fldChar w:fldCharType="end"/>
-            </w:r>
-          </w:hyperlink>
-        </w:p>
-        <w:p>
-          <w:pPr>
-            <w:pStyle w:val="TOC3"/>
-            <w:tabs>
-              <w:tab w:val="left" w:pos="1440"/>
-              <w:tab w:val="right" w:leader="dot" w:pos="8493"/>
-            </w:tabs>
-            <w:rPr>
-              <w:rFonts w:asciiTheme="minorHAnsi" w:eastAsiaTheme="minorEastAsia" w:hAnsiTheme="minorHAnsi" w:cstheme="minorBidi"/>
-              <w:noProof/>
-              <w:szCs w:val="24"/>
-              <w:lang w:val="en-US"/>
-            </w:rPr>
-          </w:pPr>
-          <w:hyperlink w:anchor="_Toc452054342" w:history="1">
-            <w:r>
-              <w:rPr>
-                <w:rStyle w:val="Hyperlink"/>
-                <w:noProof/>
-              </w:rPr>
-              <w:t>5.1.4.</w:t>
-            </w:r>
-            <w:r>
-              <w:rPr>
-                <w:rFonts w:asciiTheme="minorHAnsi" w:eastAsiaTheme="minorEastAsia" w:hAnsiTheme="minorHAnsi" w:cstheme="minorBidi"/>
-                <w:noProof/>
-                <w:szCs w:val="24"/>
-                <w:lang w:val="en-US"/>
-              </w:rPr>
-              <w:tab/>
-            </w:r>
-            <w:r>
-              <w:rPr>
-                <w:rStyle w:val="Hyperlink"/>
-                <w:noProof/>
-              </w:rPr>
-              <w:t>Kódrészletek</w:t>
-            </w:r>
-            <w:r>
-              <w:rPr>
-                <w:noProof/>
-                <w:webHidden/>
-              </w:rPr>
-              <w:tab/>
-            </w:r>
-            <w:r>
-              <w:rPr>
-                <w:noProof/>
-                <w:webHidden/>
-              </w:rPr>
-              <w:fldChar w:fldCharType="begin"/>
-            </w:r>
-            <w:r>
-              <w:rPr>
-                <w:noProof/>
-                <w:webHidden/>
-              </w:rPr>
-              <w:instrText xml:space="preserve"> PAGEREF _Toc452054342 \h </w:instrText>
-            </w:r>
-            <w:r>
-              <w:rPr>
-                <w:noProof/>
-                <w:webHidden/>
-              </w:rPr>
-            </w:r>
-            <w:r>
-              <w:rPr>
-                <w:noProof/>
-                <w:webHidden/>
-              </w:rPr>
-              <w:fldChar w:fldCharType="separate"/>
-            </w:r>
-            <w:r>
-              <w:rPr>
-                <w:noProof/>
-                <w:webHidden/>
-              </w:rPr>
-              <w:t>18</w:t>
-            </w:r>
-            <w:r>
-              <w:rPr>
-                <w:noProof/>
-                <w:webHidden/>
-              </w:rPr>
-              <w:fldChar w:fldCharType="end"/>
-            </w:r>
-          </w:hyperlink>
-        </w:p>
-        <w:p>
-          <w:pPr>
-            <w:pStyle w:val="TOC3"/>
-            <w:tabs>
-              <w:tab w:val="left" w:pos="1440"/>
-              <w:tab w:val="right" w:leader="dot" w:pos="8493"/>
-            </w:tabs>
-            <w:rPr>
-              <w:rFonts w:asciiTheme="minorHAnsi" w:eastAsiaTheme="minorEastAsia" w:hAnsiTheme="minorHAnsi" w:cstheme="minorBidi"/>
-              <w:noProof/>
-              <w:szCs w:val="24"/>
-              <w:lang w:val="en-US"/>
-            </w:rPr>
-          </w:pPr>
-          <w:hyperlink w:anchor="_Toc452054343" w:history="1">
-            <w:r>
-              <w:rPr>
-                <w:rStyle w:val="Hyperlink"/>
-                <w:noProof/>
-              </w:rPr>
-              <w:t>5.1.5.</w:t>
-            </w:r>
-            <w:r>
-              <w:rPr>
-                <w:rFonts w:asciiTheme="minorHAnsi" w:eastAsiaTheme="minorEastAsia" w:hAnsiTheme="minorHAnsi" w:cstheme="minorBidi"/>
-                <w:noProof/>
-                <w:szCs w:val="24"/>
-                <w:lang w:val="en-US"/>
-              </w:rPr>
-              <w:tab/>
-            </w:r>
-            <w:r>
-              <w:rPr>
-                <w:rStyle w:val="Hyperlink"/>
-                <w:noProof/>
-              </w:rPr>
-              <w:t>Irodalomjegyzék</w:t>
-            </w:r>
-            <w:r>
-              <w:rPr>
-                <w:noProof/>
-                <w:webHidden/>
-              </w:rPr>
-              <w:tab/>
-            </w:r>
-            <w:r>
-              <w:rPr>
-                <w:noProof/>
-                <w:webHidden/>
-              </w:rPr>
-              <w:fldChar w:fldCharType="begin"/>
-            </w:r>
-            <w:r>
-              <w:rPr>
-                <w:noProof/>
-                <w:webHidden/>
-              </w:rPr>
-              <w:instrText xml:space="preserve"> PAGEREF _Toc452054343 \h </w:instrText>
-            </w:r>
-            <w:r>
-              <w:rPr>
-                <w:noProof/>
-                <w:webHidden/>
-              </w:rPr>
-            </w:r>
-            <w:r>
-              <w:rPr>
-                <w:noProof/>
-                <w:webHidden/>
-              </w:rPr>
-              <w:fldChar w:fldCharType="separate"/>
-            </w:r>
-            <w:r>
-              <w:rPr>
-                <w:noProof/>
-                <w:webHidden/>
-              </w:rPr>
-              <w:t>19</w:t>
-            </w:r>
-            <w:r>
-              <w:rPr>
-                <w:noProof/>
-                <w:webHidden/>
-              </w:rPr>
-              <w:fldChar w:fldCharType="end"/>
-            </w:r>
-          </w:hyperlink>
-        </w:p>
-        <w:p>
-          <w:pPr>
-            <w:pStyle w:val="TOC3"/>
-            <w:tabs>
-              <w:tab w:val="left" w:pos="1440"/>
-              <w:tab w:val="right" w:leader="dot" w:pos="8493"/>
-            </w:tabs>
-            <w:rPr>
-              <w:rFonts w:asciiTheme="minorHAnsi" w:eastAsiaTheme="minorEastAsia" w:hAnsiTheme="minorHAnsi" w:cstheme="minorBidi"/>
-              <w:noProof/>
-              <w:szCs w:val="24"/>
-              <w:lang w:val="en-US"/>
-            </w:rPr>
-          </w:pPr>
-          <w:hyperlink w:anchor="_Toc452054344" w:history="1">
-            <w:r>
-              <w:rPr>
-                <w:rStyle w:val="Hyperlink"/>
-                <w:noProof/>
-              </w:rPr>
-              <w:t>5.1.6.</w:t>
-            </w:r>
-            <w:r>
-              <w:rPr>
-                <w:rFonts w:asciiTheme="minorHAnsi" w:eastAsiaTheme="minorEastAsia" w:hAnsiTheme="minorHAnsi" w:cstheme="minorBidi"/>
-                <w:noProof/>
-                <w:szCs w:val="24"/>
-                <w:lang w:val="en-US"/>
-              </w:rPr>
-              <w:tab/>
-            </w:r>
-            <w:r>
-              <w:rPr>
-                <w:rStyle w:val="Hyperlink"/>
-                <w:noProof/>
-              </w:rPr>
-              <w:t>Margók</w:t>
-            </w:r>
-            <w:r>
-              <w:rPr>
-                <w:noProof/>
-                <w:webHidden/>
-              </w:rPr>
-              <w:tab/>
-            </w:r>
-            <w:r>
-              <w:rPr>
-                <w:noProof/>
-                <w:webHidden/>
-              </w:rPr>
-              <w:fldChar w:fldCharType="begin"/>
-            </w:r>
-            <w:r>
-              <w:rPr>
-                <w:noProof/>
-                <w:webHidden/>
-              </w:rPr>
-              <w:instrText xml:space="preserve"> PAGEREF _Toc452054344 \h </w:instrText>
-            </w:r>
-            <w:r>
-              <w:rPr>
-                <w:noProof/>
-                <w:webHidden/>
-              </w:rPr>
-            </w:r>
-            <w:r>
-              <w:rPr>
-                <w:noProof/>
-                <w:webHidden/>
-              </w:rPr>
-              <w:fldChar w:fldCharType="separate"/>
-            </w:r>
-            <w:r>
-              <w:rPr>
-                <w:noProof/>
-                <w:webHidden/>
-              </w:rPr>
-              <w:t>19</w:t>
-            </w:r>
-            <w:r>
-              <w:rPr>
-                <w:noProof/>
-                <w:webHidden/>
-              </w:rPr>
-              <w:fldChar w:fldCharType="end"/>
-            </w:r>
-          </w:hyperlink>
-        </w:p>
-        <w:p>
-          <w:pPr>
-            <w:pStyle w:val="TOC1"/>
-            <w:tabs>
-              <w:tab w:val="left" w:pos="480"/>
-              <w:tab w:val="right" w:leader="dot" w:pos="8493"/>
-            </w:tabs>
-            <w:rPr>
-              <w:rFonts w:asciiTheme="minorHAnsi" w:eastAsiaTheme="minorEastAsia" w:hAnsiTheme="minorHAnsi" w:cstheme="minorBidi"/>
-              <w:noProof/>
-              <w:szCs w:val="24"/>
-              <w:lang w:val="en-US"/>
-            </w:rPr>
-          </w:pPr>
-          <w:hyperlink w:anchor="_Toc452054345" w:history="1">
-            <w:r>
-              <w:rPr>
-                <w:rStyle w:val="Hyperlink"/>
-                <w:noProof/>
-              </w:rPr>
-              <w:t>6.</w:t>
-            </w:r>
-            <w:r>
-              <w:rPr>
-                <w:rFonts w:asciiTheme="minorHAnsi" w:eastAsiaTheme="minorEastAsia" w:hAnsiTheme="minorHAnsi" w:cstheme="minorBidi"/>
-                <w:noProof/>
-                <w:szCs w:val="24"/>
-                <w:lang w:val="en-US"/>
-              </w:rPr>
-              <w:tab/>
-            </w:r>
-            <w:r>
-              <w:rPr>
-                <w:rStyle w:val="Hyperlink"/>
-                <w:noProof/>
-              </w:rPr>
-              <w:t>Utolsó simítások</w:t>
-            </w:r>
-            <w:r>
-              <w:rPr>
-                <w:noProof/>
-                <w:webHidden/>
-              </w:rPr>
-              <w:tab/>
-            </w:r>
-            <w:r>
-              <w:rPr>
-                <w:noProof/>
-                <w:webHidden/>
-              </w:rPr>
-              <w:fldChar w:fldCharType="begin"/>
-            </w:r>
-            <w:r>
-              <w:rPr>
-                <w:noProof/>
-                <w:webHidden/>
-              </w:rPr>
-              <w:instrText xml:space="preserve"> PAGEREF _Toc452054345 \h </w:instrText>
-            </w:r>
-            <w:r>
-              <w:rPr>
-                <w:noProof/>
-                <w:webHidden/>
-              </w:rPr>
-            </w:r>
-            <w:r>
-              <w:rPr>
-                <w:noProof/>
-                <w:webHidden/>
-              </w:rPr>
-              <w:fldChar w:fldCharType="separate"/>
-            </w:r>
-            <w:r>
-              <w:rPr>
-                <w:noProof/>
-                <w:webHidden/>
-              </w:rPr>
-              <w:t>20</w:t>
-            </w:r>
-            <w:r>
-              <w:rPr>
-                <w:noProof/>
-                <w:webHidden/>
-              </w:rPr>
-              <w:fldChar w:fldCharType="end"/>
-            </w:r>
-          </w:hyperlink>
-        </w:p>
-        <w:p>
-          <w:pPr>
-            <w:pStyle w:val="TOC1"/>
-            <w:tabs>
-              <w:tab w:val="left" w:pos="480"/>
-              <w:tab w:val="right" w:leader="dot" w:pos="8493"/>
-            </w:tabs>
-            <w:rPr>
-              <w:rFonts w:asciiTheme="minorHAnsi" w:eastAsiaTheme="minorEastAsia" w:hAnsiTheme="minorHAnsi" w:cstheme="minorBidi"/>
-              <w:noProof/>
-              <w:szCs w:val="24"/>
-              <w:lang w:val="en-US"/>
-            </w:rPr>
-          </w:pPr>
-          <w:hyperlink w:anchor="_Toc452054346" w:history="1">
-            <w:r>
-              <w:rPr>
-                <w:rStyle w:val="Hyperlink"/>
-                <w:noProof/>
-              </w:rPr>
-              <w:t>7.</w:t>
-            </w:r>
-            <w:r>
-              <w:rPr>
-                <w:rFonts w:asciiTheme="minorHAnsi" w:eastAsiaTheme="minorEastAsia" w:hAnsiTheme="minorHAnsi" w:cstheme="minorBidi"/>
-                <w:noProof/>
-                <w:szCs w:val="24"/>
-                <w:lang w:val="en-US"/>
-              </w:rPr>
-              <w:tab/>
-            </w:r>
-            <w:r>
-              <w:rPr>
-                <w:rStyle w:val="Hyperlink"/>
-                <w:noProof/>
-              </w:rPr>
-              <w:t>Összefoglalás</w:t>
-            </w:r>
-            <w:r>
-              <w:rPr>
-                <w:noProof/>
-                <w:webHidden/>
-              </w:rPr>
-              <w:tab/>
-            </w:r>
-            <w:r>
-              <w:rPr>
-                <w:noProof/>
-                <w:webHidden/>
-              </w:rPr>
-              <w:fldChar w:fldCharType="begin"/>
-            </w:r>
-            <w:r>
-              <w:rPr>
-                <w:noProof/>
-                <w:webHidden/>
-              </w:rPr>
-              <w:instrText xml:space="preserve"> PAGEREF _Toc452054346 \h </w:instrText>
-            </w:r>
-            <w:r>
-              <w:rPr>
-                <w:noProof/>
-                <w:webHidden/>
-              </w:rPr>
-            </w:r>
-            <w:r>
-              <w:rPr>
-                <w:noProof/>
-                <w:webHidden/>
-              </w:rPr>
-              <w:fldChar w:fldCharType="separate"/>
-            </w:r>
-            <w:r>
-              <w:rPr>
-                <w:noProof/>
-                <w:webHidden/>
-              </w:rPr>
-              <w:t>21</w:t>
             </w:r>
             <w:r>
               <w:rPr>
@@ -4908,13 +4028,13 @@
               <w:lang w:val="en-US"/>
             </w:rPr>
           </w:pPr>
-          <w:hyperlink w:anchor="_Toc452054347" w:history="1">
+          <w:hyperlink w:anchor="_Toc452056073" w:history="1">
             <w:r>
               <w:rPr>
                 <w:rStyle w:val="Hyperlink"/>
                 <w:noProof/>
               </w:rPr>
-              <w:t>Ábrák jegyzéke</w:t>
+              <w:t>Irodalomjegyzék</w:t>
             </w:r>
             <w:r>
               <w:rPr>
@@ -4935,7 +4055,7 @@
                 <w:noProof/>
                 <w:webHidden/>
               </w:rPr>
-              <w:instrText xml:space="preserve"> PAGEREF _Toc452054347 \h </w:instrText>
+              <w:instrText xml:space="preserve"> PAGEREF _Toc452056073 \h </w:instrText>
             </w:r>
             <w:r>
               <w:rPr>
@@ -4955,7 +4075,7 @@
                 <w:noProof/>
                 <w:webHidden/>
               </w:rPr>
-              <w:t>22</w:t>
+              <w:t>18</w:t>
             </w:r>
             <w:r>
               <w:rPr>
@@ -4979,13 +4099,13 @@
               <w:lang w:val="en-US"/>
             </w:rPr>
           </w:pPr>
-          <w:hyperlink w:anchor="_Toc452054348" w:history="1">
+          <w:hyperlink w:anchor="_Toc452056074" w:history="1">
             <w:r>
               <w:rPr>
                 <w:rStyle w:val="Hyperlink"/>
                 <w:noProof/>
               </w:rPr>
-              <w:t>Táblázatok jegyzéke</w:t>
+              <w:t>Függelék</w:t>
             </w:r>
             <w:r>
               <w:rPr>
@@ -5006,7 +4126,7 @@
                 <w:noProof/>
                 <w:webHidden/>
               </w:rPr>
-              <w:instrText xml:space="preserve"> PAGEREF _Toc452054348 \h </w:instrText>
+              <w:instrText xml:space="preserve"> PAGEREF _Toc452056074 \h </w:instrText>
             </w:r>
             <w:r>
               <w:rPr>
@@ -5026,149 +4146,7 @@
                 <w:noProof/>
                 <w:webHidden/>
               </w:rPr>
-              <w:t>23</w:t>
-            </w:r>
-            <w:r>
-              <w:rPr>
-                <w:noProof/>
-                <w:webHidden/>
-              </w:rPr>
-              <w:fldChar w:fldCharType="end"/>
-            </w:r>
-          </w:hyperlink>
-        </w:p>
-        <w:p>
-          <w:pPr>
-            <w:pStyle w:val="TOC1"/>
-            <w:tabs>
-              <w:tab w:val="right" w:leader="dot" w:pos="8493"/>
-            </w:tabs>
-            <w:rPr>
-              <w:rFonts w:asciiTheme="minorHAnsi" w:eastAsiaTheme="minorEastAsia" w:hAnsiTheme="minorHAnsi" w:cstheme="minorBidi"/>
-              <w:noProof/>
-              <w:szCs w:val="24"/>
-              <w:lang w:val="en-US"/>
-            </w:rPr>
-          </w:pPr>
-          <w:hyperlink w:anchor="_Toc452054349" w:history="1">
-            <w:r>
-              <w:rPr>
-                <w:rStyle w:val="Hyperlink"/>
-                <w:noProof/>
-              </w:rPr>
-              <w:t>Irodalomjegyzék</w:t>
-            </w:r>
-            <w:r>
-              <w:rPr>
-                <w:noProof/>
-                <w:webHidden/>
-              </w:rPr>
-              <w:tab/>
-            </w:r>
-            <w:r>
-              <w:rPr>
-                <w:noProof/>
-                <w:webHidden/>
-              </w:rPr>
-              <w:fldChar w:fldCharType="begin"/>
-            </w:r>
-            <w:r>
-              <w:rPr>
-                <w:noProof/>
-                <w:webHidden/>
-              </w:rPr>
-              <w:instrText xml:space="preserve"> PAGEREF _Toc452054349 \h </w:instrText>
-            </w:r>
-            <w:r>
-              <w:rPr>
-                <w:noProof/>
-                <w:webHidden/>
-              </w:rPr>
-            </w:r>
-            <w:r>
-              <w:rPr>
-                <w:noProof/>
-                <w:webHidden/>
-              </w:rPr>
-              <w:fldChar w:fldCharType="separate"/>
-            </w:r>
-            <w:r>
-              <w:rPr>
-                <w:noProof/>
-                <w:webHidden/>
-              </w:rPr>
-              <w:t>24</w:t>
-            </w:r>
-            <w:r>
-              <w:rPr>
-                <w:noProof/>
-                <w:webHidden/>
-              </w:rPr>
-              <w:fldChar w:fldCharType="end"/>
-            </w:r>
-          </w:hyperlink>
-        </w:p>
-        <w:p>
-          <w:pPr>
-            <w:pStyle w:val="TOC1"/>
-            <w:tabs>
-              <w:tab w:val="right" w:leader="dot" w:pos="8493"/>
-            </w:tabs>
-            <w:rPr>
-              <w:rFonts w:asciiTheme="minorHAnsi" w:eastAsiaTheme="minorEastAsia" w:hAnsiTheme="minorHAnsi" w:cstheme="minorBidi"/>
-              <w:noProof/>
-              <w:szCs w:val="24"/>
-              <w:lang w:val="en-US"/>
-            </w:rPr>
-          </w:pPr>
-          <w:hyperlink w:anchor="_Toc452054350" w:history="1">
-            <w:r>
-              <w:rPr>
-                <w:rStyle w:val="Hyperlink"/>
-                <w:noProof/>
-              </w:rPr>
-              <w:t>Függelék</w:t>
-            </w:r>
-            <w:r>
-              <w:rPr>
-                <w:noProof/>
-                <w:webHidden/>
-              </w:rPr>
-              <w:tab/>
-            </w:r>
-            <w:r>
-              <w:rPr>
-                <w:noProof/>
-                <w:webHidden/>
-              </w:rPr>
-              <w:fldChar w:fldCharType="begin"/>
-            </w:r>
-            <w:r>
-              <w:rPr>
-                <w:noProof/>
-                <w:webHidden/>
-              </w:rPr>
-              <w:instrText xml:space="preserve"> PAGEREF _Toc452054350 \h </w:instrText>
-            </w:r>
-            <w:r>
-              <w:rPr>
-                <w:noProof/>
-                <w:webHidden/>
-              </w:rPr>
-            </w:r>
-            <w:r>
-              <w:rPr>
-                <w:noProof/>
-                <w:webHidden/>
-              </w:rPr>
-              <w:fldChar w:fldCharType="separate"/>
-            </w:r>
-            <w:r>
-              <w:rPr>
-                <w:noProof/>
-                <w:webHidden/>
-              </w:rPr>
-              <w:t>25</w:t>
+              <w:t>19</w:t>
             </w:r>
             <w:r>
               <w:rPr>
@@ -5201,7 +4179,7 @@
         </w:numPr>
         <w:ind w:left="431" w:hanging="431"/>
       </w:pPr>
-      <w:bookmarkStart w:id="0" w:name="_Toc452054294"/>
+      <w:bookmarkStart w:id="0" w:name="_Toc452056030"/>
       <w:r>
         <w:lastRenderedPageBreak/>
         <w:t>Kivonat</w:t>
@@ -5210,32 +4188,157 @@
     </w:p>
     <w:p>
       <w:r>
-        <w:t>A szakdolgozat magyar nyelvű kivonata. Ez egy ½–1 oldalas magyar nyelvű összefoglaló, melynek szövege a Diplomaterv Portálra külön is feltöltésre kerül.</w:t>
+        <w:t>Szoftvereink kódját emberek írják. Az emberek természetes tulajdonsága, hogy hibákat követnek el, amik a megfelelő eszköztárak hiányában felfedezetlenek maradnak. Ezen fejlesztői hibák fokozott kockázatot jelenthetnek a készülő szoftverre, hiszen a logikailag esetlegesen helytelen működés mellett olyan biztonsági réseket teremthetnek, melyek kiaknázása a szoftver nemkívánatos viselkedését idézheti elő. Ez rosszindulatú támadóknak nyújt lehetőséget arra, hogy a szoftvert számukra kedvező, a fejlesztők számára kedvezőtlen módon, de mindenképpen a szándékolttól eltérő módon futtassák.</w:t>
+      </w:r>
+    </w:p>
+    <w:p>
+      <w:r>
+        <w:t xml:space="preserve">A forráskódanalízis lehetséges módszereinek áttekintése után </w:t>
+      </w:r>
+      <w:r>
+        <w:t xml:space="preserve">betekintést nyújtok a JavaScript programozási nyelv </w:t>
+      </w:r>
+      <w:r>
+        <w:t>sajátosságaiba, majd egy rövid történeti kitekintés</w:t>
+      </w:r>
+      <w:r>
+        <w:t xml:space="preserve"> és a nyelv szabványosításának </w:t>
+      </w:r>
+      <w:r>
+        <w:t>bemutatása</w:t>
+      </w:r>
+      <w:r>
+        <w:t xml:space="preserve"> után a JavaScript specifikus kódanalízis módszereit </w:t>
+      </w:r>
+      <w:r>
+        <w:t>ismertetem</w:t>
+      </w:r>
+      <w:r>
+        <w:t>.</w:t>
+      </w:r>
+    </w:p>
+    <w:p>
+      <w:r>
+        <w:t xml:space="preserve">Ezek után </w:t>
+      </w:r>
+      <w:r>
+        <w:t xml:space="preserve">bemutatom </w:t>
+      </w:r>
+      <w:r>
+        <w:t>a félév során</w:t>
+      </w:r>
+      <w:r>
+        <w:t xml:space="preserve"> általam m</w:t>
+      </w:r>
+      <w:r>
+        <w:t>egismer</w:t>
+      </w:r>
+      <w:r>
+        <w:t>t eszközök főbb működésmódjait</w:t>
+      </w:r>
+      <w:r>
+        <w:t xml:space="preserve">, </w:t>
+      </w:r>
+      <w:r>
+        <w:t>jellegzete</w:t>
+      </w:r>
+      <w:r>
+        <w:t>sségeit</w:t>
+      </w:r>
+      <w:r>
+        <w:t>, a legtöbb eszköz működését</w:t>
+      </w:r>
+      <w:r>
+        <w:t xml:space="preserve"> saját</w:t>
+      </w:r>
+      <w:r>
+        <w:t xml:space="preserve"> példával illusztrálva.</w:t>
+      </w:r>
+    </w:p>
+    <w:p>
+      <w:r>
+        <w:t>Összefoglalásként felvázolok egy</w:t>
+      </w:r>
+      <w:r>
+        <w:t>,</w:t>
+      </w:r>
+      <w:r>
+        <w:t xml:space="preserve"> </w:t>
+      </w:r>
+      <w:r>
+        <w:t>a korábban bemutatott eszközökre</w:t>
+      </w:r>
+      <w:r>
+        <w:t xml:space="preserve"> támaszkodó</w:t>
+      </w:r>
+      <w:r>
+        <w:t>, azokat összekapcsoltan</w:t>
+      </w:r>
+      <w:r>
+        <w:t xml:space="preserve">, </w:t>
+      </w:r>
+      <w:bookmarkStart w:id="1" w:name="_GoBack"/>
+      <w:bookmarkEnd w:id="1"/>
+      <w:r>
+        <w:t>moduláris, bővíthető</w:t>
+      </w:r>
+      <w:r>
+        <w:t xml:space="preserve"> munkafolyamatban használó hibrid analízist</w:t>
+      </w:r>
+      <w:r>
+        <w:t>, melynek eredménye egy JavaScript-szoftver komplex</w:t>
+      </w:r>
+      <w:r>
+        <w:t>, testreszabható</w:t>
+      </w:r>
+      <w:r>
+        <w:t xml:space="preserve"> analitikai </w:t>
+      </w:r>
+      <w:r>
+        <w:t>áttekintése.</w:t>
+      </w:r>
+      <w:r>
+        <w:t xml:space="preserve"> A munkafolyamatra </w:t>
+      </w:r>
+      <w:r>
+        <w:t>építendő</w:t>
+      </w:r>
+      <w:r>
+        <w:t xml:space="preserve"> IDE-plugin konkrét fejlesztői hibákat </w:t>
+      </w:r>
+      <w:r>
+        <w:t xml:space="preserve">lesz </w:t>
+      </w:r>
+      <w:r>
+        <w:t xml:space="preserve">képes </w:t>
+      </w:r>
+      <w:r>
+        <w:t>feltárni, ezzel jelentősen lecsökkentve az éles környezetbe kikerülő szoftver használatának biztonsági kockázatát.</w:t>
       </w:r>
     </w:p>
     <w:p>
       <w:pPr>
         <w:pStyle w:val="Heading1"/>
       </w:pPr>
-      <w:bookmarkStart w:id="1" w:name="_Toc452054295"/>
+      <w:bookmarkStart w:id="2" w:name="_Toc452056031"/>
       <w:r>
         <w:lastRenderedPageBreak/>
         <w:t>Bevezetés</w:t>
       </w:r>
-      <w:bookmarkEnd w:id="1"/>
+      <w:bookmarkEnd w:id="2"/>
     </w:p>
     <w:p>
       <w:pPr>
         <w:pStyle w:val="Heading2"/>
       </w:pPr>
-      <w:bookmarkStart w:id="2" w:name="_Toc452054296"/>
+      <w:bookmarkStart w:id="3" w:name="_Toc452056032"/>
       <w:r>
         <w:t>Forráskódanalízis</w:t>
       </w:r>
       <w:r>
         <w:t>, motivációk</w:t>
       </w:r>
-      <w:bookmarkEnd w:id="2"/>
+      <w:bookmarkEnd w:id="3"/>
     </w:p>
     <w:p>
       <w:r>
@@ -5428,11 +4531,11 @@
       <w:pPr>
         <w:pStyle w:val="Heading2"/>
       </w:pPr>
-      <w:bookmarkStart w:id="3" w:name="_Toc452054297"/>
+      <w:bookmarkStart w:id="4" w:name="_Toc452056033"/>
       <w:r>
         <w:t>Statikus analízis</w:t>
       </w:r>
-      <w:bookmarkEnd w:id="3"/>
+      <w:bookmarkEnd w:id="4"/>
     </w:p>
     <w:p>
       <w:r>
@@ -5510,12 +4613,12 @@
       <w:pPr>
         <w:pStyle w:val="Heading3"/>
       </w:pPr>
-      <w:bookmarkStart w:id="4" w:name="_Toc452054298"/>
+      <w:bookmarkStart w:id="5" w:name="_Toc452056034"/>
       <w:r>
         <w:lastRenderedPageBreak/>
         <w:t>Absztrakt szintaxisfa (Abstract Syntax Tree, AST)</w:t>
       </w:r>
-      <w:bookmarkEnd w:id="4"/>
+      <w:bookmarkEnd w:id="5"/>
     </w:p>
     <w:p>
       <w:r>
@@ -5586,14 +4689,14 @@
       <w:pPr>
         <w:pStyle w:val="Heading3"/>
       </w:pPr>
-      <w:bookmarkStart w:id="5" w:name="_Toc452054299"/>
+      <w:bookmarkStart w:id="6" w:name="_Toc452056035"/>
       <w:r>
         <w:t>Absztrakt szem</w:t>
       </w:r>
       <w:r>
         <w:t>antikus gráf (Abstract Semantic Graph, ASG)</w:t>
       </w:r>
-      <w:bookmarkEnd w:id="5"/>
+      <w:bookmarkEnd w:id="6"/>
     </w:p>
     <w:p>
       <w:r>
@@ -5673,11 +4776,11 @@
       <w:pPr>
         <w:pStyle w:val="Heading3"/>
       </w:pPr>
-      <w:bookmarkStart w:id="6" w:name="_Toc452054300"/>
+      <w:bookmarkStart w:id="7" w:name="_Toc452056036"/>
       <w:r>
         <w:t>Vezérlésfolyam-gráf (Control-Flow Graph, CFG)</w:t>
       </w:r>
-      <w:bookmarkEnd w:id="6"/>
+      <w:bookmarkEnd w:id="7"/>
     </w:p>
     <w:p>
       <w:r>
@@ -5783,12 +4886,12 @@
       <w:pPr>
         <w:pStyle w:val="Heading2"/>
       </w:pPr>
-      <w:bookmarkStart w:id="7" w:name="_Toc452054301"/>
+      <w:bookmarkStart w:id="8" w:name="_Toc452056037"/>
       <w:r>
         <w:lastRenderedPageBreak/>
         <w:t>Dinamikus kódanalízis</w:t>
       </w:r>
-      <w:bookmarkEnd w:id="7"/>
+      <w:bookmarkEnd w:id="8"/>
     </w:p>
     <w:p>
       <w:r>
@@ -5992,7 +5095,7 @@
                 <w:bCs w:val="0"/>
               </w:rPr>
             </w:pPr>
-            <w:bookmarkStart w:id="8" w:name="table_1_1"/>
+            <w:bookmarkStart w:id="9" w:name="table_1_1"/>
             <w:r>
               <w:rPr>
                 <w:rStyle w:val="Strong"/>
@@ -6130,7 +5233,7 @@
         </w:tc>
       </w:tr>
     </w:tbl>
-    <w:bookmarkEnd w:id="8"/>
+    <w:bookmarkEnd w:id="9"/>
     <w:p>
       <w:pPr>
         <w:pStyle w:val="Caption"/>
@@ -6181,11 +5284,11 @@
       <w:pPr>
         <w:pStyle w:val="Heading2"/>
       </w:pPr>
-      <w:bookmarkStart w:id="9" w:name="_Toc452054302"/>
+      <w:bookmarkStart w:id="10" w:name="_Toc452056038"/>
       <w:r>
         <w:t>Hibrid analízis</w:t>
       </w:r>
-      <w:bookmarkEnd w:id="9"/>
+      <w:bookmarkEnd w:id="10"/>
     </w:p>
     <w:p>
       <w:r>
@@ -6308,7 +5411,7 @@
       <w:pPr>
         <w:pStyle w:val="Heading1"/>
       </w:pPr>
-      <w:bookmarkStart w:id="10" w:name="_Toc452054303"/>
+      <w:bookmarkStart w:id="11" w:name="_Toc452056039"/>
       <w:r>
         <w:lastRenderedPageBreak/>
         <w:t xml:space="preserve">A </w:t>
@@ -6328,20 +5431,20 @@
       <w:r>
         <w:t>e</w:t>
       </w:r>
-      <w:bookmarkEnd w:id="10"/>
+      <w:bookmarkEnd w:id="11"/>
     </w:p>
     <w:p>
       <w:pPr>
         <w:pStyle w:val="Heading2"/>
       </w:pPr>
-      <w:bookmarkStart w:id="11" w:name="_Toc452054304"/>
+      <w:bookmarkStart w:id="12" w:name="_Toc452056040"/>
       <w:r>
         <w:t>S</w:t>
       </w:r>
       <w:r>
         <w:t>ajátosságok</w:t>
       </w:r>
-      <w:bookmarkEnd w:id="11"/>
+      <w:bookmarkEnd w:id="12"/>
     </w:p>
     <w:p>
       <w:r>
@@ -6352,7 +5455,7 @@
       <w:pPr>
         <w:pStyle w:val="Heading3"/>
       </w:pPr>
-      <w:bookmarkStart w:id="12" w:name="_Toc452054305"/>
+      <w:bookmarkStart w:id="13" w:name="_Toc452056041"/>
       <w:r>
         <w:t>Dinamikusan</w:t>
       </w:r>
@@ -6362,7 +5465,7 @@
       <w:r>
         <w:t xml:space="preserve"> típusos nyelv</w:t>
       </w:r>
-      <w:bookmarkEnd w:id="12"/>
+      <w:bookmarkEnd w:id="13"/>
     </w:p>
     <w:p>
       <w:r>
@@ -6423,11 +5526,11 @@
       <w:pPr>
         <w:pStyle w:val="Heading3"/>
       </w:pPr>
-      <w:bookmarkStart w:id="13" w:name="_Toc452054306"/>
+      <w:bookmarkStart w:id="14" w:name="_Toc452056042"/>
       <w:r>
         <w:t>Futásidejű kódkiértékelés</w:t>
       </w:r>
-      <w:bookmarkEnd w:id="13"/>
+      <w:bookmarkEnd w:id="14"/>
     </w:p>
     <w:p>
       <w:pPr>
@@ -6467,7 +5570,7 @@
       <w:pPr>
         <w:pStyle w:val="Heading2"/>
       </w:pPr>
-      <w:bookmarkStart w:id="14" w:name="_Toc452054307"/>
+      <w:bookmarkStart w:id="15" w:name="_Toc452056043"/>
       <w:r>
         <w:t>T</w:t>
       </w:r>
@@ -6477,17 +5580,17 @@
       <w:r>
         <w:t>kitekintés</w:t>
       </w:r>
-      <w:bookmarkEnd w:id="14"/>
+      <w:bookmarkEnd w:id="15"/>
     </w:p>
     <w:p>
       <w:pPr>
         <w:pStyle w:val="Heading3"/>
       </w:pPr>
-      <w:bookmarkStart w:id="15" w:name="_Toc452054308"/>
+      <w:bookmarkStart w:id="16" w:name="_Toc452056044"/>
       <w:r>
         <w:t>Kezdetek</w:t>
       </w:r>
-      <w:bookmarkEnd w:id="15"/>
+      <w:bookmarkEnd w:id="16"/>
     </w:p>
     <w:p>
       <w:r>
@@ -6558,11 +5661,11 @@
       <w:pPr>
         <w:pStyle w:val="Heading3"/>
       </w:pPr>
-      <w:bookmarkStart w:id="16" w:name="_Toc452054309"/>
+      <w:bookmarkStart w:id="17" w:name="_Toc452056045"/>
       <w:r>
         <w:t>A futtatókörnyezet kiemelése a böngészőkből</w:t>
       </w:r>
-      <w:bookmarkEnd w:id="16"/>
+      <w:bookmarkEnd w:id="17"/>
     </w:p>
     <w:p>
       <w:r>
@@ -6629,12 +5732,12 @@
       <w:pPr>
         <w:pStyle w:val="Heading2"/>
       </w:pPr>
-      <w:bookmarkStart w:id="17" w:name="_Toc452054310"/>
+      <w:bookmarkStart w:id="18" w:name="_Toc452056046"/>
       <w:r>
         <w:lastRenderedPageBreak/>
         <w:t>Szabványok</w:t>
       </w:r>
-      <w:bookmarkEnd w:id="17"/>
+      <w:bookmarkEnd w:id="18"/>
     </w:p>
     <w:p>
       <w:r>
@@ -7259,11 +6362,11 @@
       <w:pPr>
         <w:pStyle w:val="Heading2"/>
       </w:pPr>
-      <w:bookmarkStart w:id="18" w:name="_Toc452054311"/>
+      <w:bookmarkStart w:id="19" w:name="_Toc452056047"/>
       <w:r>
         <w:t>Átjárás a szabványok között</w:t>
       </w:r>
-      <w:bookmarkEnd w:id="18"/>
+      <w:bookmarkEnd w:id="19"/>
     </w:p>
     <w:p>
       <w:r>
@@ -7382,12 +6485,12 @@
       <w:pPr>
         <w:pStyle w:val="Heading2"/>
       </w:pPr>
-      <w:bookmarkStart w:id="19" w:name="_Toc452054312"/>
+      <w:bookmarkStart w:id="20" w:name="_Toc452056048"/>
       <w:r>
         <w:lastRenderedPageBreak/>
         <w:t>Analízis-eszköztárak támogatottsága a JavaScript-szcénán belül</w:t>
       </w:r>
-      <w:bookmarkEnd w:id="19"/>
+      <w:bookmarkEnd w:id="20"/>
     </w:p>
     <w:p>
       <w:r>
@@ -7407,11 +6510,11 @@
       <w:pPr>
         <w:pStyle w:val="Heading3"/>
       </w:pPr>
-      <w:bookmarkStart w:id="20" w:name="_Toc452054313"/>
+      <w:bookmarkStart w:id="21" w:name="_Toc452056049"/>
       <w:r>
         <w:t>Statikus eszköztárak</w:t>
       </w:r>
-      <w:bookmarkEnd w:id="20"/>
+      <w:bookmarkEnd w:id="21"/>
     </w:p>
     <w:p>
       <w:r>
@@ -7460,14 +6563,14 @@
       <w:pPr>
         <w:pStyle w:val="Heading2"/>
       </w:pPr>
-      <w:bookmarkStart w:id="21" w:name="_Toc452054314"/>
+      <w:bookmarkStart w:id="22" w:name="_Toc452056050"/>
       <w:r>
         <w:t>AST</w:t>
       </w:r>
       <w:r>
         <w:t>-generálás, bejárás és manipuláció</w:t>
       </w:r>
-      <w:bookmarkEnd w:id="21"/>
+      <w:bookmarkEnd w:id="22"/>
     </w:p>
     <w:p>
       <w:r>
@@ -7553,12 +6656,12 @@
         <w:rPr>
           <w:b/>
         </w:rPr>
+        <w:instrText xml:space="preserve"> \* MERGEFORMAT </w:instrText>
       </w:r>
       <w:r>
         <w:rPr>
           <w:b/>
         </w:rPr>
-        <w:instrText xml:space="preserve"> \* MERGEFORMAT </w:instrText>
       </w:r>
       <w:r>
         <w:rPr>
@@ -7733,7 +6836,7 @@
       <w:pPr>
         <w:pStyle w:val="Heading2"/>
       </w:pPr>
-      <w:bookmarkStart w:id="22" w:name="_Toc452054315"/>
+      <w:bookmarkStart w:id="23" w:name="_Toc452056051"/>
       <w:r>
         <w:lastRenderedPageBreak/>
         <w:t>CFG</w:t>
@@ -7741,7 +6844,7 @@
       <w:r>
         <w:t>-generálás</w:t>
       </w:r>
-      <w:bookmarkEnd w:id="22"/>
+      <w:bookmarkEnd w:id="23"/>
     </w:p>
     <w:p>
       <w:r>
@@ -7991,50 +7094,33 @@
       <w:pPr>
         <w:pStyle w:val="Caption"/>
       </w:pPr>
-      <w:r>
-        <w:fldChar w:fldCharType="begin"/>
-      </w:r>
-      <w:r>
-        <w:instrText xml:space="preserve"> STYLEREF 1 \s </w:instrText>
-      </w:r>
-      <w:r>
-        <w:fldChar w:fldCharType="separate"/>
-      </w:r>
-      <w:r>
-        <w:rPr>
-          <w:noProof/>
-        </w:rPr>
-        <w:t>2</w:t>
-      </w:r>
-      <w:r>
-        <w:fldChar w:fldCharType="end"/>
-      </w:r>
+      <w:fldSimple w:instr=" STYLEREF 1 \s ">
+        <w:r>
+          <w:rPr>
+            <w:noProof/>
+          </w:rPr>
+          <w:t>2</w:t>
+        </w:r>
+      </w:fldSimple>
       <w:r>
         <w:t>.</w:t>
       </w:r>
-      <w:r>
-        <w:fldChar w:fldCharType="begin"/>
-      </w:r>
-      <w:r>
-        <w:instrText xml:space="preserve"> SEQ ábra \* ARABIC \s 1 </w:instrText>
-      </w:r>
-      <w:r>
-        <w:fldChar w:fldCharType="separate"/>
-      </w:r>
-      <w:r>
-        <w:rPr>
-          <w:noProof/>
-        </w:rPr>
-        <w:t>1</w:t>
-      </w:r>
-      <w:r>
-        <w:rPr>
-          <w:noProof/>
-        </w:rPr>
-        <w:fldChar w:fldCharType="end"/>
-      </w:r>
-      <w:r>
-        <w:t xml:space="preserve">. ábra. Control-Flow Graph a </w:t>
+      <w:fldSimple w:instr=" SEQ ábra \* ARABIC \s 1 ">
+        <w:r>
+          <w:rPr>
+            <w:noProof/>
+          </w:rPr>
+          <w:t>1</w:t>
+        </w:r>
+      </w:fldSimple>
+      <w:r>
+        <w:t xml:space="preserve">. ábra. </w:t>
+      </w:r>
+      <w:r>
+        <w:t xml:space="preserve">Általam generált </w:t>
+      </w:r>
+      <w:r>
+        <w:t xml:space="preserve">Control-Flow Graph a </w:t>
       </w:r>
       <w:r>
         <w:t>fenti példakód alapján.</w:t>
@@ -8057,12 +7143,12 @@
       <w:pPr>
         <w:pStyle w:val="Heading2"/>
       </w:pPr>
-      <w:bookmarkStart w:id="23" w:name="_Toc452054316"/>
+      <w:bookmarkStart w:id="24" w:name="_Toc452056052"/>
       <w:r>
         <w:lastRenderedPageBreak/>
         <w:t>Kódinstrumentáció</w:t>
       </w:r>
-      <w:bookmarkEnd w:id="23"/>
+      <w:bookmarkEnd w:id="24"/>
     </w:p>
     <w:p>
       <w:r>
@@ -8254,12 +7340,12 @@
         <w:rPr>
           <w:b/>
         </w:rPr>
+        <w:instrText xml:space="preserve"> \* MERGEFORMAT </w:instrText>
       </w:r>
       <w:r>
         <w:rPr>
           <w:b/>
         </w:rPr>
-        <w:instrText xml:space="preserve"> \* MERGEFORMAT </w:instrText>
       </w:r>
       <w:r>
         <w:rPr>
@@ -8332,7 +7418,7 @@
       <w:pPr>
         <w:pStyle w:val="Heading1"/>
       </w:pPr>
-      <w:bookmarkStart w:id="24" w:name="_Toc452054317"/>
+      <w:bookmarkStart w:id="25" w:name="_Toc452056053"/>
       <w:r>
         <w:lastRenderedPageBreak/>
         <w:t xml:space="preserve">Összegyűjtött </w:t>
@@ -8340,27 +7426,27 @@
       <w:r>
         <w:t>eszközök</w:t>
       </w:r>
-      <w:bookmarkEnd w:id="24"/>
+      <w:bookmarkEnd w:id="25"/>
     </w:p>
     <w:p>
       <w:pPr>
         <w:pStyle w:val="Heading2"/>
       </w:pPr>
-      <w:bookmarkStart w:id="25" w:name="_Toc452054318"/>
+      <w:bookmarkStart w:id="26" w:name="_Toc452056054"/>
       <w:r>
         <w:t>Fejlesztést közvetlenül támogató eszközök</w:t>
       </w:r>
-      <w:bookmarkEnd w:id="25"/>
+      <w:bookmarkEnd w:id="26"/>
     </w:p>
     <w:p>
       <w:pPr>
         <w:pStyle w:val="Heading3"/>
       </w:pPr>
-      <w:bookmarkStart w:id="26" w:name="_Toc452054319"/>
+      <w:bookmarkStart w:id="27" w:name="_Toc452056055"/>
       <w:r>
         <w:t>TAJS: Type Analysis for JavaScript</w:t>
       </w:r>
-      <w:bookmarkEnd w:id="26"/>
+      <w:bookmarkEnd w:id="27"/>
     </w:p>
     <w:p>
       <w:r>
@@ -8391,11 +7477,11 @@
       <w:pPr>
         <w:pStyle w:val="Heading3"/>
       </w:pPr>
-      <w:bookmarkStart w:id="27" w:name="_Toc452054320"/>
+      <w:bookmarkStart w:id="28" w:name="_Toc452056056"/>
       <w:r>
         <w:t>Flow</w:t>
       </w:r>
-      <w:bookmarkEnd w:id="27"/>
+      <w:bookmarkEnd w:id="28"/>
     </w:p>
     <w:p>
       <w:r>
@@ -8525,11 +7611,11 @@
       <w:pPr>
         <w:pStyle w:val="Heading3"/>
       </w:pPr>
-      <w:bookmarkStart w:id="28" w:name="_Toc452054321"/>
+      <w:bookmarkStart w:id="29" w:name="_Toc452056057"/>
       <w:r>
         <w:t>Jest</w:t>
       </w:r>
-      <w:bookmarkEnd w:id="28"/>
+      <w:bookmarkEnd w:id="29"/>
     </w:p>
     <w:p>
       <w:r>
@@ -8556,19 +7642,7 @@
         <w:t xml:space="preserve">automatikusan felfedezi és </w:t>
       </w:r>
       <w:r>
-        <w:t xml:space="preserve">– egy </w:t>
-      </w:r>
-      <w:r>
-        <w:t>saját</w:t>
-      </w:r>
-      <w:r>
-        <w:t>,</w:t>
-      </w:r>
-      <w:r>
-        <w:t xml:space="preserve"> Java Reflection API-jához hasonlatos </w:t>
-      </w:r>
-      <w:r>
-        <w:t>módszer implementációjával</w:t>
+        <w:t>– egy saját, Java Reflection API-jához hasonlatos módszer implementációjával</w:t>
       </w:r>
       <w:r>
         <w:rPr>
@@ -8599,12 +7673,12 @@
       <w:pPr>
         <w:pStyle w:val="Heading3"/>
       </w:pPr>
-      <w:bookmarkStart w:id="29" w:name="_Toc452054322"/>
+      <w:bookmarkStart w:id="30" w:name="_Toc452056058"/>
       <w:r>
         <w:lastRenderedPageBreak/>
         <w:t>Istanbul</w:t>
       </w:r>
-      <w:bookmarkEnd w:id="29"/>
+      <w:bookmarkEnd w:id="30"/>
     </w:p>
     <w:p>
       <w:r>
@@ -8621,14 +7695,14 @@
       <w:pPr>
         <w:pStyle w:val="Heading2"/>
       </w:pPr>
-      <w:bookmarkStart w:id="30" w:name="_Toc452054323"/>
+      <w:bookmarkStart w:id="31" w:name="_Toc452056059"/>
       <w:r>
         <w:t xml:space="preserve">Statikus analízis </w:t>
       </w:r>
       <w:r>
         <w:t>eszközök</w:t>
       </w:r>
-      <w:bookmarkEnd w:id="30"/>
+      <w:bookmarkEnd w:id="31"/>
     </w:p>
     <w:p>
       <w:r>
@@ -8676,11 +7750,11 @@
       <w:pPr>
         <w:pStyle w:val="Heading3"/>
       </w:pPr>
-      <w:bookmarkStart w:id="31" w:name="_Toc452054324"/>
+      <w:bookmarkStart w:id="32" w:name="_Toc452056060"/>
       <w:r>
         <w:t>EStools (EStree-formátumú AST-khez)</w:t>
       </w:r>
-      <w:bookmarkEnd w:id="31"/>
+      <w:bookmarkEnd w:id="32"/>
     </w:p>
     <w:p>
       <w:r>
@@ -8886,12 +7960,12 @@
       <w:pPr>
         <w:pStyle w:val="Heading3"/>
       </w:pPr>
-      <w:bookmarkStart w:id="32" w:name="_Toc452054325"/>
+      <w:bookmarkStart w:id="33" w:name="_Toc452056061"/>
       <w:r>
         <w:lastRenderedPageBreak/>
         <w:t>Shift (Shift-formátumú AST-khez)</w:t>
       </w:r>
-      <w:bookmarkEnd w:id="32"/>
+      <w:bookmarkEnd w:id="33"/>
     </w:p>
     <w:p>
       <w:r>
@@ -8954,11 +8028,11 @@
       <w:pPr>
         <w:pStyle w:val="Heading3"/>
       </w:pPr>
-      <w:bookmarkStart w:id="33" w:name="_Toc452054326"/>
+      <w:bookmarkStart w:id="34" w:name="_Toc452056062"/>
       <w:r>
         <w:t>Átjárás a két AST-család között</w:t>
       </w:r>
-      <w:bookmarkEnd w:id="33"/>
+      <w:bookmarkEnd w:id="34"/>
     </w:p>
     <w:p>
       <w:r>
@@ -8972,7 +8046,7 @@
       <w:pPr>
         <w:pStyle w:val="Heading2"/>
       </w:pPr>
-      <w:bookmarkStart w:id="34" w:name="_Toc452054327"/>
+      <w:bookmarkStart w:id="35" w:name="_Toc452056063"/>
       <w:r>
         <w:t>Egy d</w:t>
       </w:r>
@@ -8988,7 +8062,7 @@
       <w:r>
         <w:t>tár: Jalangi2</w:t>
       </w:r>
-      <w:bookmarkEnd w:id="34"/>
+      <w:bookmarkEnd w:id="35"/>
     </w:p>
     <w:p>
       <w:r>
@@ -9008,11 +8082,11 @@
       <w:pPr>
         <w:pStyle w:val="Heading3"/>
       </w:pPr>
-      <w:bookmarkStart w:id="35" w:name="_Toc452054328"/>
+      <w:bookmarkStart w:id="36" w:name="_Toc452056064"/>
       <w:r>
         <w:t>A keretrendszer működése fejlesztői szemszögből</w:t>
       </w:r>
-      <w:bookmarkEnd w:id="35"/>
+      <w:bookmarkEnd w:id="36"/>
     </w:p>
     <w:p>
       <w:r>
@@ -9128,22 +8202,14 @@
     </w:p>
     <w:p>
       <w:pPr>
-        <w:pStyle w:val="ListParagraph"/>
-        <w:numPr>
-          <w:ilvl w:val="0"/>
-          <w:numId w:val="26"/>
-        </w:numPr>
-      </w:pPr>
-    </w:p>
-    <w:p>
-      <w:pPr>
         <w:pStyle w:val="Heading3"/>
       </w:pPr>
-      <w:bookmarkStart w:id="36" w:name="_Toc452054329"/>
-      <w:r>
+      <w:bookmarkStart w:id="37" w:name="_Toc452056065"/>
+      <w:r>
+        <w:lastRenderedPageBreak/>
         <w:t>Egy példaanalízis</w:t>
       </w:r>
-      <w:bookmarkEnd w:id="36"/>
+      <w:bookmarkEnd w:id="37"/>
     </w:p>
     <w:p>
       <w:r>
@@ -9368,11 +8434,11 @@
       <w:pPr>
         <w:pStyle w:val="Heading3"/>
       </w:pPr>
-      <w:bookmarkStart w:id="37" w:name="_Toc452054330"/>
+      <w:bookmarkStart w:id="38" w:name="_Toc452056066"/>
       <w:r>
         <w:t>Anaílzis futtatásának módjai</w:t>
       </w:r>
-      <w:bookmarkEnd w:id="37"/>
+      <w:bookmarkEnd w:id="38"/>
     </w:p>
     <w:p>
       <w:r>
@@ -9419,16 +8485,19 @@
       <w:r>
         <w:t>Proxyn keresztüli analízis esetén lehetőségünk nyílik arra is, hogy on-the-fly instrumentáljunk fel JavaScript-fájlokat, mielőtt átadnánk őket a folyamatosan futó Jalangi2-analízisnek.</w:t>
       </w:r>
+      <w:r>
+        <w:t xml:space="preserve"> Felhő-alapú kódellenőrző-szolgáltatásoknál megfontolandó funkció lehet, hiszen nagyon sok terhet levesz a vállunkról az, hogy van kész hálózati implementációja a funkciónak.</w:t>
+      </w:r>
     </w:p>
     <w:p>
       <w:pPr>
         <w:pStyle w:val="Heading3"/>
       </w:pPr>
-      <w:bookmarkStart w:id="38" w:name="_Toc452054331"/>
+      <w:bookmarkStart w:id="39" w:name="_Toc452056067"/>
       <w:r>
         <w:t>Támogatottság</w:t>
       </w:r>
-      <w:bookmarkEnd w:id="38"/>
+      <w:bookmarkEnd w:id="39"/>
     </w:p>
     <w:p>
       <w:r>
@@ -9457,22 +8526,22 @@
       <w:pPr>
         <w:pStyle w:val="Heading1"/>
       </w:pPr>
-      <w:bookmarkStart w:id="39" w:name="_Toc452054332"/>
+      <w:bookmarkStart w:id="40" w:name="_Toc452056068"/>
       <w:r>
         <w:lastRenderedPageBreak/>
         <w:t>Összefoglalás és további lehetőségek</w:t>
       </w:r>
-      <w:bookmarkEnd w:id="39"/>
+      <w:bookmarkEnd w:id="40"/>
     </w:p>
     <w:p>
       <w:pPr>
         <w:pStyle w:val="Heading2"/>
       </w:pPr>
-      <w:bookmarkStart w:id="40" w:name="_Toc452054333"/>
+      <w:bookmarkStart w:id="41" w:name="_Toc452056069"/>
       <w:r>
         <w:t>Egy lehetséges hibrid munkafolyamat</w:t>
       </w:r>
-      <w:bookmarkEnd w:id="40"/>
+      <w:bookmarkEnd w:id="41"/>
     </w:p>
     <w:p>
       <w:r>
@@ -9542,53 +8611,27 @@
       <w:pPr>
         <w:pStyle w:val="Caption"/>
       </w:pPr>
-      <w:r>
-        <w:fldChar w:fldCharType="begin"/>
-      </w:r>
-      <w:r>
-        <w:instrText xml:space="preserve"> STYLEREF 1 \s </w:instrText>
-      </w:r>
-      <w:r>
-        <w:fldChar w:fldCharType="separate"/>
-      </w:r>
-      <w:r>
-        <w:rPr>
-          <w:noProof/>
-        </w:rPr>
-        <w:t>4</w:t>
-      </w:r>
-      <w:r>
-        <w:fldChar w:fldCharType="end"/>
-      </w:r>
+      <w:fldSimple w:instr=" STYLEREF 1 \s ">
+        <w:r>
+          <w:rPr>
+            <w:noProof/>
+          </w:rPr>
+          <w:t>4</w:t>
+        </w:r>
+      </w:fldSimple>
       <w:r>
         <w:t>.</w:t>
       </w:r>
-      <w:r>
-        <w:fldChar w:fldCharType="begin"/>
-      </w:r>
-      <w:r>
-        <w:instrText xml:space="preserve"> SEQ ábra \* ARABIC \s 1 </w:instrText>
-      </w:r>
-      <w:r>
-        <w:fldChar w:fldCharType="separate"/>
-      </w:r>
-      <w:r>
-        <w:rPr>
-          <w:noProof/>
-        </w:rPr>
-        <w:t>1</w:t>
-      </w:r>
-      <w:r>
-        <w:rPr>
-          <w:noProof/>
-        </w:rPr>
-        <w:fldChar w:fldCharType="end"/>
-      </w:r>
-      <w:r>
-        <w:t xml:space="preserve">. ábra. </w:t>
-      </w:r>
-      <w:r>
-        <w:t>Egy lehetséges hibrid analízis-munkafolyamat</w:t>
+      <w:fldSimple w:instr=" SEQ ábra \* ARABIC \s 1 ">
+        <w:r>
+          <w:rPr>
+            <w:noProof/>
+          </w:rPr>
+          <w:t>1</w:t>
+        </w:r>
+      </w:fldSimple>
+      <w:r>
+        <w:t>. ábra. Egy lehetséges hibrid analízis-munkafolyamat</w:t>
       </w:r>
     </w:p>
     <w:p>
@@ -9608,21 +8651,21 @@
       <w:pPr>
         <w:pStyle w:val="Heading2"/>
       </w:pPr>
-      <w:bookmarkStart w:id="41" w:name="_Toc452054334"/>
+      <w:bookmarkStart w:id="42" w:name="_Toc452056070"/>
       <w:r>
         <w:t>Együttműködési lehetőségek</w:t>
       </w:r>
-      <w:bookmarkEnd w:id="41"/>
+      <w:bookmarkEnd w:id="42"/>
     </w:p>
     <w:p>
       <w:pPr>
         <w:pStyle w:val="Heading3"/>
       </w:pPr>
-      <w:bookmarkStart w:id="42" w:name="_Toc452054335"/>
+      <w:bookmarkStart w:id="43" w:name="_Toc452056071"/>
       <w:r>
         <w:t>Stein Dániel, BME-MIT</w:t>
       </w:r>
-      <w:bookmarkEnd w:id="42"/>
+      <w:bookmarkEnd w:id="43"/>
     </w:p>
     <w:p>
       <w:r>
@@ -9672,375 +8715,15 @@
       <w:pPr>
         <w:pStyle w:val="Heading3"/>
       </w:pPr>
-      <w:bookmarkStart w:id="43" w:name="_Toc452054336"/>
+      <w:bookmarkStart w:id="44" w:name="_Toc452056072"/>
       <w:r>
         <w:t>Tresorit</w:t>
       </w:r>
-      <w:bookmarkEnd w:id="43"/>
+      <w:bookmarkEnd w:id="44"/>
     </w:p>
     <w:p>
       <w:r>
         <w:t>A Tresorittal együttműködve távoli cél egy IDE-plugin implementálása, ami az itt definiált eszközök segítségével fejlesztői hibákat képes feltárni valós időben.</w:t>
-      </w:r>
-    </w:p>
-    <w:p>
-      <w:pPr>
-        <w:pStyle w:val="Heading3"/>
-      </w:pPr>
-      <w:bookmarkStart w:id="44" w:name="_Toc452054343"/>
-      <w:r>
-        <w:lastRenderedPageBreak/>
-        <w:t>Irodalomjegyzék</w:t>
-      </w:r>
-      <w:bookmarkEnd w:id="44"/>
-    </w:p>
-    <w:p>
-      <w:r>
-        <w:t>Az irodalomjegyzék kezelése többféleképpen is megoldható, az alábbiakban két egyszerű módszert ismertetünk.</w:t>
-      </w:r>
-    </w:p>
-    <w:p>
-      <w:pPr>
-        <w:pStyle w:val="Heading4"/>
-      </w:pPr>
-      <w:r>
-        <w:t>Kereszthivatkozásokkal</w:t>
-      </w:r>
-    </w:p>
-    <w:p>
-      <w:r>
-        <w:t>A kereszthivatkozásokkal történő irodalomjegyzék egy megfelelően formázott felsorolás, melynek egyes elemeire (bekezdéseire) mutatnak hivatkozások. Jelen dokumentum ezt a megközelítést alkalmazza.</w:t>
-      </w:r>
-    </w:p>
-    <w:p>
-      <w:r>
-        <w:t xml:space="preserve">Az Irodalomjegyzékben szereplő hivatkozásokat </w:t>
-      </w:r>
-      <w:r>
-        <w:rPr>
-          <w:rStyle w:val="Strong"/>
-        </w:rPr>
-        <w:t xml:space="preserve">Irodalomjegyzék </w:t>
-      </w:r>
-      <w:r>
-        <w:rPr>
-          <w:rStyle w:val="Strong"/>
-        </w:rPr>
-        <w:t>bejegyzés</w:t>
-      </w:r>
-      <w:r>
-        <w:t xml:space="preserve"> stílussal formázzuk, a címüket pedig</w:t>
-      </w:r>
-      <w:r>
-        <w:t xml:space="preserve"> a </w:t>
-      </w:r>
-      <w:r>
-        <w:rPr>
-          <w:rStyle w:val="Strong"/>
-        </w:rPr>
-        <w:t>Kiemelés</w:t>
-      </w:r>
-      <w:r>
-        <w:t xml:space="preserve"> stílussal emeljük ki.</w:t>
-      </w:r>
-    </w:p>
-    <w:p>
-      <w:r>
-        <w:t xml:space="preserve">A szövegbe a hivatkozásokat a </w:t>
-      </w:r>
-      <w:r>
-        <w:rPr>
-          <w:rStyle w:val="Strong"/>
-        </w:rPr>
-        <w:t>Kereszthivatkozás beszúrása</w:t>
-      </w:r>
-      <w:r>
-        <w:t xml:space="preserve"> (Insert cross-reference) funkcióval helyezzük el (példa e</w:t>
-      </w:r>
-      <w:r>
-        <w:t xml:space="preserve">gy így beszúrt hivatkozásra: </w:t>
-      </w:r>
-      <w:r>
-        <w:fldChar w:fldCharType="begin"/>
-      </w:r>
-      <w:r>
-        <w:instrText xml:space="preserve"> REF _Ref395770039 \r \h </w:instrText>
-      </w:r>
-      <w:r>
-        <w:fldChar w:fldCharType="separate"/>
-      </w:r>
-      <w:r>
-        <w:t>[1]</w:t>
-      </w:r>
-      <w:r>
-        <w:fldChar w:fldCharType="end"/>
-      </w:r>
-      <w:r>
-        <w:t xml:space="preserve">), így azok </w:t>
-      </w:r>
-      <w:r>
-        <w:t xml:space="preserve">később frissíthetők a hivatkozások átrendezése esetén (lásd </w:t>
-      </w:r>
-      <w:r>
-        <w:fldChar w:fldCharType="begin"/>
-      </w:r>
-      <w:r>
-        <w:instrText xml:space="preserve"> REF _Ref409379967 \r \h </w:instrText>
-      </w:r>
-      <w:r>
-        <w:fldChar w:fldCharType="separate"/>
-      </w:r>
-      <w:r>
-        <w:t>2</w:t>
-      </w:r>
-      <w:r>
-        <w:fldChar w:fldCharType="end"/>
-      </w:r>
-      <w:r>
-        <w:t>. fejezet)</w:t>
-      </w:r>
-      <w:r>
-        <w:t>.</w:t>
-      </w:r>
-    </w:p>
-    <w:p>
-      <w:pPr>
-        <w:pStyle w:val="Heading4"/>
-      </w:pPr>
-      <w:r>
-        <w:t>Források kezelése</w:t>
-      </w:r>
-    </w:p>
-    <w:p>
-      <w:r>
-        <w:t>A kereszthivatkozások alternatívája, hogy a</w:t>
-      </w:r>
-      <w:r>
-        <w:t xml:space="preserve"> hivatkozott műveket először felvesszük </w:t>
-      </w:r>
-      <w:r>
-        <w:t xml:space="preserve">a szerkesztőprogram adatbázisába. Új műveket a </w:t>
-      </w:r>
-      <w:r>
-        <w:rPr>
-          <w:rStyle w:val="Strong"/>
-        </w:rPr>
-        <w:t>Hivatkozás</w:t>
-      </w:r>
-      <w:r>
-        <w:t xml:space="preserve"> fülön a </w:t>
-      </w:r>
-      <w:r>
-        <w:rPr>
-          <w:rStyle w:val="Strong"/>
-        </w:rPr>
-        <w:t>Források kezelése</w:t>
-      </w:r>
-      <w:r>
-        <w:t xml:space="preserve"> alatt az </w:t>
-      </w:r>
-      <w:r>
-        <w:rPr>
-          <w:rStyle w:val="Strong"/>
-        </w:rPr>
-        <w:t>Új…</w:t>
-      </w:r>
-      <w:r>
-        <w:t xml:space="preserve"> gombbal vehetünk fel. A szerzőket érdemes a </w:t>
-      </w:r>
-      <w:r>
-        <w:rPr>
-          <w:rStyle w:val="Strong"/>
-        </w:rPr>
-        <w:t>Szerző</w:t>
-      </w:r>
-      <w:r>
-        <w:t xml:space="preserve"> mező mellett található </w:t>
-      </w:r>
-      <w:r>
-        <w:rPr>
-          <w:rStyle w:val="Strong"/>
-        </w:rPr>
-        <w:t>Szerkesztés</w:t>
-      </w:r>
-      <w:r>
-        <w:t xml:space="preserve"> gomb használatával felvenni.</w:t>
-      </w:r>
-    </w:p>
-    <w:p>
-      <w:r>
-        <w:t xml:space="preserve">Az irodalomjegyzéket az </w:t>
-      </w:r>
-      <w:r>
-        <w:rPr>
-          <w:rStyle w:val="Strong"/>
-        </w:rPr>
-        <w:t>Irodalomjegyzék</w:t>
-      </w:r>
-      <w:r>
-        <w:t xml:space="preserve"> gomb alatt az </w:t>
-      </w:r>
-      <w:r>
-        <w:rPr>
-          <w:rStyle w:val="Strong"/>
-        </w:rPr>
-        <w:t>Irodalomjegyzék</w:t>
-      </w:r>
-      <w:r>
-        <w:t xml:space="preserve"> opcióval szúrhatjuk be a dokumentumba.</w:t>
-      </w:r>
-      <w:r>
-        <w:t xml:space="preserve"> A hivatkozások stílusa a </w:t>
-      </w:r>
-      <w:r>
-        <w:rPr>
-          <w:rStyle w:val="Strong"/>
-        </w:rPr>
-        <w:t>Stílus</w:t>
-      </w:r>
-      <w:r>
-        <w:t xml:space="preserve"> gomb alatt állítható be, </w:t>
-      </w:r>
-      <w:r>
-        <w:t xml:space="preserve">a </w:t>
-      </w:r>
-      <w:r>
-        <w:t xml:space="preserve">javasolt </w:t>
-      </w:r>
-      <w:r>
-        <w:t xml:space="preserve">stílus </w:t>
-      </w:r>
-      <w:r>
-        <w:t xml:space="preserve">az </w:t>
-      </w:r>
-      <w:r>
-        <w:rPr>
-          <w:rStyle w:val="Strong"/>
-        </w:rPr>
-        <w:t>IEEE</w:t>
-      </w:r>
-      <w:r>
-        <w:t>.</w:t>
-      </w:r>
-    </w:p>
-    <w:p>
-      <w:pPr>
-        <w:pStyle w:val="Heading1"/>
-      </w:pPr>
-      <w:bookmarkStart w:id="45" w:name="_Ref409379967"/>
-      <w:bookmarkStart w:id="46" w:name="_Toc452054345"/>
-      <w:r>
-        <w:lastRenderedPageBreak/>
-        <w:t>Utolsó simítások</w:t>
-      </w:r>
-      <w:bookmarkEnd w:id="45"/>
-      <w:bookmarkEnd w:id="46"/>
-    </w:p>
-    <w:p>
-      <w:r>
-        <w:t>Miután elkészültünk a dokumentációval, ne felejtsük el a következő lépéseket:</w:t>
-      </w:r>
-    </w:p>
-    <w:p>
-      <w:pPr>
-        <w:pStyle w:val="ListParagraph"/>
-        <w:numPr>
-          <w:ilvl w:val="0"/>
-          <w:numId w:val="19"/>
-        </w:numPr>
-      </w:pPr>
-      <w:r>
-        <w:rPr>
-          <w:rStyle w:val="Emphasis"/>
-        </w:rPr>
-        <w:t>Kereszthivatkozások frissítése:</w:t>
-      </w:r>
-      <w:r>
-        <w:t xml:space="preserve"> miután kijelöltük a teljes szöveget (Ctrl</w:t>
-      </w:r>
-      <w:r>
-        <w:t> </w:t>
-      </w:r>
-      <w:r>
-        <w:t>+</w:t>
-      </w:r>
-      <w:r>
-        <w:t> </w:t>
-      </w:r>
-      <w:r>
-        <w:t>A), nyomjuk meg az F9 billentyűt, és a Word frissíti az összes kereszthivatkozást. Ilyenkor ellenőrizzük, hogy nem jelent-e meg valahol a „Hiba! A könyvjelző nem létezik.” szöveg.</w:t>
-      </w:r>
-    </w:p>
-    <w:p>
-      <w:pPr>
-        <w:pStyle w:val="ListParagraph"/>
-        <w:numPr>
-          <w:ilvl w:val="0"/>
-          <w:numId w:val="19"/>
-        </w:numPr>
-      </w:pPr>
-      <w:r>
-        <w:rPr>
-          <w:rStyle w:val="Emphasis"/>
-        </w:rPr>
-        <w:t>Dokumentum tulajdonságok megadása:</w:t>
-      </w:r>
-      <w:r>
-        <w:t xml:space="preserve"> a dokumentumhoz tartozó metaadatok kitöltése (szerző, cím, kulcsszavak stb.). Ez Word 2013 alatt a </w:t>
-      </w:r>
-      <w:r>
-        <w:rPr>
-          <w:rStyle w:val="Strong"/>
-        </w:rPr>
-        <w:t>Fájl</w:t>
-      </w:r>
-      <w:r>
-        <w:t xml:space="preserve"> | </w:t>
-      </w:r>
-      <w:r>
-        <w:rPr>
-          <w:rStyle w:val="Strong"/>
-        </w:rPr>
-        <w:t>Információ</w:t>
-      </w:r>
-      <w:r>
-        <w:t xml:space="preserve"> | </w:t>
-      </w:r>
-      <w:r>
-        <w:rPr>
-          <w:rStyle w:val="Strong"/>
-        </w:rPr>
-        <w:t>Tulajdonságok</w:t>
-      </w:r>
-      <w:r>
-        <w:t xml:space="preserve"> | </w:t>
-      </w:r>
-      <w:r>
-        <w:rPr>
-          <w:rStyle w:val="Strong"/>
-        </w:rPr>
-        <w:t>Dokumentumpanel megjelenítése</w:t>
-      </w:r>
-      <w:r>
-        <w:t xml:space="preserve"> gombra kattintva érhető el.</w:t>
-      </w:r>
-    </w:p>
-    <w:p>
-      <w:pPr>
-        <w:pStyle w:val="ListParagraph"/>
-        <w:numPr>
-          <w:ilvl w:val="0"/>
-          <w:numId w:val="19"/>
-        </w:numPr>
-      </w:pPr>
-      <w:r>
-        <w:rPr>
-          <w:rStyle w:val="Emphasis"/>
-        </w:rPr>
-        <w:t>Kinézet ellenőrzése PDF-ben:</w:t>
-      </w:r>
-      <w:r>
-        <w:t xml:space="preserve"> a dokumentum elkészítése után feltétlenül ellenőrizzük a kapott PDF dokumentumot is.</w:t>
       </w:r>
     </w:p>
     <w:p>
@@ -10052,25 +8735,19 @@
         </w:numPr>
         <w:ind w:left="431" w:hanging="431"/>
       </w:pPr>
-      <w:bookmarkStart w:id="47" w:name="_Toc452054349"/>
+      <w:bookmarkStart w:id="45" w:name="_Toc452056073"/>
       <w:r>
         <w:lastRenderedPageBreak/>
         <w:t>Irodalomjegyzék</w:t>
       </w:r>
-      <w:bookmarkEnd w:id="47"/>
+      <w:bookmarkEnd w:id="45"/>
     </w:p>
     <w:p>
       <w:pPr>
         <w:pStyle w:val="Irodalomjegyzkbejegyzs"/>
       </w:pPr>
       <w:r>
-        <w:t>Simon Holm Jensen, Anders Møller</w:t>
-      </w:r>
-      <w:r>
-        <w:t>, Peter Thiemann2</w:t>
-      </w:r>
-      <w:r>
-        <w:t xml:space="preserve">., </w:t>
+        <w:t xml:space="preserve">Simon Holm Jensen, Anders Møller, Peter Thiemann2., </w:t>
       </w:r>
       <w:r>
         <w:rPr>
@@ -10079,6 +8756,9 @@
         <w:t>Type Analysis for JavaScript</w:t>
       </w:r>
       <w:r>
+        <w:rPr>
+          <w:i/>
+        </w:rPr>
         <w:t xml:space="preserve"> (SAS 2009)</w:t>
       </w:r>
       <w:r>
@@ -10088,6 +8768,8 @@
         <w:r>
           <w:rPr>
             <w:rStyle w:val="Hyperlink"/>
+            <w:color w:val="auto"/>
+            <w:u w:val="none"/>
           </w:rPr>
           <w:t>http://cs.au.dk/~amoeller/papers/tajs/paper.pdf</w:t>
         </w:r>
@@ -10097,8 +8779,290 @@
       <w:pPr>
         <w:pStyle w:val="Irodalomjegyzkbejegyzs"/>
       </w:pPr>
-      <w:bookmarkStart w:id="48" w:name="_GoBack"/>
-      <w:bookmarkEnd w:id="48"/>
+      <w:r>
+        <w:t xml:space="preserve">ECMA International, </w:t>
+      </w:r>
+      <w:r>
+        <w:rPr>
+          <w:i/>
+        </w:rPr>
+        <w:t>ECMAScript 2015 Language Specif</w:t>
+      </w:r>
+      <w:r>
+        <w:rPr>
+          <w:i/>
+        </w:rPr>
+        <w:t>ication</w:t>
+      </w:r>
+      <w:r>
+        <w:br/>
+      </w:r>
+      <w:hyperlink r:id="rId13" w:history="1">
+        <w:r>
+          <w:rPr>
+            <w:rStyle w:val="Hyperlink"/>
+            <w:color w:val="auto"/>
+            <w:u w:val="none"/>
+          </w:rPr>
+          <w:t>http://www.ecma-international.org/ecma-262/6.0/</w:t>
+        </w:r>
+      </w:hyperlink>
+    </w:p>
+    <w:p>
+      <w:pPr>
+        <w:pStyle w:val="Irodalomjegyzkbejegyzs"/>
+        <w:rPr>
+          <w:rStyle w:val="Hyperlink"/>
+          <w:color w:val="auto"/>
+          <w:u w:val="none"/>
+        </w:rPr>
+      </w:pPr>
+      <w:r>
+        <w:t xml:space="preserve">Dr. Axel Rauschmayer, </w:t>
+      </w:r>
+      <w:r>
+        <w:rPr>
+          <w:i/>
+        </w:rPr>
+        <w:t>A JavaScript glossary: ECMAScript, TC39</w:t>
+      </w:r>
+      <w:r>
+        <w:br/>
+      </w:r>
+      <w:hyperlink r:id="rId14" w:history="1">
+        <w:r>
+          <w:rPr>
+            <w:rStyle w:val="Hyperlink"/>
+            <w:color w:val="auto"/>
+            <w:u w:val="none"/>
+          </w:rPr>
+          <w:t>http://www.2ality.com/2011/06/ecmascript.html</w:t>
+        </w:r>
+      </w:hyperlink>
+    </w:p>
+    <w:p>
+      <w:pPr>
+        <w:pStyle w:val="Irodalomjegyzkbejegyzs"/>
+      </w:pPr>
+      <w:r>
+        <w:rPr>
+          <w:rStyle w:val="Hyperlink"/>
+          <w:color w:val="auto"/>
+          <w:u w:val="none"/>
+        </w:rPr>
+        <w:t xml:space="preserve">Marc Andreesen, Netscape Communications Corporation, </w:t>
+      </w:r>
+      <w:r>
+        <w:rPr>
+          <w:rStyle w:val="Hyperlink"/>
+          <w:i/>
+          <w:color w:val="auto"/>
+          <w:u w:val="none"/>
+        </w:rPr>
+        <w:t>Innovators of the Net: Brendan Eich and JavaScript</w:t>
+      </w:r>
+      <w:r>
+        <w:rPr>
+          <w:rStyle w:val="Hyperlink"/>
+          <w:color w:val="auto"/>
+          <w:u w:val="none"/>
+        </w:rPr>
+        <w:br/>
+      </w:r>
+      <w:hyperlink r:id="rId15" w:history="1">
+        <w:r>
+          <w:rPr>
+            <w:rStyle w:val="Hyperlink"/>
+            <w:color w:val="auto"/>
+            <w:u w:val="none"/>
+          </w:rPr>
+          <w:t>https://web.archive.org/web/20080208124612/http://wp.netscape.com/comprod/columns/techvision/innovators_be.h</w:t>
+        </w:r>
+        <w:r>
+          <w:rPr>
+            <w:rStyle w:val="Hyperlink"/>
+            <w:color w:val="auto"/>
+            <w:u w:val="none"/>
+          </w:rPr>
+          <w:t>t</w:t>
+        </w:r>
+        <w:r>
+          <w:rPr>
+            <w:rStyle w:val="Hyperlink"/>
+            <w:color w:val="auto"/>
+            <w:u w:val="none"/>
+          </w:rPr>
+          <w:t>ml</w:t>
+        </w:r>
+      </w:hyperlink>
+    </w:p>
+    <w:p>
+      <w:pPr>
+        <w:pStyle w:val="Irodalomjegyzkbejegyzs"/>
+      </w:pPr>
+      <w:r>
+        <w:t xml:space="preserve">Facebook, </w:t>
+      </w:r>
+      <w:r>
+        <w:rPr>
+          <w:i/>
+        </w:rPr>
+        <w:t>Flow documentation</w:t>
+      </w:r>
+      <w:r>
+        <w:br/>
+      </w:r>
+      <w:hyperlink r:id="rId16" w:history="1">
+        <w:r>
+          <w:rPr>
+            <w:rStyle w:val="Hyperlink"/>
+            <w:color w:val="auto"/>
+            <w:u w:val="none"/>
+          </w:rPr>
+          <w:t>http://flowtype.org</w:t>
+        </w:r>
+      </w:hyperlink>
+    </w:p>
+    <w:p>
+      <w:pPr>
+        <w:pStyle w:val="Irodalomjegyzkbejegyzs"/>
+      </w:pPr>
+      <w:r>
+        <w:t xml:space="preserve">Facebook, </w:t>
+      </w:r>
+      <w:r>
+        <w:rPr>
+          <w:i/>
+        </w:rPr>
+        <w:t>Jest documentation</w:t>
+      </w:r>
+      <w:r>
+        <w:br/>
+      </w:r>
+      <w:hyperlink r:id="rId17" w:history="1">
+        <w:r>
+          <w:rPr>
+            <w:rStyle w:val="Hyperlink"/>
+            <w:color w:val="auto"/>
+            <w:u w:val="none"/>
+          </w:rPr>
+          <w:t>https://facebook.github.io/jest/</w:t>
+        </w:r>
+      </w:hyperlink>
+    </w:p>
+    <w:p>
+      <w:pPr>
+        <w:pStyle w:val="Irodalomjegyzkbejegyzs"/>
+      </w:pPr>
+      <w:r>
+        <w:t xml:space="preserve">Liang Gong, </w:t>
+      </w:r>
+      <w:r>
+        <w:t xml:space="preserve">Electric Engineering &amp; Computer Science, University of California, Berkeley, </w:t>
+      </w:r>
+      <w:r>
+        <w:rPr>
+          <w:i/>
+        </w:rPr>
+        <w:t>Jalangi2</w:t>
+      </w:r>
+      <w:r>
+        <w:rPr>
+          <w:i/>
+        </w:rPr>
+        <w:t xml:space="preserve"> in a nutshell</w:t>
+      </w:r>
+      <w:r>
+        <w:br/>
+      </w:r>
+      <w:hyperlink r:id="rId18" w:history="1">
+        <w:r>
+          <w:rPr>
+            <w:rStyle w:val="Hyperlink"/>
+            <w:color w:val="auto"/>
+            <w:u w:val="none"/>
+          </w:rPr>
+          <w:t>http://people.eecs.berkeley.edu/~gongliang13/jalangi_ff/</w:t>
+        </w:r>
+      </w:hyperlink>
+    </w:p>
+    <w:p>
+      <w:pPr>
+        <w:pStyle w:val="Irodalomjegyzkbejegyzs"/>
+      </w:pPr>
+      <w:r>
+        <w:t xml:space="preserve">Samsung, </w:t>
+      </w:r>
+      <w:r>
+        <w:rPr>
+          <w:i/>
+        </w:rPr>
+        <w:t>Jalangi2 documentation</w:t>
+      </w:r>
+      <w:r>
+        <w:br/>
+      </w:r>
+      <w:hyperlink r:id="rId19" w:history="1">
+        <w:r>
+          <w:rPr>
+            <w:rStyle w:val="Hyperlink"/>
+            <w:color w:val="auto"/>
+            <w:u w:val="none"/>
+          </w:rPr>
+          <w:t>https://github.com/Samsung/jalangi2</w:t>
+        </w:r>
+      </w:hyperlink>
+    </w:p>
+    <w:p>
+      <w:pPr>
+        <w:pStyle w:val="Irodalomjegyzkbejegyzs"/>
+      </w:pPr>
+      <w:r>
+        <w:t xml:space="preserve">Shape Security, </w:t>
+      </w:r>
+      <w:r>
+        <w:rPr>
+          <w:i/>
+        </w:rPr>
+        <w:t>Shift-AST family documentation</w:t>
+      </w:r>
+      <w:r>
+        <w:br/>
+      </w:r>
+      <w:hyperlink r:id="rId20" w:history="1">
+        <w:r>
+          <w:rPr>
+            <w:rStyle w:val="Hyperlink"/>
+            <w:color w:val="auto"/>
+            <w:u w:val="none"/>
+          </w:rPr>
+          <w:t>http://shift-ast.org</w:t>
+        </w:r>
+      </w:hyperlink>
+    </w:p>
+    <w:p>
+      <w:pPr>
+        <w:pStyle w:val="Irodalomjegyzkbejegyzs"/>
+      </w:pPr>
+      <w:r>
+        <w:rPr>
+          <w:i/>
+        </w:rPr>
+        <w:t>ESTools documentation</w:t>
+      </w:r>
+      <w:r>
+        <w:br/>
+      </w:r>
+      <w:hyperlink r:id="rId21" w:history="1">
+        <w:r>
+          <w:rPr>
+            <w:rStyle w:val="Hyperlink"/>
+            <w:color w:val="auto"/>
+            <w:u w:val="none"/>
+          </w:rPr>
+          <w:t>https://github.com/estools/</w:t>
+        </w:r>
+      </w:hyperlink>
     </w:p>
     <w:p>
       <w:pPr>
@@ -10109,12 +9073,12 @@
         </w:numPr>
         <w:ind w:left="431" w:hanging="431"/>
       </w:pPr>
-      <w:bookmarkStart w:id="49" w:name="_Toc452054350"/>
+      <w:bookmarkStart w:id="46" w:name="_Toc452056074"/>
       <w:r>
         <w:lastRenderedPageBreak/>
         <w:t>Függelék</w:t>
       </w:r>
-      <w:bookmarkEnd w:id="49"/>
+      <w:bookmarkEnd w:id="46"/>
     </w:p>
     <w:p>
       <w:pPr>
@@ -10122,14 +9086,14 @@
           <w:b/>
         </w:rPr>
       </w:pPr>
-      <w:bookmarkStart w:id="50" w:name="fuggelek_a"/>
+      <w:bookmarkStart w:id="47" w:name="fuggelek_a"/>
       <w:r>
         <w:rPr>
           <w:b/>
         </w:rPr>
         <w:t>A) függelék</w:t>
       </w:r>
-      <w:bookmarkEnd w:id="50"/>
+      <w:bookmarkEnd w:id="47"/>
     </w:p>
     <w:p>
       <w:pPr>
@@ -10515,7 +9479,7 @@
           <w:b/>
         </w:rPr>
       </w:pPr>
-      <w:bookmarkStart w:id="51" w:name="fuggelek_b"/>
+      <w:bookmarkStart w:id="48" w:name="fuggelek_b"/>
       <w:r>
         <w:rPr>
           <w:b/>
@@ -10523,7 +9487,7 @@
         <w:lastRenderedPageBreak/>
         <w:t>B) függelék</w:t>
       </w:r>
-      <w:bookmarkEnd w:id="51"/>
+      <w:bookmarkEnd w:id="48"/>
     </w:p>
     <w:p>
       <w:pPr>
@@ -11262,7 +10226,7 @@
           <w:b/>
         </w:rPr>
       </w:pPr>
-      <w:bookmarkStart w:id="52" w:name="fuggelek_c"/>
+      <w:bookmarkStart w:id="49" w:name="fuggelek_c"/>
       <w:r>
         <w:rPr>
           <w:b/>
@@ -11270,7 +10234,7 @@
         <w:lastRenderedPageBreak/>
         <w:t>C) függelék</w:t>
       </w:r>
-      <w:bookmarkEnd w:id="52"/>
+      <w:bookmarkEnd w:id="49"/>
     </w:p>
     <w:p>
       <w:pPr>
@@ -11883,7 +10847,7 @@
           <w:b/>
         </w:rPr>
       </w:pPr>
-      <w:bookmarkStart w:id="53" w:name="fuggelek_d"/>
+      <w:bookmarkStart w:id="50" w:name="fuggelek_d"/>
       <w:r>
         <w:rPr>
           <w:b/>
@@ -11891,7 +10855,7 @@
         <w:lastRenderedPageBreak/>
         <w:t>D) függelék</w:t>
       </w:r>
-      <w:bookmarkEnd w:id="53"/>
+      <w:bookmarkEnd w:id="50"/>
     </w:p>
     <w:p>
       <w:pPr>
@@ -12583,7 +11547,7 @@
       </w:r>
     </w:p>
     <w:sectPr>
-      <w:footerReference w:type="default" r:id="rId13"/>
+      <w:footerReference w:type="default" r:id="rId22"/>
       <w:pgSz w:w="11906" w:h="16838"/>
       <w:pgMar w:top="1418" w:right="1418" w:bottom="1418" w:left="1418" w:header="709" w:footer="709" w:gutter="567"/>
       <w:cols w:space="708"/>
@@ -12658,7 +11622,7 @@
           <w:rPr>
             <w:noProof/>
           </w:rPr>
-          <w:t>20</w:t>
+          <w:t>4</w:t>
         </w:r>
         <w:r>
           <w:fldChar w:fldCharType="end"/>
@@ -12767,10 +11731,7 @@
         <w:footnoteRef/>
       </w:r>
       <w:r>
-        <w:t xml:space="preserve"> </w:t>
-      </w:r>
-      <w:r>
-        <w:t xml:space="preserve">Valójában a háttérben a modulok importálásához használt </w:t>
+        <w:t xml:space="preserve"> Valójában a háttérben a modulok importálásához használt </w:t>
       </w:r>
       <w:r>
         <w:rPr>
@@ -13685,8 +12646,8 @@
   <w:abstractNum w:abstractNumId="16">
     <w:nsid w:val="1E9B6505"/>
     <w:multiLevelType w:val="hybridMultilevel"/>
-    <w:tmpl w:val="95C092D6"/>
-    <w:lvl w:ilvl="0" w:tplc="42225C4C">
+    <w:tmpl w:val="791EF7FA"/>
+    <w:lvl w:ilvl="0" w:tplc="FCCA8C2C">
       <w:start w:val="1"/>
       <w:numFmt w:val="decimal"/>
       <w:pStyle w:val="Irodalomjegyzkbejegyzs"/>
@@ -15850,11 +14811,12 @@
     <w:name w:val="Irodalomjegyzék bejegyzés"/>
     <w:basedOn w:val="Normal"/>
     <w:qFormat/>
-    <w:rsid w:val="002C2F3C"/>
+    <w:rsid w:val="002513EC"/>
     <w:pPr>
       <w:numPr>
         <w:numId w:val="18"/>
       </w:numPr>
+      <w:ind w:left="851" w:hanging="491"/>
       <w:jc w:val="left"/>
     </w:pPr>
   </w:style>
@@ -16212,6 +15174,18 @@
       <w:vertAlign w:val="superscript"/>
     </w:rPr>
   </w:style>
+  <w:style w:type="character" w:styleId="FollowedHyperlink">
+    <w:name w:val="FollowedHyperlink"/>
+    <w:basedOn w:val="DefaultParagraphFont"/>
+    <w:uiPriority w:val="99"/>
+    <w:semiHidden/>
+    <w:unhideWhenUsed/>
+    <w:rsid w:val="002513EC"/>
+    <w:rPr>
+      <w:color w:val="800080" w:themeColor="followedHyperlink"/>
+      <w:u w:val="single"/>
+    </w:rPr>
+  </w:style>
 </w:styles>
 </file>
 
@@ -16538,7 +15512,7 @@
 </file>
 
 <file path=customXml/itemProps1.xml><?xml version="1.0" encoding="utf-8"?>
-<ds:datastoreItem xmlns:ds="http://schemas.openxmlformats.org/officeDocument/2006/customXml" ds:itemID="{1EBB3BA7-8C83-BC4A-BE6F-4C9197FE67E2}">
+<ds:datastoreItem xmlns:ds="http://schemas.openxmlformats.org/officeDocument/2006/customXml" ds:itemID="{CD6EFF8D-676D-E343-AE53-D930784C5FAD}">
   <ds:schemaRefs>
     <ds:schemaRef ds:uri="http://schemas.openxmlformats.org/officeDocument/2006/bibliography"/>
   </ds:schemaRefs>

</xml_diff>

<commit_message>
Almost final version, PDF to be checked once more
</commit_message>
<xml_diff>
--- a/hqc99f_luczsoma_onlab_beszamolo.docx
+++ b/hqc99f_luczsoma_onlab_beszamolo.docx
@@ -6,6 +6,7 @@
       <w:pPr>
         <w:pStyle w:val="Cmlaplog"/>
       </w:pPr>
+      <w:bookmarkStart w:id="0" w:name="_GoBack"/>
       <w:r>
         <w:rPr>
           <w:noProof/>
@@ -86,12 +87,46 @@
     <w:p>
       <w:pPr>
         <w:pStyle w:val="Cmlapintzmny"/>
-      </w:pPr>
-      <w:fldSimple w:instr=" DOCPROPERTY  Company  \* MERGEFORMAT ">
-        <w:r>
-          <w:t>Méréstechnika és Információs Rendszerek Tanszék</w:t>
-        </w:r>
-      </w:fldSimple>
+        <w:rPr>
+          <w:spacing w:val="-2"/>
+        </w:rPr>
+      </w:pPr>
+      <w:r>
+        <w:rPr>
+          <w:spacing w:val="-2"/>
+        </w:rPr>
+        <w:fldChar w:fldCharType="begin"/>
+      </w:r>
+      <w:r>
+        <w:rPr>
+          <w:spacing w:val="-2"/>
+        </w:rPr>
+        <w:instrText xml:space="preserve"> DOCPROPERTY  Company  \* MERGEFORMAT </w:instrText>
+      </w:r>
+      <w:r>
+        <w:rPr>
+          <w:spacing w:val="-2"/>
+        </w:rPr>
+        <w:fldChar w:fldCharType="separate"/>
+      </w:r>
+      <w:r>
+        <w:rPr>
+          <w:spacing w:val="-2"/>
+        </w:rPr>
+        <w:t>Méréstechnika és Információs Rendszerek Tanszék</w:t>
+      </w:r>
+      <w:r>
+        <w:rPr>
+          <w:spacing w:val="-2"/>
+        </w:rPr>
+        <w:fldChar w:fldCharType="end"/>
+      </w:r>
+      <w:r>
+        <w:rPr>
+          <w:spacing w:val="-2"/>
+        </w:rPr>
+        <w:t>, Hibatűrő Rendszerek Kutatócsoport</w:t>
+      </w:r>
     </w:p>
     <w:p>
       <w:pPr>
@@ -261,7 +296,7 @@
           <w:r>
             <w:fldChar w:fldCharType="separate"/>
           </w:r>
-          <w:hyperlink w:anchor="_Toc452056030" w:history="1">
+          <w:hyperlink w:anchor="_Toc452072770" w:history="1">
             <w:r>
               <w:rPr>
                 <w:rStyle w:val="Hyperlink"/>
@@ -288,7 +323,7 @@
                 <w:noProof/>
                 <w:webHidden/>
               </w:rPr>
-              <w:instrText xml:space="preserve"> PAGEREF _Toc452056030 \h </w:instrText>
+              <w:instrText xml:space="preserve"> PAGEREF _Toc452072770 \h </w:instrText>
             </w:r>
             <w:r>
               <w:rPr>
@@ -333,7 +368,7 @@
               <w:lang w:val="en-US"/>
             </w:rPr>
           </w:pPr>
-          <w:hyperlink w:anchor="_Toc452056031" w:history="1">
+          <w:hyperlink w:anchor="_Toc452072771" w:history="1">
             <w:r>
               <w:rPr>
                 <w:rStyle w:val="Hyperlink"/>
@@ -376,7 +411,7 @@
                 <w:noProof/>
                 <w:webHidden/>
               </w:rPr>
-              <w:instrText xml:space="preserve"> PAGEREF _Toc452056031 \h </w:instrText>
+              <w:instrText xml:space="preserve"> PAGEREF _Toc452072771 \h </w:instrText>
             </w:r>
             <w:r>
               <w:rPr>
@@ -421,7 +456,7 @@
               <w:lang w:val="en-US"/>
             </w:rPr>
           </w:pPr>
-          <w:hyperlink w:anchor="_Toc452056032" w:history="1">
+          <w:hyperlink w:anchor="_Toc452072772" w:history="1">
             <w:r>
               <w:rPr>
                 <w:rStyle w:val="Hyperlink"/>
@@ -443,7 +478,7 @@
                 <w:rStyle w:val="Hyperlink"/>
                 <w:noProof/>
               </w:rPr>
-              <w:t>Forráskódanalízis, motivációk</w:t>
+              <w:t>Forráskódanalízis és motivációi</w:t>
             </w:r>
             <w:r>
               <w:rPr>
@@ -464,7 +499,7 @@
                 <w:noProof/>
                 <w:webHidden/>
               </w:rPr>
-              <w:instrText xml:space="preserve"> PAGEREF _Toc452056032 \h </w:instrText>
+              <w:instrText xml:space="preserve"> PAGEREF _Toc452072772 \h </w:instrText>
             </w:r>
             <w:r>
               <w:rPr>
@@ -509,7 +544,7 @@
               <w:lang w:val="en-US"/>
             </w:rPr>
           </w:pPr>
-          <w:hyperlink w:anchor="_Toc452056033" w:history="1">
+          <w:hyperlink w:anchor="_Toc452072773" w:history="1">
             <w:r>
               <w:rPr>
                 <w:rStyle w:val="Hyperlink"/>
@@ -552,7 +587,7 @@
                 <w:noProof/>
                 <w:webHidden/>
               </w:rPr>
-              <w:instrText xml:space="preserve"> PAGEREF _Toc452056033 \h </w:instrText>
+              <w:instrText xml:space="preserve"> PAGEREF _Toc452072773 \h </w:instrText>
             </w:r>
             <w:r>
               <w:rPr>
@@ -597,7 +632,7 @@
               <w:lang w:val="en-US"/>
             </w:rPr>
           </w:pPr>
-          <w:hyperlink w:anchor="_Toc452056034" w:history="1">
+          <w:hyperlink w:anchor="_Toc452072774" w:history="1">
             <w:r>
               <w:rPr>
                 <w:rStyle w:val="Hyperlink"/>
@@ -640,7 +675,7 @@
                 <w:noProof/>
                 <w:webHidden/>
               </w:rPr>
-              <w:instrText xml:space="preserve"> PAGEREF _Toc452056034 \h </w:instrText>
+              <w:instrText xml:space="preserve"> PAGEREF _Toc452072774 \h </w:instrText>
             </w:r>
             <w:r>
               <w:rPr>
@@ -685,7 +720,7 @@
               <w:lang w:val="en-US"/>
             </w:rPr>
           </w:pPr>
-          <w:hyperlink w:anchor="_Toc452056035" w:history="1">
+          <w:hyperlink w:anchor="_Toc452072775" w:history="1">
             <w:r>
               <w:rPr>
                 <w:rStyle w:val="Hyperlink"/>
@@ -728,7 +763,7 @@
                 <w:noProof/>
                 <w:webHidden/>
               </w:rPr>
-              <w:instrText xml:space="preserve"> PAGEREF _Toc452056035 \h </w:instrText>
+              <w:instrText xml:space="preserve"> PAGEREF _Toc452072775 \h </w:instrText>
             </w:r>
             <w:r>
               <w:rPr>
@@ -773,7 +808,7 @@
               <w:lang w:val="en-US"/>
             </w:rPr>
           </w:pPr>
-          <w:hyperlink w:anchor="_Toc452056036" w:history="1">
+          <w:hyperlink w:anchor="_Toc452072776" w:history="1">
             <w:r>
               <w:rPr>
                 <w:rStyle w:val="Hyperlink"/>
@@ -816,7 +851,7 @@
                 <w:noProof/>
                 <w:webHidden/>
               </w:rPr>
-              <w:instrText xml:space="preserve"> PAGEREF _Toc452056036 \h </w:instrText>
+              <w:instrText xml:space="preserve"> PAGEREF _Toc452072776 \h </w:instrText>
             </w:r>
             <w:r>
               <w:rPr>
@@ -861,7 +896,7 @@
               <w:lang w:val="en-US"/>
             </w:rPr>
           </w:pPr>
-          <w:hyperlink w:anchor="_Toc452056037" w:history="1">
+          <w:hyperlink w:anchor="_Toc452072777" w:history="1">
             <w:r>
               <w:rPr>
                 <w:rStyle w:val="Hyperlink"/>
@@ -904,7 +939,7 @@
                 <w:noProof/>
                 <w:webHidden/>
               </w:rPr>
-              <w:instrText xml:space="preserve"> PAGEREF _Toc452056037 \h </w:instrText>
+              <w:instrText xml:space="preserve"> PAGEREF _Toc452072777 \h </w:instrText>
             </w:r>
             <w:r>
               <w:rPr>
@@ -949,7 +984,7 @@
               <w:lang w:val="en-US"/>
             </w:rPr>
           </w:pPr>
-          <w:hyperlink w:anchor="_Toc452056038" w:history="1">
+          <w:hyperlink w:anchor="_Toc452072778" w:history="1">
             <w:r>
               <w:rPr>
                 <w:rStyle w:val="Hyperlink"/>
@@ -992,7 +1027,7 @@
                 <w:noProof/>
                 <w:webHidden/>
               </w:rPr>
-              <w:instrText xml:space="preserve"> PAGEREF _Toc452056038 \h </w:instrText>
+              <w:instrText xml:space="preserve"> PAGEREF _Toc452072778 \h </w:instrText>
             </w:r>
             <w:r>
               <w:rPr>
@@ -1037,7 +1072,7 @@
               <w:lang w:val="en-US"/>
             </w:rPr>
           </w:pPr>
-          <w:hyperlink w:anchor="_Toc452056039" w:history="1">
+          <w:hyperlink w:anchor="_Toc452072779" w:history="1">
             <w:r>
               <w:rPr>
                 <w:rStyle w:val="Hyperlink"/>
@@ -1080,7 +1115,7 @@
                 <w:noProof/>
                 <w:webHidden/>
               </w:rPr>
-              <w:instrText xml:space="preserve"> PAGEREF _Toc452056039 \h </w:instrText>
+              <w:instrText xml:space="preserve"> PAGEREF _Toc452072779 \h </w:instrText>
             </w:r>
             <w:r>
               <w:rPr>
@@ -1125,7 +1160,7 @@
               <w:lang w:val="en-US"/>
             </w:rPr>
           </w:pPr>
-          <w:hyperlink w:anchor="_Toc452056040" w:history="1">
+          <w:hyperlink w:anchor="_Toc452072780" w:history="1">
             <w:r>
               <w:rPr>
                 <w:rStyle w:val="Hyperlink"/>
@@ -1168,7 +1203,7 @@
                 <w:noProof/>
                 <w:webHidden/>
               </w:rPr>
-              <w:instrText xml:space="preserve"> PAGEREF _Toc452056040 \h </w:instrText>
+              <w:instrText xml:space="preserve"> PAGEREF _Toc452072780 \h </w:instrText>
             </w:r>
             <w:r>
               <w:rPr>
@@ -1213,7 +1248,7 @@
               <w:lang w:val="en-US"/>
             </w:rPr>
           </w:pPr>
-          <w:hyperlink w:anchor="_Toc452056041" w:history="1">
+          <w:hyperlink w:anchor="_Toc452072781" w:history="1">
             <w:r>
               <w:rPr>
                 <w:rStyle w:val="Hyperlink"/>
@@ -1256,7 +1291,7 @@
                 <w:noProof/>
                 <w:webHidden/>
               </w:rPr>
-              <w:instrText xml:space="preserve"> PAGEREF _Toc452056041 \h </w:instrText>
+              <w:instrText xml:space="preserve"> PAGEREF _Toc452072781 \h </w:instrText>
             </w:r>
             <w:r>
               <w:rPr>
@@ -1301,7 +1336,7 @@
               <w:lang w:val="en-US"/>
             </w:rPr>
           </w:pPr>
-          <w:hyperlink w:anchor="_Toc452056042" w:history="1">
+          <w:hyperlink w:anchor="_Toc452072782" w:history="1">
             <w:r>
               <w:rPr>
                 <w:rStyle w:val="Hyperlink"/>
@@ -1344,7 +1379,7 @@
                 <w:noProof/>
                 <w:webHidden/>
               </w:rPr>
-              <w:instrText xml:space="preserve"> PAGEREF _Toc452056042 \h </w:instrText>
+              <w:instrText xml:space="preserve"> PAGEREF _Toc452072782 \h </w:instrText>
             </w:r>
             <w:r>
               <w:rPr>
@@ -1389,7 +1424,7 @@
               <w:lang w:val="en-US"/>
             </w:rPr>
           </w:pPr>
-          <w:hyperlink w:anchor="_Toc452056043" w:history="1">
+          <w:hyperlink w:anchor="_Toc452072783" w:history="1">
             <w:r>
               <w:rPr>
                 <w:rStyle w:val="Hyperlink"/>
@@ -1432,7 +1467,7 @@
                 <w:noProof/>
                 <w:webHidden/>
               </w:rPr>
-              <w:instrText xml:space="preserve"> PAGEREF _Toc452056043 \h </w:instrText>
+              <w:instrText xml:space="preserve"> PAGEREF _Toc452072783 \h </w:instrText>
             </w:r>
             <w:r>
               <w:rPr>
@@ -1477,7 +1512,7 @@
               <w:lang w:val="en-US"/>
             </w:rPr>
           </w:pPr>
-          <w:hyperlink w:anchor="_Toc452056044" w:history="1">
+          <w:hyperlink w:anchor="_Toc452072784" w:history="1">
             <w:r>
               <w:rPr>
                 <w:rStyle w:val="Hyperlink"/>
@@ -1520,7 +1555,7 @@
                 <w:noProof/>
                 <w:webHidden/>
               </w:rPr>
-              <w:instrText xml:space="preserve"> PAGEREF _Toc452056044 \h </w:instrText>
+              <w:instrText xml:space="preserve"> PAGEREF _Toc452072784 \h </w:instrText>
             </w:r>
             <w:r>
               <w:rPr>
@@ -1565,7 +1600,7 @@
               <w:lang w:val="en-US"/>
             </w:rPr>
           </w:pPr>
-          <w:hyperlink w:anchor="_Toc452056045" w:history="1">
+          <w:hyperlink w:anchor="_Toc452072785" w:history="1">
             <w:r>
               <w:rPr>
                 <w:rStyle w:val="Hyperlink"/>
@@ -1608,7 +1643,7 @@
                 <w:noProof/>
                 <w:webHidden/>
               </w:rPr>
-              <w:instrText xml:space="preserve"> PAGEREF _Toc452056045 \h </w:instrText>
+              <w:instrText xml:space="preserve"> PAGEREF _Toc452072785 \h </w:instrText>
             </w:r>
             <w:r>
               <w:rPr>
@@ -1653,7 +1688,7 @@
               <w:lang w:val="en-US"/>
             </w:rPr>
           </w:pPr>
-          <w:hyperlink w:anchor="_Toc452056046" w:history="1">
+          <w:hyperlink w:anchor="_Toc452072786" w:history="1">
             <w:r>
               <w:rPr>
                 <w:rStyle w:val="Hyperlink"/>
@@ -1696,7 +1731,7 @@
                 <w:noProof/>
                 <w:webHidden/>
               </w:rPr>
-              <w:instrText xml:space="preserve"> PAGEREF _Toc452056046 \h </w:instrText>
+              <w:instrText xml:space="preserve"> PAGEREF _Toc452072786 \h </w:instrText>
             </w:r>
             <w:r>
               <w:rPr>
@@ -1741,7 +1776,7 @@
               <w:lang w:val="en-US"/>
             </w:rPr>
           </w:pPr>
-          <w:hyperlink w:anchor="_Toc452056047" w:history="1">
+          <w:hyperlink w:anchor="_Toc452072787" w:history="1">
             <w:r>
               <w:rPr>
                 <w:rStyle w:val="Hyperlink"/>
@@ -1784,7 +1819,7 @@
                 <w:noProof/>
                 <w:webHidden/>
               </w:rPr>
-              <w:instrText xml:space="preserve"> PAGEREF _Toc452056047 \h </w:instrText>
+              <w:instrText xml:space="preserve"> PAGEREF _Toc452072787 \h </w:instrText>
             </w:r>
             <w:r>
               <w:rPr>
@@ -1829,7 +1864,7 @@
               <w:lang w:val="en-US"/>
             </w:rPr>
           </w:pPr>
-          <w:hyperlink w:anchor="_Toc452056048" w:history="1">
+          <w:hyperlink w:anchor="_Toc452072788" w:history="1">
             <w:r>
               <w:rPr>
                 <w:rStyle w:val="Hyperlink"/>
@@ -1872,7 +1907,7 @@
                 <w:noProof/>
                 <w:webHidden/>
               </w:rPr>
-              <w:instrText xml:space="preserve"> PAGEREF _Toc452056048 \h </w:instrText>
+              <w:instrText xml:space="preserve"> PAGEREF _Toc452072788 \h </w:instrText>
             </w:r>
             <w:r>
               <w:rPr>
@@ -1917,7 +1952,7 @@
               <w:lang w:val="en-US"/>
             </w:rPr>
           </w:pPr>
-          <w:hyperlink w:anchor="_Toc452056049" w:history="1">
+          <w:hyperlink w:anchor="_Toc452072789" w:history="1">
             <w:r>
               <w:rPr>
                 <w:rStyle w:val="Hyperlink"/>
@@ -1960,7 +1995,7 @@
                 <w:noProof/>
                 <w:webHidden/>
               </w:rPr>
-              <w:instrText xml:space="preserve"> PAGEREF _Toc452056049 \h </w:instrText>
+              <w:instrText xml:space="preserve"> PAGEREF _Toc452072789 \h </w:instrText>
             </w:r>
             <w:r>
               <w:rPr>
@@ -2005,7 +2040,7 @@
               <w:lang w:val="en-US"/>
             </w:rPr>
           </w:pPr>
-          <w:hyperlink w:anchor="_Toc452056050" w:history="1">
+          <w:hyperlink w:anchor="_Toc452072790" w:history="1">
             <w:r>
               <w:rPr>
                 <w:rStyle w:val="Hyperlink"/>
@@ -2048,7 +2083,7 @@
                 <w:noProof/>
                 <w:webHidden/>
               </w:rPr>
-              <w:instrText xml:space="preserve"> PAGEREF _Toc452056050 \h </w:instrText>
+              <w:instrText xml:space="preserve"> PAGEREF _Toc452072790 \h </w:instrText>
             </w:r>
             <w:r>
               <w:rPr>
@@ -2093,7 +2128,7 @@
               <w:lang w:val="en-US"/>
             </w:rPr>
           </w:pPr>
-          <w:hyperlink w:anchor="_Toc452056051" w:history="1">
+          <w:hyperlink w:anchor="_Toc452072791" w:history="1">
             <w:r>
               <w:rPr>
                 <w:rStyle w:val="Hyperlink"/>
@@ -2136,7 +2171,7 @@
                 <w:noProof/>
                 <w:webHidden/>
               </w:rPr>
-              <w:instrText xml:space="preserve"> PAGEREF _Toc452056051 \h </w:instrText>
+              <w:instrText xml:space="preserve"> PAGEREF _Toc452072791 \h </w:instrText>
             </w:r>
             <w:r>
               <w:rPr>
@@ -2181,7 +2216,7 @@
               <w:lang w:val="en-US"/>
             </w:rPr>
           </w:pPr>
-          <w:hyperlink w:anchor="_Toc452056052" w:history="1">
+          <w:hyperlink w:anchor="_Toc452072792" w:history="1">
             <w:r>
               <w:rPr>
                 <w:rStyle w:val="Hyperlink"/>
@@ -2224,7 +2259,7 @@
                 <w:noProof/>
                 <w:webHidden/>
               </w:rPr>
-              <w:instrText xml:space="preserve"> PAGEREF _Toc452056052 \h </w:instrText>
+              <w:instrText xml:space="preserve"> PAGEREF _Toc452072792 \h </w:instrText>
             </w:r>
             <w:r>
               <w:rPr>
@@ -2269,7 +2304,7 @@
               <w:lang w:val="en-US"/>
             </w:rPr>
           </w:pPr>
-          <w:hyperlink w:anchor="_Toc452056053" w:history="1">
+          <w:hyperlink w:anchor="_Toc452072793" w:history="1">
             <w:r>
               <w:rPr>
                 <w:rStyle w:val="Hyperlink"/>
@@ -2312,7 +2347,7 @@
                 <w:noProof/>
                 <w:webHidden/>
               </w:rPr>
-              <w:instrText xml:space="preserve"> PAGEREF _Toc452056053 \h </w:instrText>
+              <w:instrText xml:space="preserve"> PAGEREF _Toc452072793 \h </w:instrText>
             </w:r>
             <w:r>
               <w:rPr>
@@ -2357,7 +2392,7 @@
               <w:lang w:val="en-US"/>
             </w:rPr>
           </w:pPr>
-          <w:hyperlink w:anchor="_Toc452056054" w:history="1">
+          <w:hyperlink w:anchor="_Toc452072794" w:history="1">
             <w:r>
               <w:rPr>
                 <w:rStyle w:val="Hyperlink"/>
@@ -2400,7 +2435,7 @@
                 <w:noProof/>
                 <w:webHidden/>
               </w:rPr>
-              <w:instrText xml:space="preserve"> PAGEREF _Toc452056054 \h </w:instrText>
+              <w:instrText xml:space="preserve"> PAGEREF _Toc452072794 \h </w:instrText>
             </w:r>
             <w:r>
               <w:rPr>
@@ -2445,7 +2480,7 @@
               <w:lang w:val="en-US"/>
             </w:rPr>
           </w:pPr>
-          <w:hyperlink w:anchor="_Toc452056055" w:history="1">
+          <w:hyperlink w:anchor="_Toc452072795" w:history="1">
             <w:r>
               <w:rPr>
                 <w:rStyle w:val="Hyperlink"/>
@@ -2488,7 +2523,7 @@
                 <w:noProof/>
                 <w:webHidden/>
               </w:rPr>
-              <w:instrText xml:space="preserve"> PAGEREF _Toc452056055 \h </w:instrText>
+              <w:instrText xml:space="preserve"> PAGEREF _Toc452072795 \h </w:instrText>
             </w:r>
             <w:r>
               <w:rPr>
@@ -2533,7 +2568,7 @@
               <w:lang w:val="en-US"/>
             </w:rPr>
           </w:pPr>
-          <w:hyperlink w:anchor="_Toc452056056" w:history="1">
+          <w:hyperlink w:anchor="_Toc452072796" w:history="1">
             <w:r>
               <w:rPr>
                 <w:rStyle w:val="Hyperlink"/>
@@ -2576,7 +2611,7 @@
                 <w:noProof/>
                 <w:webHidden/>
               </w:rPr>
-              <w:instrText xml:space="preserve"> PAGEREF _Toc452056056 \h </w:instrText>
+              <w:instrText xml:space="preserve"> PAGEREF _Toc452072796 \h </w:instrText>
             </w:r>
             <w:r>
               <w:rPr>
@@ -2621,7 +2656,7 @@
               <w:lang w:val="en-US"/>
             </w:rPr>
           </w:pPr>
-          <w:hyperlink w:anchor="_Toc452056057" w:history="1">
+          <w:hyperlink w:anchor="_Toc452072797" w:history="1">
             <w:r>
               <w:rPr>
                 <w:rStyle w:val="Hyperlink"/>
@@ -2664,7 +2699,7 @@
                 <w:noProof/>
                 <w:webHidden/>
               </w:rPr>
-              <w:instrText xml:space="preserve"> PAGEREF _Toc452056057 \h </w:instrText>
+              <w:instrText xml:space="preserve"> PAGEREF _Toc452072797 \h </w:instrText>
             </w:r>
             <w:r>
               <w:rPr>
@@ -2709,7 +2744,7 @@
               <w:lang w:val="en-US"/>
             </w:rPr>
           </w:pPr>
-          <w:hyperlink w:anchor="_Toc452056058" w:history="1">
+          <w:hyperlink w:anchor="_Toc452072798" w:history="1">
             <w:r>
               <w:rPr>
                 <w:rStyle w:val="Hyperlink"/>
@@ -2752,7 +2787,7 @@
                 <w:noProof/>
                 <w:webHidden/>
               </w:rPr>
-              <w:instrText xml:space="preserve"> PAGEREF _Toc452056058 \h </w:instrText>
+              <w:instrText xml:space="preserve"> PAGEREF _Toc452072798 \h </w:instrText>
             </w:r>
             <w:r>
               <w:rPr>
@@ -2797,7 +2832,7 @@
               <w:lang w:val="en-US"/>
             </w:rPr>
           </w:pPr>
-          <w:hyperlink w:anchor="_Toc452056059" w:history="1">
+          <w:hyperlink w:anchor="_Toc452072799" w:history="1">
             <w:r>
               <w:rPr>
                 <w:rStyle w:val="Hyperlink"/>
@@ -2840,7 +2875,7 @@
                 <w:noProof/>
                 <w:webHidden/>
               </w:rPr>
-              <w:instrText xml:space="preserve"> PAGEREF _Toc452056059 \h </w:instrText>
+              <w:instrText xml:space="preserve"> PAGEREF _Toc452072799 \h </w:instrText>
             </w:r>
             <w:r>
               <w:rPr>
@@ -2885,7 +2920,7 @@
               <w:lang w:val="en-US"/>
             </w:rPr>
           </w:pPr>
-          <w:hyperlink w:anchor="_Toc452056060" w:history="1">
+          <w:hyperlink w:anchor="_Toc452072800" w:history="1">
             <w:r>
               <w:rPr>
                 <w:rStyle w:val="Hyperlink"/>
@@ -2928,7 +2963,7 @@
                 <w:noProof/>
                 <w:webHidden/>
               </w:rPr>
-              <w:instrText xml:space="preserve"> PAGEREF _Toc452056060 \h </w:instrText>
+              <w:instrText xml:space="preserve"> PAGEREF _Toc452072800 \h </w:instrText>
             </w:r>
             <w:r>
               <w:rPr>
@@ -2973,7 +3008,7 @@
               <w:lang w:val="en-US"/>
             </w:rPr>
           </w:pPr>
-          <w:hyperlink w:anchor="_Toc452056061" w:history="1">
+          <w:hyperlink w:anchor="_Toc452072801" w:history="1">
             <w:r>
               <w:rPr>
                 <w:rStyle w:val="Hyperlink"/>
@@ -3016,7 +3051,7 @@
                 <w:noProof/>
                 <w:webHidden/>
               </w:rPr>
-              <w:instrText xml:space="preserve"> PAGEREF _Toc452056061 \h </w:instrText>
+              <w:instrText xml:space="preserve"> PAGEREF _Toc452072801 \h </w:instrText>
             </w:r>
             <w:r>
               <w:rPr>
@@ -3061,7 +3096,7 @@
               <w:lang w:val="en-US"/>
             </w:rPr>
           </w:pPr>
-          <w:hyperlink w:anchor="_Toc452056062" w:history="1">
+          <w:hyperlink w:anchor="_Toc452072802" w:history="1">
             <w:r>
               <w:rPr>
                 <w:rStyle w:val="Hyperlink"/>
@@ -3104,7 +3139,7 @@
                 <w:noProof/>
                 <w:webHidden/>
               </w:rPr>
-              <w:instrText xml:space="preserve"> PAGEREF _Toc452056062 \h </w:instrText>
+              <w:instrText xml:space="preserve"> PAGEREF _Toc452072802 \h </w:instrText>
             </w:r>
             <w:r>
               <w:rPr>
@@ -3149,7 +3184,7 @@
               <w:lang w:val="en-US"/>
             </w:rPr>
           </w:pPr>
-          <w:hyperlink w:anchor="_Toc452056063" w:history="1">
+          <w:hyperlink w:anchor="_Toc452072803" w:history="1">
             <w:r>
               <w:rPr>
                 <w:rStyle w:val="Hyperlink"/>
@@ -3192,7 +3227,7 @@
                 <w:noProof/>
                 <w:webHidden/>
               </w:rPr>
-              <w:instrText xml:space="preserve"> PAGEREF _Toc452056063 \h </w:instrText>
+              <w:instrText xml:space="preserve"> PAGEREF _Toc452072803 \h </w:instrText>
             </w:r>
             <w:r>
               <w:rPr>
@@ -3237,7 +3272,7 @@
               <w:lang w:val="en-US"/>
             </w:rPr>
           </w:pPr>
-          <w:hyperlink w:anchor="_Toc452056064" w:history="1">
+          <w:hyperlink w:anchor="_Toc452072804" w:history="1">
             <w:r>
               <w:rPr>
                 <w:rStyle w:val="Hyperlink"/>
@@ -3280,7 +3315,7 @@
                 <w:noProof/>
                 <w:webHidden/>
               </w:rPr>
-              <w:instrText xml:space="preserve"> PAGEREF _Toc452056064 \h </w:instrText>
+              <w:instrText xml:space="preserve"> PAGEREF _Toc452072804 \h </w:instrText>
             </w:r>
             <w:r>
               <w:rPr>
@@ -3325,7 +3360,7 @@
               <w:lang w:val="en-US"/>
             </w:rPr>
           </w:pPr>
-          <w:hyperlink w:anchor="_Toc452056065" w:history="1">
+          <w:hyperlink w:anchor="_Toc452072805" w:history="1">
             <w:r>
               <w:rPr>
                 <w:rStyle w:val="Hyperlink"/>
@@ -3368,7 +3403,7 @@
                 <w:noProof/>
                 <w:webHidden/>
               </w:rPr>
-              <w:instrText xml:space="preserve"> PAGEREF _Toc452056065 \h </w:instrText>
+              <w:instrText xml:space="preserve"> PAGEREF _Toc452072805 \h </w:instrText>
             </w:r>
             <w:r>
               <w:rPr>
@@ -3413,7 +3448,7 @@
               <w:lang w:val="en-US"/>
             </w:rPr>
           </w:pPr>
-          <w:hyperlink w:anchor="_Toc452056066" w:history="1">
+          <w:hyperlink w:anchor="_Toc452072806" w:history="1">
             <w:r>
               <w:rPr>
                 <w:rStyle w:val="Hyperlink"/>
@@ -3456,7 +3491,7 @@
                 <w:noProof/>
                 <w:webHidden/>
               </w:rPr>
-              <w:instrText xml:space="preserve"> PAGEREF _Toc452056066 \h </w:instrText>
+              <w:instrText xml:space="preserve"> PAGEREF _Toc452072806 \h </w:instrText>
             </w:r>
             <w:r>
               <w:rPr>
@@ -3501,7 +3536,7 @@
               <w:lang w:val="en-US"/>
             </w:rPr>
           </w:pPr>
-          <w:hyperlink w:anchor="_Toc452056067" w:history="1">
+          <w:hyperlink w:anchor="_Toc452072807" w:history="1">
             <w:r>
               <w:rPr>
                 <w:rStyle w:val="Hyperlink"/>
@@ -3544,7 +3579,7 @@
                 <w:noProof/>
                 <w:webHidden/>
               </w:rPr>
-              <w:instrText xml:space="preserve"> PAGEREF _Toc452056067 \h </w:instrText>
+              <w:instrText xml:space="preserve"> PAGEREF _Toc452072807 \h </w:instrText>
             </w:r>
             <w:r>
               <w:rPr>
@@ -3589,7 +3624,7 @@
               <w:lang w:val="en-US"/>
             </w:rPr>
           </w:pPr>
-          <w:hyperlink w:anchor="_Toc452056068" w:history="1">
+          <w:hyperlink w:anchor="_Toc452072808" w:history="1">
             <w:r>
               <w:rPr>
                 <w:rStyle w:val="Hyperlink"/>
@@ -3632,7 +3667,7 @@
                 <w:noProof/>
                 <w:webHidden/>
               </w:rPr>
-              <w:instrText xml:space="preserve"> PAGEREF _Toc452056068 \h </w:instrText>
+              <w:instrText xml:space="preserve"> PAGEREF _Toc452072808 \h </w:instrText>
             </w:r>
             <w:r>
               <w:rPr>
@@ -3677,7 +3712,7 @@
               <w:lang w:val="en-US"/>
             </w:rPr>
           </w:pPr>
-          <w:hyperlink w:anchor="_Toc452056069" w:history="1">
+          <w:hyperlink w:anchor="_Toc452072809" w:history="1">
             <w:r>
               <w:rPr>
                 <w:rStyle w:val="Hyperlink"/>
@@ -3720,7 +3755,7 @@
                 <w:noProof/>
                 <w:webHidden/>
               </w:rPr>
-              <w:instrText xml:space="preserve"> PAGEREF _Toc452056069 \h </w:instrText>
+              <w:instrText xml:space="preserve"> PAGEREF _Toc452072809 \h </w:instrText>
             </w:r>
             <w:r>
               <w:rPr>
@@ -3765,7 +3800,7 @@
               <w:lang w:val="en-US"/>
             </w:rPr>
           </w:pPr>
-          <w:hyperlink w:anchor="_Toc452056070" w:history="1">
+          <w:hyperlink w:anchor="_Toc452072810" w:history="1">
             <w:r>
               <w:rPr>
                 <w:rStyle w:val="Hyperlink"/>
@@ -3808,7 +3843,7 @@
                 <w:noProof/>
                 <w:webHidden/>
               </w:rPr>
-              <w:instrText xml:space="preserve"> PAGEREF _Toc452056070 \h </w:instrText>
+              <w:instrText xml:space="preserve"> PAGEREF _Toc452072810 \h </w:instrText>
             </w:r>
             <w:r>
               <w:rPr>
@@ -3853,7 +3888,7 @@
               <w:lang w:val="en-US"/>
             </w:rPr>
           </w:pPr>
-          <w:hyperlink w:anchor="_Toc452056071" w:history="1">
+          <w:hyperlink w:anchor="_Toc452072811" w:history="1">
             <w:r>
               <w:rPr>
                 <w:rStyle w:val="Hyperlink"/>
@@ -3896,7 +3931,7 @@
                 <w:noProof/>
                 <w:webHidden/>
               </w:rPr>
-              <w:instrText xml:space="preserve"> PAGEREF _Toc452056071 \h </w:instrText>
+              <w:instrText xml:space="preserve"> PAGEREF _Toc452072811 \h </w:instrText>
             </w:r>
             <w:r>
               <w:rPr>
@@ -3941,7 +3976,7 @@
               <w:lang w:val="en-US"/>
             </w:rPr>
           </w:pPr>
-          <w:hyperlink w:anchor="_Toc452056072" w:history="1">
+          <w:hyperlink w:anchor="_Toc452072812" w:history="1">
             <w:r>
               <w:rPr>
                 <w:rStyle w:val="Hyperlink"/>
@@ -3984,7 +4019,7 @@
                 <w:noProof/>
                 <w:webHidden/>
               </w:rPr>
-              <w:instrText xml:space="preserve"> PAGEREF _Toc452056072 \h </w:instrText>
+              <w:instrText xml:space="preserve"> PAGEREF _Toc452072812 \h </w:instrText>
             </w:r>
             <w:r>
               <w:rPr>
@@ -4028,7 +4063,7 @@
               <w:lang w:val="en-US"/>
             </w:rPr>
           </w:pPr>
-          <w:hyperlink w:anchor="_Toc452056073" w:history="1">
+          <w:hyperlink w:anchor="_Toc452072813" w:history="1">
             <w:r>
               <w:rPr>
                 <w:rStyle w:val="Hyperlink"/>
@@ -4055,7 +4090,7 @@
                 <w:noProof/>
                 <w:webHidden/>
               </w:rPr>
-              <w:instrText xml:space="preserve"> PAGEREF _Toc452056073 \h </w:instrText>
+              <w:instrText xml:space="preserve"> PAGEREF _Toc452072813 \h </w:instrText>
             </w:r>
             <w:r>
               <w:rPr>
@@ -4099,7 +4134,7 @@
               <w:lang w:val="en-US"/>
             </w:rPr>
           </w:pPr>
-          <w:hyperlink w:anchor="_Toc452056074" w:history="1">
+          <w:hyperlink w:anchor="_Toc452072814" w:history="1">
             <w:r>
               <w:rPr>
                 <w:rStyle w:val="Hyperlink"/>
@@ -4126,7 +4161,7 @@
                 <w:noProof/>
                 <w:webHidden/>
               </w:rPr>
-              <w:instrText xml:space="preserve"> PAGEREF _Toc452056074 \h </w:instrText>
+              <w:instrText xml:space="preserve"> PAGEREF _Toc452072814 \h </w:instrText>
             </w:r>
             <w:r>
               <w:rPr>
@@ -4179,21 +4214,148 @@
         </w:numPr>
         <w:ind w:left="431" w:hanging="431"/>
       </w:pPr>
-      <w:bookmarkStart w:id="0" w:name="_Toc452056030"/>
+      <w:bookmarkStart w:id="1" w:name="_Toc452072770"/>
       <w:r>
         <w:lastRenderedPageBreak/>
         <w:t>Kivonat</w:t>
       </w:r>
-      <w:bookmarkEnd w:id="0"/>
-    </w:p>
-    <w:p>
-      <w:r>
-        <w:t>Szoftvereink kódját emberek írják. Az emberek természetes tulajdonsága, hogy hibákat követnek el, amik a megfelelő eszköztárak hiányában felfedezetlenek maradnak. Ezen fejlesztői hibák fokozott kockázatot jelenthetnek a készülő szoftverre, hiszen a logikailag esetlegesen helytelen működés mellett olyan biztonsági réseket teremthetnek, melyek kiaknázása a szoftver nemkívánatos viselkedését idézheti elő. Ez rosszindulatú támadóknak nyújt lehetőséget arra, hogy a szoftvert számukra kedvező, a fejlesztők számára kedvezőtlen módon, de mindenképpen a szándékolttól eltérő módon futtassák.</w:t>
-      </w:r>
-    </w:p>
-    <w:p>
-      <w:r>
-        <w:t xml:space="preserve">A forráskódanalízis lehetséges módszereinek áttekintése után </w:t>
+      <w:bookmarkEnd w:id="1"/>
+    </w:p>
+    <w:p>
+      <w:r>
+        <w:t>Szoftvereink kódját emberek írják. Az emberek természetes tulajdonsága, hogy hibákat követnek el, amik a megfelelő eszköztárak hiányában felfedezetlenek marad</w:t>
+      </w:r>
+      <w:r>
+        <w:t>hat</w:t>
+      </w:r>
+      <w:r>
+        <w:t xml:space="preserve">nak. Ezen fejlesztői hibák fokozott kockázatot jelenthetnek a készülő szoftverre, hiszen a logikailag esetlegesen helytelen működés mellett </w:t>
+      </w:r>
+      <w:r>
+        <w:t xml:space="preserve">jelentős </w:t>
+      </w:r>
+      <w:r>
+        <w:t>b</w:t>
+      </w:r>
+      <w:r>
+        <w:t xml:space="preserve">iztonsági réseket teremthetnek; </w:t>
+      </w:r>
+      <w:r>
+        <w:t>kiaknázásuk</w:t>
+      </w:r>
+      <w:r>
+        <w:t xml:space="preserve"> a szoftver nemkívánatos viselkedését idézheti elő. Ez rosszindulatú támadóknak lehetőséget </w:t>
+      </w:r>
+      <w:r>
+        <w:t xml:space="preserve">nyújt </w:t>
+      </w:r>
+      <w:r>
+        <w:t>arra, hogy a szoftvert számukra kedvező, a fejlesztők számára kedvezőtlen módon, de mindenképpen a szándékolttól eltérő módon futtassák.</w:t>
+      </w:r>
+    </w:p>
+    <w:p>
+      <w:r>
+        <w:t xml:space="preserve">Feladatom volt a félév során, hogy a fenti </w:t>
+      </w:r>
+      <w:r>
+        <w:t xml:space="preserve">szempontokat figyelembe véve egy olyan komplex analízis-eszköztár kifejlesztésének elméleti és gyakorlati </w:t>
+      </w:r>
+      <w:r>
+        <w:t>lehetőségeit vizsgáljam, amely</w:t>
+      </w:r>
+      <w:r>
+        <w:t xml:space="preserve"> vállalati </w:t>
+      </w:r>
+      <w:r>
+        <w:t>JavaScript-</w:t>
+      </w:r>
+      <w:r>
+        <w:t xml:space="preserve">kódtárak </w:t>
+      </w:r>
+      <w:r>
+        <w:t>elemzésével</w:t>
+      </w:r>
+      <w:r>
+        <w:t xml:space="preserve"> fejlesztői hibák jelenlétére hí</w:t>
+      </w:r>
+      <w:r>
+        <w:t>vja</w:t>
+      </w:r>
+      <w:r>
+        <w:t xml:space="preserve"> fel a figyelmet, csökkenteni igyekezve</w:t>
+      </w:r>
+      <w:r>
+        <w:t xml:space="preserve"> ezzel a készülő szoftverbe kerülő biztonsági kockázatokat előidéző hibák számát.</w:t>
+      </w:r>
+    </w:p>
+    <w:p>
+      <w:r>
+        <w:t>Ennek e</w:t>
+      </w:r>
+      <w:r>
+        <w:t xml:space="preserve">lső lépéseként </w:t>
+      </w:r>
+      <w:r>
+        <w:t xml:space="preserve">megismerkedtem a forráskódanalízis általános fogalmaival, valamint a </w:t>
+      </w:r>
+      <w:r>
+        <w:t>JavaScript-</w:t>
+      </w:r>
+      <w:r>
+        <w:t>forráskódok</w:t>
+      </w:r>
+      <w:r>
+        <w:t xml:space="preserve"> </w:t>
+      </w:r>
+      <w:r>
+        <w:t xml:space="preserve">statikus és dinamikus </w:t>
+      </w:r>
+      <w:r>
+        <w:t xml:space="preserve">elemzésének </w:t>
+      </w:r>
+      <w:r>
+        <w:t>lehetőségeivel.</w:t>
+      </w:r>
+      <w:r>
+        <w:t xml:space="preserve"> A nyelv</w:t>
+      </w:r>
+      <w:r>
+        <w:t xml:space="preserve"> különféle változatainak, szabványainak</w:t>
+      </w:r>
+      <w:r>
+        <w:t xml:space="preserve"> mélyebb megismerése után </w:t>
+      </w:r>
+      <w:r>
+        <w:t>konkrét, kurrens technológiai eszközöket kerestem, amelyek lehetővé teszik egy testreszabható, automatizált munkafolyamat létrehozását</w:t>
+      </w:r>
+      <w:r>
+        <w:t xml:space="preserve"> </w:t>
+      </w:r>
+      <w:r>
+        <w:t xml:space="preserve">a fent </w:t>
+      </w:r>
+      <w:r>
+        <w:t>közölt probléma</w:t>
+      </w:r>
+      <w:r>
+        <w:t xml:space="preserve"> megoldására</w:t>
+      </w:r>
+      <w:r>
+        <w:t>.</w:t>
+      </w:r>
+    </w:p>
+    <w:p>
+      <w:r>
+        <w:t xml:space="preserve">Beszámolómban a </w:t>
+      </w:r>
+      <w:r>
+        <w:t xml:space="preserve">forráskódanalízis </w:t>
+      </w:r>
+      <w:r>
+        <w:t>általános</w:t>
+      </w:r>
+      <w:r>
+        <w:t xml:space="preserve"> módszereinek áttekintése után </w:t>
       </w:r>
       <w:r>
         <w:t xml:space="preserve">betekintést nyújtok a JavaScript programozási nyelv </w:t>
@@ -4208,10 +4370,19 @@
         <w:t>bemutatása</w:t>
       </w:r>
       <w:r>
-        <w:t xml:space="preserve"> után a JavaScript specifikus kódanalízis módszereit </w:t>
-      </w:r>
-      <w:r>
-        <w:t>ismertetem</w:t>
+        <w:t xml:space="preserve"> után </w:t>
+      </w:r>
+      <w:r>
+        <w:t xml:space="preserve">ismertetem </w:t>
+      </w:r>
+      <w:r>
+        <w:t>a JavaScript-</w:t>
+      </w:r>
+      <w:r>
+        <w:t>s</w:t>
+      </w:r>
+      <w:r>
+        <w:t>pecifikus kódanalízis módszereinek egy részhalmazát</w:t>
       </w:r>
       <w:r>
         <w:t>.</w:t>
@@ -4246,13 +4417,28 @@
         <w:t>sségeit</w:t>
       </w:r>
       <w:r>
-        <w:t>, a legtöbb eszköz működését</w:t>
+        <w:t>, a legtöbb eszköz</w:t>
+      </w:r>
+      <w:r>
+        <w:t>tár</w:t>
+      </w:r>
+      <w:r>
+        <w:t xml:space="preserve"> </w:t>
+      </w:r>
+      <w:r>
+        <w:t>funkcion</w:t>
+      </w:r>
+      <w:r>
+        <w:t>ális lehetőségeit</w:t>
       </w:r>
       <w:r>
         <w:t xml:space="preserve"> saját</w:t>
       </w:r>
       <w:r>
-        <w:t xml:space="preserve"> példával illusztrálva.</w:t>
+        <w:t xml:space="preserve"> példán</w:t>
+      </w:r>
+      <w:r>
+        <w:t xml:space="preserve"> illusztrálva.</w:t>
       </w:r>
     </w:p>
     <w:p>
@@ -4277,8 +4463,6 @@
       <w:r>
         <w:t xml:space="preserve">, </w:t>
       </w:r>
-      <w:bookmarkStart w:id="1" w:name="_GoBack"/>
-      <w:bookmarkEnd w:id="1"/>
       <w:r>
         <w:t>moduláris, bővíthető</w:t>
       </w:r>
@@ -4313,14 +4497,26 @@
         <w:t xml:space="preserve">képes </w:t>
       </w:r>
       <w:r>
-        <w:t>feltárni, ezzel jelentősen lecsökkentve az éles környezetbe kikerülő szoftver használatának biztonsági kockázatát.</w:t>
+        <w:t xml:space="preserve">feltárni, </w:t>
+      </w:r>
+      <w:r>
+        <w:t>jelentős mértékben</w:t>
+      </w:r>
+      <w:r>
+        <w:t xml:space="preserve"> lecsökkentve </w:t>
+      </w:r>
+      <w:r>
+        <w:t xml:space="preserve">ezzel </w:t>
+      </w:r>
+      <w:r>
+        <w:t>az éles környezetbe kikerülő szoftver használatának biztonsági kockázatát.</w:t>
       </w:r>
     </w:p>
     <w:p>
       <w:pPr>
         <w:pStyle w:val="Heading1"/>
       </w:pPr>
-      <w:bookmarkStart w:id="2" w:name="_Toc452056031"/>
+      <w:bookmarkStart w:id="2" w:name="_Toc452072771"/>
       <w:r>
         <w:lastRenderedPageBreak/>
         <w:t>Bevezetés</w:t>
@@ -4331,60 +4527,24 @@
       <w:pPr>
         <w:pStyle w:val="Heading2"/>
       </w:pPr>
-      <w:bookmarkStart w:id="3" w:name="_Toc452056032"/>
+      <w:bookmarkStart w:id="3" w:name="_Toc452072772"/>
       <w:r>
         <w:t>Forráskódanalízis</w:t>
       </w:r>
       <w:r>
-        <w:t>, motivációk</w:t>
+        <w:t xml:space="preserve"> és</w:t>
+      </w:r>
+      <w:r>
+        <w:t xml:space="preserve"> motiváció</w:t>
+      </w:r>
+      <w:r>
+        <w:t>i</w:t>
       </w:r>
       <w:bookmarkEnd w:id="3"/>
     </w:p>
     <w:p>
       <w:r>
-        <w:t xml:space="preserve">Szoftvereink kódját emberek írják. Az emberek </w:t>
-      </w:r>
-      <w:r>
-        <w:t>természetes tulajdonsága, hogy</w:t>
-      </w:r>
-      <w:r>
-        <w:t xml:space="preserve"> hibákat követnek el,</w:t>
-      </w:r>
-      <w:r>
-        <w:t xml:space="preserve"> amik</w:t>
-      </w:r>
-      <w:r>
-        <w:t xml:space="preserve"> a megfelelő eszköztárak hiányában felfedezetlenek maradnak. </w:t>
-      </w:r>
-      <w:r>
-        <w:t xml:space="preserve">Ezen fejlesztői hibák fokozott kockázatot jelenthetnek a készülő szoftverre, hiszen </w:t>
-      </w:r>
-      <w:r>
-        <w:t xml:space="preserve">a logikailag esetlegesen helytelen működés mellett </w:t>
-      </w:r>
-      <w:r>
-        <w:t xml:space="preserve">olyan </w:t>
-      </w:r>
-      <w:r>
-        <w:t xml:space="preserve">biztonsági réseket teremthetnek, melyek kiaknázása a szoftver nemkívánatos viselkedését </w:t>
-      </w:r>
-      <w:r>
-        <w:t>idézheti elő.</w:t>
-      </w:r>
-      <w:r>
-        <w:t xml:space="preserve"> </w:t>
-      </w:r>
-      <w:r>
-        <w:t xml:space="preserve">Ez rosszindulatú támadóknak nyújt </w:t>
-      </w:r>
-      <w:r>
-        <w:t xml:space="preserve">lehetőséget arra, hogy </w:t>
-      </w:r>
-      <w:r>
-        <w:t>a szoftvert számukra kedvező, a fejlesztők számára kedvezőtlen módon, de mindenképpen a szándékolttól eltérő módon futtassák</w:t>
-      </w:r>
-      <w:r>
-        <w:t>.</w:t>
+        <w:t>Szoftvereink kódját emberek írják. Az emberek természetes tulajdonsága, hogy hibákat követnek el, amik a megfelelő eszköztárak hiányában felfedezetlenek maradhatnak. Ezen fejlesztői hibák fokozott kockázatot jelenthetnek a készülő szoftverre, hiszen a logikailag esetlegesen helytelen működés mellett jelentős biztonsági réseket teremthetnek; kiaknázásuk a szoftver nemkívánatos viselkedését idézheti elő. Ez rosszindulatú támadóknak lehetőséget nyújt arra, hogy a szoftvert számukra kedvező, a fejlesztők számára kedvezőtlen módon, de mindenképpen a szándékolttól eltérő módon futtassák.</w:t>
       </w:r>
     </w:p>
     <w:p>
@@ -4531,7 +4691,7 @@
       <w:pPr>
         <w:pStyle w:val="Heading2"/>
       </w:pPr>
-      <w:bookmarkStart w:id="4" w:name="_Toc452056033"/>
+      <w:bookmarkStart w:id="4" w:name="_Toc452072773"/>
       <w:r>
         <w:t>Statikus analízis</w:t>
       </w:r>
@@ -4542,13 +4702,16 @@
         <w:t>Statikus forráskódanalízis</w:t>
       </w:r>
       <w:r>
-        <w:t>ként a forrás</w:t>
-      </w:r>
-      <w:r>
-        <w:t xml:space="preserve"> során a </w:t>
-      </w:r>
-      <w:r>
-        <w:t xml:space="preserve">forráskód által reprezentált szoftvert nem futtatjuk. </w:t>
+        <w:t xml:space="preserve"> </w:t>
+      </w:r>
+      <w:r>
+        <w:t xml:space="preserve">során a </w:t>
+      </w:r>
+      <w:r>
+        <w:t>kód</w:t>
+      </w:r>
+      <w:r>
+        <w:t xml:space="preserve"> által reprezentált szoftvert nem futtatjuk. </w:t>
       </w:r>
       <w:r>
         <w:t xml:space="preserve">A </w:t>
@@ -4613,7 +4776,7 @@
       <w:pPr>
         <w:pStyle w:val="Heading3"/>
       </w:pPr>
-      <w:bookmarkStart w:id="5" w:name="_Toc452056034"/>
+      <w:bookmarkStart w:id="5" w:name="_Toc452072774"/>
       <w:r>
         <w:lastRenderedPageBreak/>
         <w:t>Absztrakt szintaxisfa (Abstract Syntax Tree, AST)</w:t>
@@ -4682,14 +4845,20 @@
     </w:p>
     <w:p>
       <w:r>
-        <w:t>Az AST a program szintaktikai szempontból történő ellenőrzését teszi lehetővé, ezzel a statikus analízisben kiemelt szerepet játszik.</w:t>
+        <w:t xml:space="preserve">Az AST </w:t>
+      </w:r>
+      <w:r>
+        <w:t xml:space="preserve">többek között </w:t>
+      </w:r>
+      <w:r>
+        <w:t>a program szintaktikai szempontból történő ellenőrzését teszi lehetővé, ezzel a statikus analízisben kiemelt szerepet játszik.</w:t>
       </w:r>
     </w:p>
     <w:p>
       <w:pPr>
         <w:pStyle w:val="Heading3"/>
       </w:pPr>
-      <w:bookmarkStart w:id="6" w:name="_Toc452056035"/>
+      <w:bookmarkStart w:id="6" w:name="_Toc452072775"/>
       <w:r>
         <w:t>Absztrakt szem</w:t>
       </w:r>
@@ -4776,7 +4945,7 @@
       <w:pPr>
         <w:pStyle w:val="Heading3"/>
       </w:pPr>
-      <w:bookmarkStart w:id="7" w:name="_Toc452056036"/>
+      <w:bookmarkStart w:id="7" w:name="_Toc452072776"/>
       <w:r>
         <w:t>Vezérlésfolyam-gráf (Control-Flow Graph, CFG)</w:t>
       </w:r>
@@ -4826,67 +4995,61 @@
         </w:rPr>
         <w:t xml:space="preserve"> nevezzük.</w:t>
       </w:r>
-      <w:r>
-        <w:rPr>
-          <w:i/>
-        </w:rPr>
+    </w:p>
+    <w:p>
+      <w:r>
+        <w:t>A gráf minden csúcsa egy</w:t>
+      </w:r>
+      <w:r>
+        <w:t xml:space="preserve"> vezérlésfolyam-bl</w:t>
+      </w:r>
+      <w:r>
+        <w:t>ok</w:t>
+      </w:r>
+      <w:r>
+        <w:t>k</w:t>
+      </w:r>
+      <w:r>
+        <w:t>, a</w:t>
+      </w:r>
+      <w:r>
+        <w:t xml:space="preserve"> gráf irányított élei a blokkok közötti vezérlésfolyamot reprezentálják.</w:t>
+      </w:r>
+      <w:r>
+        <w:t xml:space="preserve"> Az ún. belépési blokk a gráfba belépő vezérlésfolyam belépési pontja, a</w:t>
+      </w:r>
+      <w:r>
+        <w:t>z ún.</w:t>
+      </w:r>
+      <w:r>
+        <w:t xml:space="preserve"> kilépési blokk pedig a gráfot elhagyó vezérlésfolyam helye.</w:t>
+      </w:r>
+    </w:p>
+    <w:p>
+      <w:r>
+        <w:t>CFG-k használata s</w:t>
+      </w:r>
+      <w:r>
+        <w:t xml:space="preserve">tatikus analízisek terén igen elterjedt. </w:t>
+      </w:r>
+      <w:r>
+        <w:t>Többek között e</w:t>
+      </w:r>
+      <w:r>
+        <w:t>lérhetőségi problémákra nyújt megoldást: pl. ha egy részgráf belépési pontjának nincs bemenő éle, a részgráf elérhetetlen kódrészletet reprezentál; ha egy kilépési blokk</w:t>
+      </w:r>
+      <w:r>
+        <w:t xml:space="preserve"> nem elérhető a belépési blokkból, az végtelen ciklust jelenthet.</w:t>
+      </w:r>
+      <w:r>
         <w:t xml:space="preserve"> </w:t>
       </w:r>
     </w:p>
     <w:p>
-      <w:r>
-        <w:t>A gráf minden csúcsa egy</w:t>
-      </w:r>
-      <w:r>
-        <w:t xml:space="preserve"> vezérlésfolyam-bl</w:t>
-      </w:r>
-      <w:r>
-        <w:t>ok</w:t>
-      </w:r>
-      <w:r>
-        <w:t>k</w:t>
-      </w:r>
-      <w:r>
-        <w:t>, a</w:t>
-      </w:r>
-      <w:r>
-        <w:t xml:space="preserve"> gráf irányított élei a blokkok közötti vezérlésfolyamot reprezentálják.</w:t>
-      </w:r>
-      <w:r>
-        <w:t xml:space="preserve"> Az ún. belépési blokk a gráfba belépő vezérlésfolyam belépési pontja, a</w:t>
-      </w:r>
-      <w:r>
-        <w:t>z ún.</w:t>
-      </w:r>
-      <w:r>
-        <w:t xml:space="preserve"> kilépési blokk pedig a gráfot elhagyó vezérlésfolyam helye.</w:t>
-      </w:r>
-    </w:p>
-    <w:p>
-      <w:r>
-        <w:t>CFG-k használata s</w:t>
-      </w:r>
-      <w:r>
-        <w:t xml:space="preserve">tatikus analízisek terén igen elterjedt. </w:t>
-      </w:r>
-      <w:r>
-        <w:t>Többek között e</w:t>
-      </w:r>
-      <w:r>
-        <w:t>lérhetőségi problémákra nyújt megoldást: pl. ha egy részgráf belépési pontjának nincs bemenő éle, a részgráf elérhetetlen kódrészletet reprezentál; ha egy kilépési blokk</w:t>
-      </w:r>
-      <w:r>
-        <w:t xml:space="preserve"> nem elérhető a belépési blokkból, az végtelen ciklust jelenthet.</w:t>
-      </w:r>
-      <w:r>
-        <w:t xml:space="preserve"> </w:t>
-      </w:r>
-    </w:p>
-    <w:p>
       <w:pPr>
         <w:pStyle w:val="Heading2"/>
       </w:pPr>
-      <w:bookmarkStart w:id="8" w:name="_Toc452056037"/>
+      <w:bookmarkStart w:id="8" w:name="_Toc452072777"/>
       <w:r>
         <w:lastRenderedPageBreak/>
         <w:t>Dinamikus kódanalízis</w:t>
@@ -4993,7 +5156,19 @@
         <w:rPr>
           <w:i/>
         </w:rPr>
-        <w:t xml:space="preserve">során egy forráskódot vagy programot olyan formába alakítunk, hogy a számunkra fontos tulajdonságait vizsgálni tudjuk, </w:t>
+        <w:t xml:space="preserve">során egy forráskódot vagy programot olyan formába alakítunk, hogy a </w:t>
+      </w:r>
+      <w:r>
+        <w:rPr>
+          <w:i/>
+        </w:rPr>
+        <w:t xml:space="preserve">futtatás során </w:t>
+      </w:r>
+      <w:r>
+        <w:rPr>
+          <w:i/>
+        </w:rPr>
+        <w:t xml:space="preserve">számunkra fontos tulajdonságait vizsgálni tudjuk, </w:t>
       </w:r>
       <w:r>
         <w:rPr>
@@ -5156,7 +5331,10 @@
               <w:t xml:space="preserve">A kód logikailag legkisebb logikai egységeinek (tipikusan osztályok) </w:t>
             </w:r>
             <w:r>
-              <w:t xml:space="preserve">önmagában végzett </w:t>
+              <w:t>egyedileg</w:t>
+            </w:r>
+            <w:r>
+              <w:t xml:space="preserve"> végzett </w:t>
             </w:r>
             <w:r>
               <w:t>tesztelése.</w:t>
@@ -5284,7 +5462,7 @@
       <w:pPr>
         <w:pStyle w:val="Heading2"/>
       </w:pPr>
-      <w:bookmarkStart w:id="10" w:name="_Toc452056038"/>
+      <w:bookmarkStart w:id="10" w:name="_Toc452072778"/>
       <w:r>
         <w:t>Hibrid analízis</w:t>
       </w:r>
@@ -5379,6 +5557,9 @@
       </w:r>
       <w:r>
         <w:t xml:space="preserve"> során </w:t>
+      </w:r>
+      <w:r>
+        <w:t xml:space="preserve">pl. </w:t>
       </w:r>
       <w:r>
         <w:t xml:space="preserve">rendellenes </w:t>
@@ -5411,7 +5592,7 @@
       <w:pPr>
         <w:pStyle w:val="Heading1"/>
       </w:pPr>
-      <w:bookmarkStart w:id="11" w:name="_Toc452056039"/>
+      <w:bookmarkStart w:id="11" w:name="_Toc452072779"/>
       <w:r>
         <w:lastRenderedPageBreak/>
         <w:t xml:space="preserve">A </w:t>
@@ -5437,7 +5618,7 @@
       <w:pPr>
         <w:pStyle w:val="Heading2"/>
       </w:pPr>
-      <w:bookmarkStart w:id="12" w:name="_Toc452056040"/>
+      <w:bookmarkStart w:id="12" w:name="_Toc452072780"/>
       <w:r>
         <w:t>S</w:t>
       </w:r>
@@ -5448,14 +5629,20 @@
     </w:p>
     <w:p>
       <w:r>
-        <w:t>A JavaScript egy magasszintű, dinamikus, gyengén típusos, interpretált programozási nyelv. Szkriptnyelv.</w:t>
+        <w:t xml:space="preserve">A JavaScript egy magasszintű, dinamikus, </w:t>
+      </w:r>
+      <w:r>
+        <w:t xml:space="preserve">dinamikusan és </w:t>
+      </w:r>
+      <w:r>
+        <w:t>gyengén típusos, interpretált programozási nyelv. Szkriptnyelv.</w:t>
       </w:r>
     </w:p>
     <w:p>
       <w:pPr>
         <w:pStyle w:val="Heading3"/>
       </w:pPr>
-      <w:bookmarkStart w:id="13" w:name="_Toc452056041"/>
+      <w:bookmarkStart w:id="13" w:name="_Toc452072781"/>
       <w:r>
         <w:t>Dinamikusan</w:t>
       </w:r>
@@ -5526,7 +5713,7 @@
       <w:pPr>
         <w:pStyle w:val="Heading3"/>
       </w:pPr>
-      <w:bookmarkStart w:id="14" w:name="_Toc452056042"/>
+      <w:bookmarkStart w:id="14" w:name="_Toc452072782"/>
       <w:r>
         <w:t>Futásidejű kódkiértékelés</w:t>
       </w:r>
@@ -5563,14 +5750,26 @@
         <w:rPr>
           <w:rFonts w:cs="Times New Roman"/>
         </w:rPr>
-        <w:t xml:space="preserve"> értelmezhető JavaScript-kódot tartalmaz – futtatásra kerül.</w:t>
+        <w:t xml:space="preserve"> </w:t>
+      </w:r>
+      <w:r>
+        <w:rPr>
+          <w:rFonts w:cs="Times New Roman"/>
+        </w:rPr>
+        <w:t xml:space="preserve">a string </w:t>
+      </w:r>
+      <w:r>
+        <w:rPr>
+          <w:rFonts w:cs="Times New Roman"/>
+        </w:rPr>
+        <w:t>értelmezhető JavaScript-kódot tartalmaz – futtatásra kerül.</w:t>
       </w:r>
     </w:p>
     <w:p>
       <w:pPr>
         <w:pStyle w:val="Heading2"/>
       </w:pPr>
-      <w:bookmarkStart w:id="15" w:name="_Toc452056043"/>
+      <w:bookmarkStart w:id="15" w:name="_Toc452072783"/>
       <w:r>
         <w:t>T</w:t>
       </w:r>
@@ -5586,7 +5785,7 @@
       <w:pPr>
         <w:pStyle w:val="Heading3"/>
       </w:pPr>
-      <w:bookmarkStart w:id="16" w:name="_Toc452056044"/>
+      <w:bookmarkStart w:id="16" w:name="_Toc452072784"/>
       <w:r>
         <w:t>Kezdetek</w:t>
       </w:r>
@@ -5594,7 +5793,13 @@
     </w:p>
     <w:p>
       <w:r>
-        <w:t>A JavaScript nyelvet 1995 tavaszán 10 nap alatt fejlesztette ki a Netscape Communications Corporation egy mérnöke.</w:t>
+        <w:t xml:space="preserve">A JavaScript nyelvet 1995 tavaszán </w:t>
+      </w:r>
+      <w:r>
+        <w:t xml:space="preserve">kb. </w:t>
+      </w:r>
+      <w:r>
+        <w:t>10 nap alatt fejlesztette ki a Netscape Communications Corporation egy mérnöke.</w:t>
       </w:r>
       <w:r>
         <w:t xml:space="preserve"> Sokáig a böngészők kliens-oldali nyelveként tartották számon, de m</w:t>
@@ -5603,6 +5808,12 @@
         <w:t>iután a Google publikálta a Chrome böngészőjéhez tartozó V8-motort, robbanásszerű terjedésnek indult</w:t>
       </w:r>
       <w:r>
+        <w:t xml:space="preserve"> böngészőkö</w:t>
+      </w:r>
+      <w:r>
+        <w:t>n kívül is</w:t>
+      </w:r>
+      <w:r>
         <w:t>.</w:t>
       </w:r>
       <w:r>
@@ -5642,7 +5853,13 @@
         <w:t xml:space="preserve">csak </w:t>
       </w:r>
       <w:r>
-        <w:t>bájtkódra fordít</w:t>
+        <w:t>bájt</w:t>
+      </w:r>
+      <w:r>
+        <w:t>-</w:t>
+      </w:r>
+      <w:r>
+        <w:t>kódra fordít</w:t>
       </w:r>
       <w:r>
         <w:t>ja a forrást</w:t>
@@ -5661,7 +5878,7 @@
       <w:pPr>
         <w:pStyle w:val="Heading3"/>
       </w:pPr>
-      <w:bookmarkStart w:id="17" w:name="_Toc452056045"/>
+      <w:bookmarkStart w:id="17" w:name="_Toc452072785"/>
       <w:r>
         <w:t>A futtatókörnyezet kiemelése a böngészőkből</w:t>
       </w:r>
@@ -5678,7 +5895,16 @@
         <w:t>mérnökének ötlete nyomán létrejött egy, a Google-féle V8-motor alapján kifejlesztett natív JavaScript futtatókörnyezet. Ebből nőtte ki magát később a node.js nyílt „platform”</w:t>
       </w:r>
       <w:r>
-        <w:t>, kiegészülve a saját csomagkezelőjével, és aktív közösségi támogatással.</w:t>
+        <w:t xml:space="preserve">, kiegészülve a saját csomagkezelőjével, és </w:t>
+      </w:r>
+      <w:r>
+        <w:t>példaértékűen</w:t>
+      </w:r>
+      <w:r>
+        <w:t xml:space="preserve"> </w:t>
+      </w:r>
+      <w:r>
+        <w:t>aktív közösségi támogatással.</w:t>
       </w:r>
     </w:p>
     <w:p>
@@ -5719,10 +5945,25 @@
         <w:t xml:space="preserve">ma már széleskörűen alkalmazzák vállalati környezetben is: az IBM, a General Electric, a Walmart, a PayPal és a LinkedIn is az </w:t>
       </w:r>
       <w:r>
-        <w:t>nyelv aktív felhasználói</w:t>
-      </w:r>
-      <w:r>
-        <w:t xml:space="preserve"> között van. Ez nyilvánvalóan tovább erősítette a nyelv szabványosítás</w:t>
+        <w:t>„</w:t>
+      </w:r>
+      <w:r>
+        <w:t>nyelv</w:t>
+      </w:r>
+      <w:r>
+        <w:t>”, platform</w:t>
+      </w:r>
+      <w:r>
+        <w:t xml:space="preserve"> aktív felhasználói</w:t>
+      </w:r>
+      <w:r>
+        <w:t xml:space="preserve"> között van. Ez nyilvánvalóan tovább erősítette a </w:t>
+      </w:r>
+      <w:r>
+        <w:t xml:space="preserve">JavaScript </w:t>
+      </w:r>
+      <w:r>
+        <w:t>szabványosítás</w:t>
       </w:r>
       <w:r>
         <w:t>ára vonatkozó igényeket.</w:t>
@@ -5732,7 +5973,7 @@
       <w:pPr>
         <w:pStyle w:val="Heading2"/>
       </w:pPr>
-      <w:bookmarkStart w:id="18" w:name="_Toc452056046"/>
+      <w:bookmarkStart w:id="18" w:name="_Toc452072786"/>
       <w:r>
         <w:lastRenderedPageBreak/>
         <w:t>Szabványok</w:t>
@@ -5969,7 +6210,10 @@
               <w:t>Kisebb módosítások</w:t>
             </w:r>
             <w:r>
-              <w:t xml:space="preserve"> az ISO/IEC-szabványért</w:t>
+              <w:t xml:space="preserve"> az ISO/IEC-szabvány</w:t>
+            </w:r>
+            <w:r>
+              <w:t xml:space="preserve"> érdekében</w:t>
             </w:r>
           </w:p>
         </w:tc>
@@ -6331,10 +6575,22 @@
         </w:rPr>
       </w:pPr>
       <w:r>
-        <w:t>Jelenleg a táblázatban félkövéren jelölt 5.1-es a legelterjedtebb JavaScript-verzió, a legtöbb böngésző támogatja.</w:t>
-      </w:r>
-      <w:r>
-        <w:t xml:space="preserve"> A továbbiakban </w:t>
+        <w:t>Jelenleg a táblázatban félkövéren jelölt 5.1-es a legelterjedtebb JavaScript-verzió, a legtöbb böngésző</w:t>
+      </w:r>
+      <w:r>
+        <w:t xml:space="preserve"> ezt</w:t>
+      </w:r>
+      <w:r>
+        <w:t xml:space="preserve"> támogatja.</w:t>
+      </w:r>
+      <w:r>
+        <w:t xml:space="preserve"> A továbbiakban</w:t>
+      </w:r>
+      <w:r>
+        <w:t xml:space="preserve"> a</w:t>
+      </w:r>
+      <w:r>
+        <w:t xml:space="preserve"> </w:t>
       </w:r>
       <w:r>
         <w:rPr>
@@ -6349,20 +6605,20 @@
         <w:t>/JS</w:t>
       </w:r>
       <w:r>
-        <w:t xml:space="preserve"> néven erre fogok hivatkozni.</w:t>
-      </w:r>
-      <w:r>
-        <w:rPr>
-          <w:i/>
-        </w:rPr>
         <w:t xml:space="preserve"> </w:t>
       </w:r>
+      <w:r>
+        <w:t>kifejezéssel</w:t>
+      </w:r>
+      <w:r>
+        <w:t xml:space="preserve"> erre fogok hivatkozni.</w:t>
+      </w:r>
     </w:p>
     <w:p>
       <w:pPr>
         <w:pStyle w:val="Heading2"/>
       </w:pPr>
-      <w:bookmarkStart w:id="19" w:name="_Toc452056047"/>
+      <w:bookmarkStart w:id="19" w:name="_Toc452072787"/>
       <w:r>
         <w:t>Átjárás a szabványok között</w:t>
       </w:r>
@@ -6387,13 +6643,16 @@
         <w:t xml:space="preserve"> </w:t>
       </w:r>
       <w:r>
-        <w:t>elterjedt.</w:t>
-      </w:r>
-      <w:r>
-        <w:t xml:space="preserve"> </w:t>
-      </w:r>
-      <w:r>
-        <w:t>Kliens-oldali általános kliens-oldali támogatottsága ma még azonban nem létezik. A probléma megoldására jött létre az ún. transpiling fogalma.</w:t>
+        <w:t>elterjedt, á</w:t>
+      </w:r>
+      <w:r>
+        <w:t>ltalános kliens-oldali támogatottsága ma még azonban nem létezik. A probléma megoldására jött létre az ún. transpiling fogalma</w:t>
+      </w:r>
+      <w:r>
+        <w:t>, melynek során ES6-ot JS-re „fordítanak” vissza</w:t>
+      </w:r>
+      <w:r>
+        <w:t>.</w:t>
       </w:r>
     </w:p>
     <w:p>
@@ -6440,7 +6699,13 @@
         <w:t xml:space="preserve"> már </w:t>
       </w:r>
       <w:r>
-        <w:t>nem csak egy funkciót látnak el: egész eszköztárak, keretrendszerek épültek rájuk, melyek saját,</w:t>
+        <w:t>nem csak egy funkciót látnak el: egész eszköztárak, keretrendszerek épültek rájuk, melyek</w:t>
+      </w:r>
+      <w:r>
+        <w:t>et</w:t>
+      </w:r>
+      <w:r>
+        <w:t xml:space="preserve"> saját,</w:t>
       </w:r>
       <w:r>
         <w:t xml:space="preserve"> általunk fejlesztett</w:t>
@@ -6478,14 +6743,23 @@
         <w:t xml:space="preserve">azonban </w:t>
       </w:r>
       <w:r>
-        <w:t>jelentős kitekintés.</w:t>
+        <w:t xml:space="preserve">nagy </w:t>
+      </w:r>
+      <w:r>
+        <w:t>jelentős</w:t>
+      </w:r>
+      <w:r>
+        <w:t>éggel bír</w:t>
+      </w:r>
+      <w:r>
+        <w:t>.</w:t>
       </w:r>
     </w:p>
     <w:p>
       <w:pPr>
         <w:pStyle w:val="Heading2"/>
       </w:pPr>
-      <w:bookmarkStart w:id="20" w:name="_Toc452056048"/>
+      <w:bookmarkStart w:id="20" w:name="_Toc452072788"/>
       <w:r>
         <w:lastRenderedPageBreak/>
         <w:t>Analízis-eszköztárak támogatottsága a JavaScript-szcénán belül</w:t>
@@ -6500,17 +6774,38 @@
         <w:t xml:space="preserve"> és kiegészítőik számához</w:t>
       </w:r>
       <w:r>
-        <w:t xml:space="preserve"> hasonlóan jelentős.</w:t>
-      </w:r>
-      <w:r>
-        <w:t xml:space="preserve"> A JavaScript utóbbi években történt jelentős ívű felfutása miatt rengeteg eszköz jelent meg az interneten. Ezek többsége alacsony minőséget és nem kiemelkedő funkciókat biztosít.</w:t>
+        <w:t xml:space="preserve"> hasonlóan</w:t>
+      </w:r>
+      <w:r>
+        <w:t xml:space="preserve"> hatalmas</w:t>
+      </w:r>
+      <w:r>
+        <w:t>.</w:t>
+      </w:r>
+      <w:r>
+        <w:t xml:space="preserve"> A JavaScript utóbbi években történt jelentős ívű felfutása miatt rengeteg eszköz jelent meg az interneten</w:t>
+      </w:r>
+      <w:r>
+        <w:t>;</w:t>
+      </w:r>
+      <w:r>
+        <w:t xml:space="preserve"> </w:t>
+      </w:r>
+      <w:r>
+        <w:t>e</w:t>
+      </w:r>
+      <w:r>
+        <w:t>zek többsége alacsony minőséget és nem</w:t>
+      </w:r>
+      <w:r>
+        <w:t xml:space="preserve"> kiemelkedő funkciókat biztosít, azonban vannak remekül használható eszköztárak is.</w:t>
       </w:r>
     </w:p>
     <w:p>
       <w:pPr>
         <w:pStyle w:val="Heading3"/>
       </w:pPr>
-      <w:bookmarkStart w:id="21" w:name="_Toc452056049"/>
+      <w:bookmarkStart w:id="21" w:name="_Toc452072789"/>
       <w:r>
         <w:t>Statikus eszköztárak</w:t>
       </w:r>
@@ -6521,7 +6816,19 @@
         <w:t>A fejezet eddigi olvasatából nyilvánvalóan tükröződik, hogy a JavaScript dinamikus nyelv.</w:t>
       </w:r>
       <w:r>
-        <w:t xml:space="preserve"> A dinamikus és gyenge típusosság, a fordítási idejű típusellenőrzés hiánya, valamint a futási időben futtatható tetszőleges kód „futtatásának” lehetősége felveti a kérdést, hogy érdemes-e statikus analízist végezni JavaScript-kódon.</w:t>
+        <w:t xml:space="preserve"> A dinamikus és gyenge típusosság, a fordítási idejű típusellenőrzés hiánya, valamint a futási időben </w:t>
+      </w:r>
+      <w:r>
+        <w:t xml:space="preserve">történő </w:t>
+      </w:r>
+      <w:r>
+        <w:t>tetszőleges kód „futtatásának” lehetősége felveti a kérdést, hogy érdemes-e</w:t>
+      </w:r>
+      <w:r>
+        <w:t xml:space="preserve"> egyáltalán</w:t>
+      </w:r>
+      <w:r>
+        <w:t xml:space="preserve"> statikus analízist végezni JavaScript-kódon.</w:t>
       </w:r>
     </w:p>
     <w:p>
@@ -6553,7 +6860,10 @@
         <w:t xml:space="preserve"> építhetünk,</w:t>
       </w:r>
       <w:r>
-        <w:t xml:space="preserve"> melynek segítségével tetszőleges statikus analízisre lehetőségünk nyílik</w:t>
+        <w:t xml:space="preserve"> melynek segítségével tetszőleges statikus analízisre lehetőségünk </w:t>
+      </w:r>
+      <w:r>
+        <w:t>nyílik</w:t>
       </w:r>
       <w:r>
         <w:t>.</w:t>
@@ -6563,7 +6873,7 @@
       <w:pPr>
         <w:pStyle w:val="Heading2"/>
       </w:pPr>
-      <w:bookmarkStart w:id="22" w:name="_Toc452056050"/>
+      <w:bookmarkStart w:id="22" w:name="_Toc452072790"/>
       <w:r>
         <w:t>AST</w:t>
       </w:r>
@@ -6694,7 +7004,13 @@
         <w:t>Az AST</w:t>
       </w:r>
       <w:r>
-        <w:t xml:space="preserve"> kinyeréséhez külső eszköztárat használtam, </w:t>
+        <w:t xml:space="preserve"> kinyeréséhez </w:t>
+      </w:r>
+      <w:r>
+        <w:t xml:space="preserve">az Esprima nevű </w:t>
+      </w:r>
+      <w:r>
+        <w:t xml:space="preserve">külső eszköztárat használtam, </w:t>
       </w:r>
       <w:r>
         <w:t xml:space="preserve">ennek használatára </w:t>
@@ -6717,7 +7033,13 @@
     </w:p>
     <w:p>
       <w:r>
-        <w:t xml:space="preserve">Az AST kinyerése után </w:t>
+        <w:t xml:space="preserve">Az AST </w:t>
+      </w:r>
+      <w:r>
+        <w:t>feldolgozása</w:t>
+      </w:r>
+      <w:r>
+        <w:t xml:space="preserve"> után </w:t>
       </w:r>
       <w:r>
         <w:t xml:space="preserve">a legtöbb eszköztár egyszerűen biztosítja, hogy </w:t>
@@ -6781,7 +7103,7 @@
         <w:t xml:space="preserve"> E</w:t>
       </w:r>
       <w:r>
-        <w:t xml:space="preserve">gy AST bejárása során biztosan nyerhetünk többek között: </w:t>
+        <w:t xml:space="preserve">gy AST bejárása során nyerhetünk többek között: </w:t>
       </w:r>
       <w:r>
         <w:t xml:space="preserve">információt </w:t>
@@ -6836,7 +7158,7 @@
       <w:pPr>
         <w:pStyle w:val="Heading2"/>
       </w:pPr>
-      <w:bookmarkStart w:id="23" w:name="_Toc452056051"/>
+      <w:bookmarkStart w:id="23" w:name="_Toc452072791"/>
       <w:r>
         <w:lastRenderedPageBreak/>
         <w:t>CFG</w:t>
@@ -7143,7 +7465,7 @@
       <w:pPr>
         <w:pStyle w:val="Heading2"/>
       </w:pPr>
-      <w:bookmarkStart w:id="24" w:name="_Toc452056052"/>
+      <w:bookmarkStart w:id="24" w:name="_Toc452072792"/>
       <w:r>
         <w:lastRenderedPageBreak/>
         <w:t>Kódinstrumentáció</w:t>
@@ -7319,7 +7641,13 @@
         <w:t>gy</w:t>
       </w:r>
       <w:r>
-        <w:t xml:space="preserve"> később részletesen ismertetett keretrendszer </w:t>
+        <w:t xml:space="preserve"> később részletesen ismertetett keretrendszer</w:t>
+      </w:r>
+      <w:r>
+        <w:t>, a Jalangi2</w:t>
+      </w:r>
+      <w:r>
+        <w:t xml:space="preserve"> </w:t>
       </w:r>
       <w:r>
         <w:t xml:space="preserve">a </w:t>
@@ -7377,7 +7705,10 @@
         <w:t xml:space="preserve">A kód vizsgálata során látható, hogy a keretrendszer </w:t>
       </w:r>
       <w:r>
-        <w:t>ún. labelekkel, illetve azonosítókkal írja tele a kódot</w:t>
+        <w:t>ún. labelekkel, illetve azonosítókkal írja tele a kód</w:t>
+      </w:r>
+      <w:r>
+        <w:t>unkat az instrumentáció orán</w:t>
       </w:r>
       <w:r>
         <w:t>: e</w:t>
@@ -7395,7 +7726,13 @@
         <w:t xml:space="preserve"> A labeleken kívül becsomagolt, „wrapelt” függvényhívásokat látunk: ez alapján </w:t>
       </w:r>
       <w:r>
-        <w:t>történik a különféle viselkedéstípusok (pl. függvényhívás, elágazás) beazonosítása.</w:t>
+        <w:t xml:space="preserve">történik a különféle viselkedéstípusok (pl. függvényhívás, elágazás) </w:t>
+      </w:r>
+      <w:r>
+        <w:t>identifikációja</w:t>
+      </w:r>
+      <w:r>
+        <w:t>.</w:t>
       </w:r>
     </w:p>
     <w:p>
@@ -7418,7 +7755,7 @@
       <w:pPr>
         <w:pStyle w:val="Heading1"/>
       </w:pPr>
-      <w:bookmarkStart w:id="25" w:name="_Toc452056053"/>
+      <w:bookmarkStart w:id="25" w:name="_Toc452072793"/>
       <w:r>
         <w:lastRenderedPageBreak/>
         <w:t xml:space="preserve">Összegyűjtött </w:t>
@@ -7432,7 +7769,7 @@
       <w:pPr>
         <w:pStyle w:val="Heading2"/>
       </w:pPr>
-      <w:bookmarkStart w:id="26" w:name="_Toc452056054"/>
+      <w:bookmarkStart w:id="26" w:name="_Toc452072794"/>
       <w:r>
         <w:t>Fejlesztést közvetlenül támogató eszközök</w:t>
       </w:r>
@@ -7442,7 +7779,7 @@
       <w:pPr>
         <w:pStyle w:val="Heading3"/>
       </w:pPr>
-      <w:bookmarkStart w:id="27" w:name="_Toc452056055"/>
+      <w:bookmarkStart w:id="27" w:name="_Toc452072795"/>
       <w:r>
         <w:t>TAJS: Type Analysis for JavaScript</w:t>
       </w:r>
@@ -7470,14 +7807,14 @@
         <w:t xml:space="preserve">Az eszköztár a változók kezdeti értékei, valamint egy vezérlésfolyam-gráf alapján követi a típusokat, </w:t>
       </w:r>
       <w:r>
-        <w:t>és implicit típuskonverziók vagy típus szerint helytelen változóérték-ellenőrzés esetén figyelmeztetést küld.</w:t>
+        <w:t>és implicit típuskonverziók vagy típus szerint helytelen változóérték-ellenőrzés esetén figyelmeztet.</w:t>
       </w:r>
     </w:p>
     <w:p>
       <w:pPr>
         <w:pStyle w:val="Heading3"/>
       </w:pPr>
-      <w:bookmarkStart w:id="28" w:name="_Toc452056056"/>
+      <w:bookmarkStart w:id="28" w:name="_Toc452072796"/>
       <w:r>
         <w:t>Flow</w:t>
       </w:r>
@@ -7485,13 +7822,7 @@
     </w:p>
     <w:p>
       <w:r>
-        <w:t>E</w:t>
-      </w:r>
-      <w:r>
-        <w:t>zen</w:t>
-      </w:r>
-      <w:r>
-        <w:t xml:space="preserve"> facebook által fejlesztett eszköz m</w:t>
+        <w:t>E facebook által fejlesztett eszköz m</w:t>
       </w:r>
       <w:r>
         <w:t>űködési elve hasonló a TAJS-hez, azonban fejlesztői annotációkkal explicit típuskövetelések kikényszerítése is lehetséges.</w:t>
@@ -7526,7 +7857,10 @@
         <w:pStyle w:val="Kd"/>
       </w:pPr>
       <w:r>
-        <w:t xml:space="preserve">  return x.length * y;</w:t>
+        <w:tab/>
+      </w:r>
+      <w:r>
+        <w:t>return x.length * y;</w:t>
       </w:r>
     </w:p>
     <w:p>
@@ -7611,7 +7945,7 @@
       <w:pPr>
         <w:pStyle w:val="Heading3"/>
       </w:pPr>
-      <w:bookmarkStart w:id="29" w:name="_Toc452056057"/>
+      <w:bookmarkStart w:id="29" w:name="_Toc452072797"/>
       <w:r>
         <w:t>Jest</w:t>
       </w:r>
@@ -7633,7 +7967,13 @@
         <w:t>Legfontosabb tulajdonsága az ún. a</w:t>
       </w:r>
       <w:r>
-        <w:t>utomock-funkció: a keretrendszer</w:t>
+        <w:t>utomock-funkció</w:t>
+      </w:r>
+      <w:r>
+        <w:t>ja</w:t>
+      </w:r>
+      <w:r>
+        <w:t>: a keretrendszer</w:t>
       </w:r>
       <w:r>
         <w:t xml:space="preserve"> </w:t>
@@ -7642,7 +7982,13 @@
         <w:t xml:space="preserve">automatikusan felfedezi és </w:t>
       </w:r>
       <w:r>
-        <w:t>– egy saját, Java Reflection API-jához hasonlatos módszer implementációjával</w:t>
+        <w:t xml:space="preserve">– egy saját, </w:t>
+      </w:r>
+      <w:r>
+        <w:t xml:space="preserve">a </w:t>
+      </w:r>
+      <w:r>
+        <w:t>Java Reflection API-jához hasonlatos módszer implementációjával</w:t>
       </w:r>
       <w:r>
         <w:rPr>
@@ -7673,7 +8019,7 @@
       <w:pPr>
         <w:pStyle w:val="Heading3"/>
       </w:pPr>
-      <w:bookmarkStart w:id="30" w:name="_Toc452056058"/>
+      <w:bookmarkStart w:id="30" w:name="_Toc452072798"/>
       <w:r>
         <w:lastRenderedPageBreak/>
         <w:t>Istanbul</w:t>
@@ -7695,7 +8041,7 @@
       <w:pPr>
         <w:pStyle w:val="Heading2"/>
       </w:pPr>
-      <w:bookmarkStart w:id="31" w:name="_Toc452056059"/>
+      <w:bookmarkStart w:id="31" w:name="_Toc452072799"/>
       <w:r>
         <w:t xml:space="preserve">Statikus analízis </w:t>
       </w:r>
@@ -7706,13 +8052,25 @@
     </w:p>
     <w:p>
       <w:r>
-        <w:t>A megismert eszközök második csoportja az AST-manipulációs eszközök csoportja.</w:t>
+        <w:t>A megismert eszközök második csoportja az AS</w:t>
+      </w:r>
+      <w:r>
+        <w:t>T-manipulációs eszközöket foglalja magába</w:t>
+      </w:r>
+      <w:r>
+        <w:t>.</w:t>
       </w:r>
       <w:r>
         <w:t xml:space="preserve"> </w:t>
       </w:r>
       <w:r>
-        <w:t>Alapvetően a következő műveletekre van szükségünk egy program AST-alapú statikus analízise során: AST felépítése; szűrés; validálás; részfák lekérdezése; bejárás.</w:t>
+        <w:t xml:space="preserve">Alapvetően a következő műveletekre van szükségünk egy program AST-alapú statikus analízise során: </w:t>
+      </w:r>
+      <w:r>
+        <w:t xml:space="preserve">a fa </w:t>
+      </w:r>
+      <w:r>
+        <w:t>felépítése; szűrés; validálás; részfák lekérdezése; bejárás.</w:t>
       </w:r>
     </w:p>
     <w:p>
@@ -7738,6 +8096,9 @@
         <w:t>Shift AST</w:t>
       </w:r>
       <w:r>
+        <w:t>-é</w:t>
+      </w:r>
+      <w:r>
         <w:t>, amely bővebb eszköztárával minimalizálni igyekszik azon AST-k előfordulásának lehetőségét, amelyek nem érvényes ECMAScript-programot reprezentálnak.</w:t>
       </w:r>
     </w:p>
@@ -7750,7 +8111,7 @@
       <w:pPr>
         <w:pStyle w:val="Heading3"/>
       </w:pPr>
-      <w:bookmarkStart w:id="32" w:name="_Toc452056060"/>
+      <w:bookmarkStart w:id="32" w:name="_Toc452072800"/>
       <w:r>
         <w:t>EStools (EStree-formátumú AST-khez)</w:t>
       </w:r>
@@ -7772,7 +8133,10 @@
         <w:t>Esprima</w:t>
       </w:r>
       <w:r>
-        <w:t xml:space="preserve"> egy nagy teljesítményű, ES6-kompatibilis</w:t>
+        <w:t xml:space="preserve"> </w:t>
+      </w:r>
+      <w:r>
+        <w:t>nagy teljesítményű, ES6-kompatibilis</w:t>
       </w:r>
       <w:r>
         <w:t xml:space="preserve"> </w:t>
@@ -7801,7 +8165,19 @@
         <w:t xml:space="preserve"> </w:t>
       </w:r>
       <w:r>
-        <w:t>AST-szűrő, amellyel tetszőleges AST-ben szereplő tulajonság elhagyása lehetséges, így csak a számunkra érdekes tulajdonságok maradnak meg az analízis során.</w:t>
+        <w:t>AST-szűrő, amellyel tetszőleges AST-b</w:t>
+      </w:r>
+      <w:r>
+        <w:t>en szereplő tulajonság elhagyását</w:t>
+      </w:r>
+      <w:r>
+        <w:t xml:space="preserve"> </w:t>
+      </w:r>
+      <w:r>
+        <w:t>teszi lehetővé</w:t>
+      </w:r>
+      <w:r>
+        <w:t>, így csak a számunkra érdekes tulajdonságok maradnak meg az analízis során.</w:t>
       </w:r>
       <w:r>
         <w:t xml:space="preserve"> Testreszabható, a szűrendő feltételek blacklist- és whitelist-formában is megadhatóak.</w:t>
@@ -7818,7 +8194,13 @@
         <w:t>esvalid</w:t>
       </w:r>
       <w:r>
-        <w:t xml:space="preserve"> biztosít minket arról, hogy az inputként beadott faelem által reprezentált részfa valódi, érvényes ECMAScript-programot reprezentál</w:t>
+        <w:t xml:space="preserve"> biztosít minket arról, hogy az inputként beadott faelem által reprezentált részfa valódi, érvényes ECMAScript-programot</w:t>
+      </w:r>
+      <w:r>
+        <w:t>/-programrészletet</w:t>
+      </w:r>
+      <w:r>
+        <w:t xml:space="preserve"> reprezentál</w:t>
       </w:r>
       <w:r>
         <w:t xml:space="preserve">. </w:t>
@@ -7841,7 +8223,16 @@
         <w:t>bejárhatunk tetszőleges EStree-formátumú AST-t.</w:t>
       </w:r>
       <w:r>
-        <w:t xml:space="preserve"> Egy rövid példa, amely szemlélteti a használatát:</w:t>
+        <w:t xml:space="preserve"> </w:t>
+      </w:r>
+      <w:r>
+        <w:t>Íme e</w:t>
+      </w:r>
+      <w:r>
+        <w:t xml:space="preserve">gy rövid példa, </w:t>
+      </w:r>
+      <w:r>
+        <w:t>amely szemlélteti a használatát. AST-node-ba belépés esetén logolunk:</w:t>
       </w:r>
     </w:p>
     <w:p>
@@ -7916,10 +8307,16 @@
         <w:t>escope</w:t>
       </w:r>
       <w:r>
-        <w:t xml:space="preserve"> dinamikus scope-vizsgáló eszköztár</w:t>
-      </w:r>
-      <w:r>
-        <w:t>, amellyel a bejárás során a változók, illetve függvények scope-jait tudjuk kinyerni, illetve állítani</w:t>
+        <w:t xml:space="preserve"> scope-vizsgáló eszköztár</w:t>
+      </w:r>
+      <w:r>
+        <w:t xml:space="preserve">, amellyel a </w:t>
+      </w:r>
+      <w:r>
+        <w:t>fa</w:t>
+      </w:r>
+      <w:r>
+        <w:t>bejárás során a változók, illetve függvények scope-jait tudjuk kinyerni, illetve állítani</w:t>
       </w:r>
       <w:r>
         <w:t>.</w:t>
@@ -7960,7 +8357,7 @@
       <w:pPr>
         <w:pStyle w:val="Heading3"/>
       </w:pPr>
-      <w:bookmarkStart w:id="33" w:name="_Toc452056061"/>
+      <w:bookmarkStart w:id="33" w:name="_Toc452072801"/>
       <w:r>
         <w:lastRenderedPageBreak/>
         <w:t>Shift (Shift-formátumú AST-khez)</w:t>
@@ -7987,7 +8384,13 @@
         <w:t>-formátumú AST.</w:t>
       </w:r>
       <w:r>
-        <w:t xml:space="preserve"> Automatikusan kiszűri azon AST-ket, amelyek nem feleltethetőek meg JavaScript-programnak.</w:t>
+        <w:t xml:space="preserve"> Automatikusan kiszűri azon AST-ket, amelyek nem feleltethetőek meg</w:t>
+      </w:r>
+      <w:r>
+        <w:t xml:space="preserve"> érvényes</w:t>
+      </w:r>
+      <w:r>
+        <w:t xml:space="preserve"> JavaScript-programnak.</w:t>
       </w:r>
     </w:p>
     <w:p>
@@ -8028,7 +8431,7 @@
       <w:pPr>
         <w:pStyle w:val="Heading3"/>
       </w:pPr>
-      <w:bookmarkStart w:id="34" w:name="_Toc452056062"/>
+      <w:bookmarkStart w:id="34" w:name="_Toc452072802"/>
       <w:r>
         <w:t>Átjárás a két AST-család között</w:t>
       </w:r>
@@ -8036,7 +8439,19 @@
     </w:p>
     <w:p>
       <w:r>
-        <w:t xml:space="preserve">Létezik konverzió, azonban mivel a Shift-család információban bővebb AST-t képes értelmezni, így csak </w:t>
+        <w:t>Létezik konverzió, azonban mivel a Shift-család információ</w:t>
+      </w:r>
+      <w:r>
+        <w:t>tartalom</w:t>
+      </w:r>
+      <w:r>
+        <w:t xml:space="preserve">ban </w:t>
+      </w:r>
+      <w:r>
+        <w:t xml:space="preserve">jóval </w:t>
+      </w:r>
+      <w:r>
+        <w:t xml:space="preserve">bővebb AST-t képes értelmezni, így csak </w:t>
       </w:r>
       <w:r>
         <w:t>Shift-AST-ből tudunk EStree-re konvertálni, visszafele nem lehetséges az átalakítás.</w:t>
@@ -8046,7 +8461,7 @@
       <w:pPr>
         <w:pStyle w:val="Heading2"/>
       </w:pPr>
-      <w:bookmarkStart w:id="35" w:name="_Toc452056063"/>
+      <w:bookmarkStart w:id="35" w:name="_Toc452072803"/>
       <w:r>
         <w:t>Egy d</w:t>
       </w:r>
@@ -8075,14 +8490,14 @@
         <w:t>fejlesztett Jalangi2 egy JavaScript-framework dinamikus analízisek írásához.</w:t>
       </w:r>
       <w:r>
-        <w:t xml:space="preserve"> A példaként előre definiált analízisek között találunk többet között: NaN-ellenőrzést, valamint undefined-string konkatenáció-ellenőrzést.</w:t>
+        <w:t xml:space="preserve"> A példaként előre definiált analízisek között találunk többet között NaN-ellenőrzést, valamint undefined-string konkatenáció-ellenőrzést.</w:t>
       </w:r>
     </w:p>
     <w:p>
       <w:pPr>
         <w:pStyle w:val="Heading3"/>
       </w:pPr>
-      <w:bookmarkStart w:id="36" w:name="_Toc452056064"/>
+      <w:bookmarkStart w:id="36" w:name="_Toc452072804"/>
       <w:r>
         <w:t>A keretrendszer működése fejlesztői szemszögből</w:t>
       </w:r>
@@ -8091,6 +8506,12 @@
     <w:p>
       <w:r>
         <w:t>Amikor Jalangi2-analízist írunk, akkor a framework által meghatározott események callbackjeire írunk le valamilyen viselkedést. A Jalangi2 a kódunk futtatása során minden esemény bekövetkezésekor meghívja az eseményhez tartozó callbacket, így az általunk definiált viselkedés érvényre jut.</w:t>
+      </w:r>
+      <w:r>
+        <w:t xml:space="preserve"> A callbackekben átadott paraméterek segítségével változatos </w:t>
+      </w:r>
+      <w:r>
+        <w:t>adatokat tudunk megszerezni az adott eseményről: pl. függvénybe belépés esetén a függvény adatait, változódeklaráció esetén a változó adatait, stb.</w:t>
       </w:r>
     </w:p>
     <w:p>
@@ -8188,23 +8609,161 @@
         </w:numPr>
       </w:pPr>
       <w:r>
+        <w:rPr>
+          <w:b/>
+        </w:rPr>
+        <w:t xml:space="preserve">conditional: </w:t>
+      </w:r>
+      <w:r>
+        <w:t>feltétel ellenőrzése esetén, még az elágazás előtt,</w:t>
+      </w:r>
+    </w:p>
+    <w:p>
+      <w:pPr>
+        <w:pStyle w:val="ListParagraph"/>
+        <w:numPr>
+          <w:ilvl w:val="0"/>
+          <w:numId w:val="26"/>
+        </w:numPr>
+      </w:pPr>
+      <w:r>
+        <w:rPr>
+          <w:b/>
+        </w:rPr>
+        <w:t>forinObject:</w:t>
+      </w:r>
+      <w:r>
+        <w:t xml:space="preserve"> </w:t>
+      </w:r>
+      <w:r>
+        <w:t>for-in ciklus objektumtulajdonságokon történő iterálása esetén,</w:t>
+      </w:r>
+    </w:p>
+    <w:p>
+      <w:pPr>
+        <w:pStyle w:val="ListParagraph"/>
+        <w:numPr>
+          <w:ilvl w:val="0"/>
+          <w:numId w:val="26"/>
+        </w:numPr>
+      </w:pPr>
+      <w:r>
+        <w:rPr>
+          <w:b/>
+        </w:rPr>
+        <w:t xml:space="preserve">literal: </w:t>
+      </w:r>
+      <w:r>
+        <w:t>literál létrehozása esetén,</w:t>
+      </w:r>
+    </w:p>
+    <w:p>
+      <w:pPr>
+        <w:pStyle w:val="ListParagraph"/>
+        <w:numPr>
+          <w:ilvl w:val="0"/>
+          <w:numId w:val="26"/>
+        </w:numPr>
+      </w:pPr>
+      <w:r>
+        <w:rPr>
+          <w:b/>
+        </w:rPr>
+        <w:t xml:space="preserve">read: </w:t>
+      </w:r>
+      <w:r>
+        <w:t>változó olvasása esetén,</w:t>
+      </w:r>
+    </w:p>
+    <w:p>
+      <w:pPr>
+        <w:pStyle w:val="ListParagraph"/>
+        <w:numPr>
+          <w:ilvl w:val="0"/>
+          <w:numId w:val="26"/>
+        </w:numPr>
+      </w:pPr>
+      <w:r>
+        <w:rPr>
+          <w:b/>
+        </w:rPr>
+        <w:t>getField:</w:t>
+      </w:r>
+      <w:r>
+        <w:t xml:space="preserve"> tagváltozó olvasása esetén,</w:t>
+      </w:r>
+    </w:p>
+    <w:p>
+      <w:pPr>
+        <w:pStyle w:val="ListParagraph"/>
+        <w:numPr>
+          <w:ilvl w:val="0"/>
+          <w:numId w:val="26"/>
+        </w:numPr>
+      </w:pPr>
+      <w:r>
+        <w:rPr>
+          <w:b/>
+        </w:rPr>
+        <w:t>getFieldPre:</w:t>
+      </w:r>
+      <w:r>
+        <w:t xml:space="preserve"> tagváltozó olvasása előtt,</w:t>
+      </w:r>
+    </w:p>
+    <w:p>
+      <w:pPr>
+        <w:pStyle w:val="ListParagraph"/>
+        <w:numPr>
+          <w:ilvl w:val="0"/>
+          <w:numId w:val="26"/>
+        </w:numPr>
+      </w:pPr>
+      <w:r>
+        <w:rPr>
+          <w:b/>
+        </w:rPr>
+        <w:t>write:</w:t>
+      </w:r>
+      <w:r>
+        <w:t xml:space="preserve"> változó írása esetén,</w:t>
+      </w:r>
+    </w:p>
+    <w:p>
+      <w:pPr>
+        <w:pStyle w:val="ListParagraph"/>
+        <w:numPr>
+          <w:ilvl w:val="0"/>
+          <w:numId w:val="26"/>
+        </w:numPr>
+      </w:pPr>
+      <w:r>
+        <w:rPr>
+          <w:b/>
+        </w:rPr>
+        <w:t>_throw:</w:t>
+      </w:r>
+      <w:r>
+        <w:t xml:space="preserve"> érték throw-val történő eldobása előtt,</w:t>
+      </w:r>
+    </w:p>
+    <w:p>
+      <w:pPr>
+        <w:pStyle w:val="ListParagraph"/>
+        <w:numPr>
+          <w:ilvl w:val="0"/>
+          <w:numId w:val="26"/>
+        </w:numPr>
+      </w:pPr>
+      <w:r>
         <w:t>stb.</w:t>
       </w:r>
     </w:p>
     <w:p>
       <w:pPr>
-        <w:spacing w:before="0" w:after="200"/>
-        <w:jc w:val="left"/>
-      </w:pPr>
-      <w:r>
-        <w:br w:type="page"/>
-      </w:r>
-    </w:p>
-    <w:p>
-      <w:pPr>
         <w:pStyle w:val="Heading3"/>
       </w:pPr>
-      <w:bookmarkStart w:id="37" w:name="_Toc452056065"/>
+      <w:bookmarkStart w:id="37" w:name="_Toc452072805"/>
       <w:r>
         <w:lastRenderedPageBreak/>
         <w:t>Egy példaanalízis</w:t>
@@ -8434,7 +8993,7 @@
       <w:pPr>
         <w:pStyle w:val="Heading3"/>
       </w:pPr>
-      <w:bookmarkStart w:id="38" w:name="_Toc452056066"/>
+      <w:bookmarkStart w:id="38" w:name="_Toc452072806"/>
       <w:r>
         <w:t>Anaílzis futtatásának módjai</w:t>
       </w:r>
@@ -8456,7 +9015,13 @@
         <w:t xml:space="preserve">Amennyiben instrumentálunk és analizálunk, a Jalangi2 </w:t>
       </w:r>
       <w:r>
-        <w:t>csak a számunkra releváns outputot adja ki, a belső működést fedve hagyja előlünk.</w:t>
+        <w:t xml:space="preserve">csak a számunkra releváns outputot adja ki, a belső működést </w:t>
+      </w:r>
+      <w:r>
+        <w:t xml:space="preserve">elfedve </w:t>
+      </w:r>
+      <w:r>
+        <w:t>előlünk.</w:t>
       </w:r>
     </w:p>
     <w:p>
@@ -8478,22 +9043,58 @@
     </w:p>
     <w:p>
       <w:r>
-        <w:t>Böngészőn keresztüli analízisben a programunk böngészőben történő futtatása során egy meghatározott billentyűkombinációra a böngésző JavaScript-konzolára kerül az eredmény.</w:t>
-      </w:r>
-    </w:p>
-    <w:p>
-      <w:r>
-        <w:t>Proxyn keresztüli analízis esetén lehetőségünk nyílik arra is, hogy on-the-fly instrumentáljunk fel JavaScript-fájlokat, mielőtt átadnánk őket a folyamatosan futó Jalangi2-analízisnek.</w:t>
-      </w:r>
-      <w:r>
-        <w:t xml:space="preserve"> Felhő-alapú kódellenőrző-szolgáltatásoknál megfontolandó funkció lehet, hiszen nagyon sok terhet levesz a vállunkról az, hogy van kész hálózati implementációja a funkciónak.</w:t>
+        <w:t>Böngészőn keresztüli analízis esetén</w:t>
+      </w:r>
+      <w:r>
+        <w:t xml:space="preserve"> a programunk böngészőben történő futtatása során egy meghatározott billentyűkombinációra a böngésző JavaScript-konzolára </w:t>
+      </w:r>
+      <w:r>
+        <w:t xml:space="preserve">íródik ki </w:t>
+      </w:r>
+      <w:r>
+        <w:t>az eredmény.</w:t>
+      </w:r>
+      <w:r>
+        <w:t xml:space="preserve"> Hasznos, ha sok felhasználói interakciót igénylő programot vizsgálunk.</w:t>
+      </w:r>
+    </w:p>
+    <w:p>
+      <w:r>
+        <w:t>Proxyn keresztüli analízis esetén le</w:t>
+      </w:r>
+      <w:r>
+        <w:t xml:space="preserve">hetőségünk nyílik arra is, hogy </w:t>
+      </w:r>
+      <w:r>
+        <w:t>on-the-fly instrumentáljunk fel JavaScript-</w:t>
+      </w:r>
+      <w:r>
+        <w:t>kódokat</w:t>
+      </w:r>
+      <w:r>
+        <w:t>, mielőtt átadnánk őket a folyamatosan futó Jalangi2-analízisnek.</w:t>
+      </w:r>
+      <w:r>
+        <w:t xml:space="preserve"> Felhő-alapú kódellenőrző-szolgáltatásoknál megfontolandó lehet, hiszen nagyon sok terhet levesz a vállunkról az, hogy van kész</w:t>
+      </w:r>
+      <w:r>
+        <w:t>, megbízható, proxyn keresztül</w:t>
+      </w:r>
+      <w:r>
+        <w:t xml:space="preserve"> </w:t>
+      </w:r>
+      <w:r>
+        <w:t xml:space="preserve">működő </w:t>
+      </w:r>
+      <w:r>
+        <w:t>hálózati implementációja a funkciónak.</w:t>
       </w:r>
     </w:p>
     <w:p>
       <w:pPr>
         <w:pStyle w:val="Heading3"/>
       </w:pPr>
-      <w:bookmarkStart w:id="39" w:name="_Toc452056067"/>
+      <w:bookmarkStart w:id="39" w:name="_Toc452072807"/>
       <w:r>
         <w:t>Támogatottság</w:t>
       </w:r>
@@ -8526,7 +9127,7 @@
       <w:pPr>
         <w:pStyle w:val="Heading1"/>
       </w:pPr>
-      <w:bookmarkStart w:id="40" w:name="_Toc452056068"/>
+      <w:bookmarkStart w:id="40" w:name="_Toc452072808"/>
       <w:r>
         <w:lastRenderedPageBreak/>
         <w:t>Összefoglalás és további lehetőségek</w:t>
@@ -8537,7 +9138,7 @@
       <w:pPr>
         <w:pStyle w:val="Heading2"/>
       </w:pPr>
-      <w:bookmarkStart w:id="41" w:name="_Toc452056069"/>
+      <w:bookmarkStart w:id="41" w:name="_Toc452072809"/>
       <w:r>
         <w:t>Egy lehetséges hibrid munkafolyamat</w:t>
       </w:r>
@@ -8644,14 +9245,26 @@
     </w:p>
     <w:p>
       <w:r>
-        <w:t>Jelenleg e munkafolyamat minden eleme működik külön-külön, az együttes implementáció folyamatban van.</w:t>
+        <w:t>Jelenleg e munkafolyamat minde</w:t>
+      </w:r>
+      <w:r>
+        <w:t xml:space="preserve">n eleme működik külön-külön, a funkciók együttes működését lehetővé tévő </w:t>
+      </w:r>
+      <w:r>
+        <w:t xml:space="preserve">implementáció </w:t>
+      </w:r>
+      <w:r>
+        <w:t xml:space="preserve">pedig </w:t>
+      </w:r>
+      <w:r>
+        <w:t>folyamatban van.</w:t>
       </w:r>
     </w:p>
     <w:p>
       <w:pPr>
         <w:pStyle w:val="Heading2"/>
       </w:pPr>
-      <w:bookmarkStart w:id="42" w:name="_Toc452056070"/>
+      <w:bookmarkStart w:id="42" w:name="_Toc452072810"/>
       <w:r>
         <w:t>Együttműködési lehetőségek</w:t>
       </w:r>
@@ -8661,7 +9274,7 @@
       <w:pPr>
         <w:pStyle w:val="Heading3"/>
       </w:pPr>
-      <w:bookmarkStart w:id="43" w:name="_Toc452056071"/>
+      <w:bookmarkStart w:id="43" w:name="_Toc452072811"/>
       <w:r>
         <w:t>Stein Dániel, BME-MIT</w:t>
       </w:r>
@@ -8678,7 +9291,13 @@
         <w:t xml:space="preserve">MSc-s hallgató </w:t>
       </w:r>
       <w:r>
-        <w:t xml:space="preserve">robosztus, jól skálázódó munkafolyamatot dolgozott ki </w:t>
+        <w:t xml:space="preserve">robosztus, jól skálázódó </w:t>
+      </w:r>
+      <w:r>
+        <w:t>workflow-t</w:t>
+      </w:r>
+      <w:r>
+        <w:t xml:space="preserve"> dolgozott ki </w:t>
       </w:r>
       <w:r>
         <w:t>JavaScript-kód</w:t>
@@ -8702,20 +9321,32 @@
         <w:t xml:space="preserve"> az enyémmel.</w:t>
       </w:r>
       <w:r>
-        <w:t xml:space="preserve"> A segítségével hatékony AST–CFG-konverziót valósíthatunk meg</w:t>
-      </w:r>
-      <w:r>
-        <w:t xml:space="preserve">, amely nagymértékben előremozdítja a </w:t>
-      </w:r>
-      <w:r>
-        <w:t>hibrid analízisünk sikerét.</w:t>
+        <w:t xml:space="preserve"> A s</w:t>
+      </w:r>
+      <w:r>
+        <w:t>egítségével hatékony AST–CFG-konverziót valósíthatunk meg</w:t>
+      </w:r>
+      <w:r>
+        <w:t>, amel</w:t>
+      </w:r>
+      <w:r>
+        <w:t xml:space="preserve">y nagymértékben előremozdítja </w:t>
+      </w:r>
+      <w:r>
+        <w:t xml:space="preserve">hibrid </w:t>
+      </w:r>
+      <w:r>
+        <w:t>JavaScript-</w:t>
+      </w:r>
+      <w:r>
+        <w:t>analízisünk sikerét.</w:t>
       </w:r>
     </w:p>
     <w:p>
       <w:pPr>
         <w:pStyle w:val="Heading3"/>
       </w:pPr>
-      <w:bookmarkStart w:id="44" w:name="_Toc452056072"/>
+      <w:bookmarkStart w:id="44" w:name="_Toc452072812"/>
       <w:r>
         <w:t>Tresorit</w:t>
       </w:r>
@@ -8723,7 +9354,22 @@
     </w:p>
     <w:p>
       <w:r>
-        <w:t>A Tresorittal együttműködve távoli cél egy IDE-plugin implementálása, ami az itt definiált eszközök segítségével fejlesztői hibákat képes feltárni valós időben.</w:t>
+        <w:t>A Tresorittal</w:t>
+      </w:r>
+      <w:r>
+        <w:t xml:space="preserve"> együttműködve</w:t>
+      </w:r>
+      <w:r>
+        <w:t xml:space="preserve"> középtávú</w:t>
+      </w:r>
+      <w:r>
+        <w:t xml:space="preserve"> cél</w:t>
+      </w:r>
+      <w:r>
+        <w:t>unk</w:t>
+      </w:r>
+      <w:r>
+        <w:t xml:space="preserve"> egy IDE-plugin implementálása, ami az itt definiált eszközök segítségével fejlesztői hibákat képes feltárni valós időben.</w:t>
       </w:r>
     </w:p>
     <w:p>
@@ -8735,7 +9381,7 @@
         </w:numPr>
         <w:ind w:left="431" w:hanging="431"/>
       </w:pPr>
-      <w:bookmarkStart w:id="45" w:name="_Toc452056073"/>
+      <w:bookmarkStart w:id="45" w:name="_Toc452072813"/>
       <w:r>
         <w:lastRenderedPageBreak/>
         <w:t>Irodalomjegyzék</w:t>
@@ -8876,23 +9522,7 @@
             <w:color w:val="auto"/>
             <w:u w:val="none"/>
           </w:rPr>
-          <w:t>https://web.archive.org/web/20080208124612/http://wp.netscape.com/comprod/columns/techvision/innovators_be.h</w:t>
-        </w:r>
-        <w:r>
-          <w:rPr>
-            <w:rStyle w:val="Hyperlink"/>
-            <w:color w:val="auto"/>
-            <w:u w:val="none"/>
-          </w:rPr>
-          <w:t>t</w:t>
-        </w:r>
-        <w:r>
-          <w:rPr>
-            <w:rStyle w:val="Hyperlink"/>
-            <w:color w:val="auto"/>
-            <w:u w:val="none"/>
-          </w:rPr>
-          <w:t>ml</w:t>
+          <w:t>https://web.archive.org/web/20080208124612/http://wp.netscape.com/comprod/columns/techvision/innovators_be.html</w:t>
         </w:r>
       </w:hyperlink>
     </w:p>
@@ -9073,7 +9703,7 @@
         </w:numPr>
         <w:ind w:left="431" w:hanging="431"/>
       </w:pPr>
-      <w:bookmarkStart w:id="46" w:name="_Toc452056074"/>
+      <w:bookmarkStart w:id="46" w:name="_Toc452072814"/>
       <w:r>
         <w:lastRenderedPageBreak/>
         <w:t>Függelék</w:t>
@@ -11546,6 +12176,7 @@
         <w:t>At location (/Users/luczsoma/projects/tresorit/modules/jalangi2/experiments/example.js:10:7:10:16) 'true' branch was taken 5 time(s) and 'false' branch was taken 5 time(s).</w:t>
       </w:r>
     </w:p>
+    <w:bookmarkEnd w:id="0"/>
     <w:sectPr>
       <w:footerReference w:type="default" r:id="rId22"/>
       <w:pgSz w:w="11906" w:h="16838"/>
@@ -11622,7 +12253,7 @@
           <w:rPr>
             <w:noProof/>
           </w:rPr>
-          <w:t>4</w:t>
+          <w:t>8</w:t>
         </w:r>
         <w:r>
           <w:fldChar w:fldCharType="end"/>
@@ -11683,7 +12314,7 @@
         <w:footnoteRef/>
       </w:r>
       <w:r>
-        <w:t xml:space="preserve"> Elsősorban meglévő eszközökre, eszköztárakra hagyatkoztam a félév során, nem volt feladatom saját forráskód-reprezentációt kidolgozni.</w:t>
+        <w:t xml:space="preserve"> Elsősorban meglévő eszközökre, eszköztárakra hagyatkoztam a félév során, nem volt feladatom saját, a bevált formáktól eltérő forráskód-reprezentációt kidolgozni.</w:t>
       </w:r>
     </w:p>
   </w:footnote>
@@ -11699,7 +12330,7 @@
         <w:footnoteRef/>
       </w:r>
       <w:r>
-        <w:t xml:space="preserve"> vö. Concrete Syntax Tree (CST): A hagyományosan Parse Tree-nek is nevezett, tipikusan fordítók által készített reprezentáció a forráskód minden egyes elemét – a whitespace-ektől eltekintve – egyértelműen reprezentálja, a forráskód–CST-transzformáció után a CST–forráskód-transzformációval az eredetivel megegyező kódot kapunk vissza.</w:t>
+        <w:t xml:space="preserve"> vö. Concrete Syntax Tree (CST): A hagyományosan Parse Tree-nek is nevezett, tipikusan fordítók által készített reprezentáció a forráskód minden egyes elemét – a whitespace-ektől eltekintve – egyértelműen reprezentálja, a forráskód–CST-transzformáció után a CST–forráskód-transzformációval az eredetivel pontosan egyező kódot kapunk vissza.</w:t>
       </w:r>
     </w:p>
   </w:footnote>
@@ -11740,7 +12371,13 @@
         <w:t>require()</w:t>
       </w:r>
       <w:r>
-        <w:t xml:space="preserve"> függvény felüldefiniálásáról van szó: ezen belül történik az importált modul vizsgálata és mockja.</w:t>
+        <w:t xml:space="preserve"> függvény felüldefiniálásáról van szó: </w:t>
+      </w:r>
+      <w:r>
+        <w:t xml:space="preserve">e során </w:t>
+      </w:r>
+      <w:r>
+        <w:t>történik az importált modul vizsgálata és mockja.</w:t>
       </w:r>
     </w:p>
   </w:footnote>
@@ -15512,7 +16149,7 @@
 </file>
 
 <file path=customXml/itemProps1.xml><?xml version="1.0" encoding="utf-8"?>
-<ds:datastoreItem xmlns:ds="http://schemas.openxmlformats.org/officeDocument/2006/customXml" ds:itemID="{CD6EFF8D-676D-E343-AE53-D930784C5FAD}">
+<ds:datastoreItem xmlns:ds="http://schemas.openxmlformats.org/officeDocument/2006/customXml" ds:itemID="{F53FF42A-95B8-8D4F-A35C-52E520652041}">
   <ds:schemaRefs>
     <ds:schemaRef ds:uri="http://schemas.openxmlformats.org/officeDocument/2006/bibliography"/>
   </ds:schemaRefs>

</xml_diff>